<commit_message>
corregida la gy (habia un - erroneo)
</commit_message>
<xml_diff>
--- a/TP5/TP5.docx
+++ b/TP5/TP5.docx
@@ -15211,6 +15211,56 @@
           <w:tab w:val="left" w:pos="284"/>
         </w:tabs>
         <w:rPr>
+          <w:b/>
+          <w:lang w:val="es-AR"/>
+        </w:rPr>
+      </w:pPr>
+    </w:p>
+    <w:p>
+      <w:pPr>
+        <w:tabs>
+          <w:tab w:val="left" w:pos="284"/>
+        </w:tabs>
+        <w:rPr>
+          <w:b/>
+          <w:lang w:val="es-AR"/>
+        </w:rPr>
+      </w:pPr>
+    </w:p>
+    <w:p>
+      <w:pPr>
+        <w:tabs>
+          <w:tab w:val="left" w:pos="284"/>
+        </w:tabs>
+        <w:rPr>
+          <w:b/>
+          <w:lang w:val="es-AR"/>
+        </w:rPr>
+      </w:pPr>
+    </w:p>
+    <w:p>
+      <w:pPr>
+        <w:tabs>
+          <w:tab w:val="left" w:pos="284"/>
+        </w:tabs>
+        <w:rPr>
+          <w:lang w:val="es-AR"/>
+        </w:rPr>
+      </w:pPr>
+      <w:r>
+        <w:rPr>
+          <w:lang w:val="es-AR"/>
+        </w:rPr>
+        <w:lastRenderedPageBreak/>
+        <w:t>El último término relacionado con el torque cuando la velocidad es nula es:</w:t>
+      </w:r>
+    </w:p>
+    <w:p>
+      <w:pPr>
+        <w:tabs>
+          <w:tab w:val="left" w:pos="284"/>
+        </w:tabs>
+        <w:rPr>
           <w:lang w:val="es-AR"/>
         </w:rPr>
       </w:pPr>
@@ -16042,7 +16092,6 @@
               <w:sz w:val="18"/>
               <w:lang w:val="es-AR"/>
             </w:rPr>
-            <w:lastRenderedPageBreak/>
             <m:t xml:space="preserve">=-m </m:t>
           </m:r>
           <m:d>
@@ -16090,6 +16139,14 @@
                     </m:r>
                   </m:e>
                   <m:e>
+                    <m:r>
+                      <w:rPr>
+                        <w:rFonts w:ascii="Cambria Math" w:hAnsi="Cambria Math"/>
+                        <w:sz w:val="18"/>
+                        <w:lang w:val="es-AR"/>
+                      </w:rPr>
+                      <m:t>-</m:t>
+                    </m:r>
                     <m:r>
                       <w:rPr>
                         <w:rFonts w:ascii="Cambria Math" w:hAnsi="Cambria Math"/>
@@ -16533,7 +16590,7 @@
               <w:sz w:val="18"/>
               <w:lang w:val="es-AR"/>
             </w:rPr>
-            <m:t>=-</m:t>
+            <m:t>=</m:t>
           </m:r>
           <m:r>
             <w:rPr>
@@ -17092,7 +17149,15 @@
                   <w:sz w:val="18"/>
                   <w:lang w:val="es-AR"/>
                 </w:rPr>
-                <m:t>-mg</m:t>
+                <m:t>+</m:t>
+              </m:r>
+              <m:r>
+                <w:rPr>
+                  <w:rFonts w:ascii="Cambria Math" w:hAnsi="Cambria Math"/>
+                  <w:sz w:val="18"/>
+                  <w:lang w:val="es-AR"/>
+                </w:rPr>
+                <m:t>mg</m:t>
               </m:r>
               <m:d>
                 <m:dPr>

</xml_diff>

<commit_message>
un poco más prolijo
</commit_message>
<xml_diff>
--- a/TP5/TP5.docx
+++ b/TP5/TP5.docx
@@ -553,7 +553,505 @@
         <w:rPr>
           <w:lang w:val="es-AR"/>
         </w:rPr>
-        <w:t xml:space="preserve">Para comenzar con el análisis, resultará útil obtener </w:t>
+        <w:t xml:space="preserve">Para comenzar con el análisis, se plantean </w:t>
+      </w:r>
+      <w:r>
+        <w:rPr>
+          <w:lang w:val="es-AR"/>
+        </w:rPr>
+        <w:t>las ecuaciones de Euler-Lagrange</w:t>
+      </w:r>
+    </w:p>
+    <w:p>
+      <w:pPr>
+        <w:tabs>
+          <w:tab w:val="left" w:pos="284"/>
+        </w:tabs>
+        <w:rPr>
+          <w:lang w:val="es-AR"/>
+        </w:rPr>
+      </w:pPr>
+      <m:oMathPara>
+        <m:oMath>
+          <m:r>
+            <w:rPr>
+              <w:rFonts w:ascii="Cambria Math" w:hAnsi="Cambria Math"/>
+              <w:lang w:val="es-AR"/>
+            </w:rPr>
+            <m:t>L=T-V</m:t>
+          </m:r>
+        </m:oMath>
+      </m:oMathPara>
+    </w:p>
+    <w:p>
+      <w:pPr>
+        <w:tabs>
+          <w:tab w:val="left" w:pos="284"/>
+        </w:tabs>
+        <w:rPr>
+          <w:b/>
+          <w:lang w:val="es-AR"/>
+        </w:rPr>
+      </w:pPr>
+      <m:oMathPara>
+        <m:oMath>
+          <m:f>
+            <m:fPr>
+              <m:ctrlPr>
+                <w:rPr>
+                  <w:rFonts w:ascii="Cambria Math" w:hAnsi="Cambria Math"/>
+                  <w:b/>
+                  <w:i/>
+                  <w:lang w:val="es-AR"/>
+                </w:rPr>
+              </m:ctrlPr>
+            </m:fPr>
+            <m:num>
+              <m:r>
+                <m:rPr>
+                  <m:sty m:val="bi"/>
+                </m:rPr>
+                <w:rPr>
+                  <w:rFonts w:ascii="Cambria Math" w:hAnsi="Cambria Math"/>
+                  <w:lang w:val="es-AR"/>
+                </w:rPr>
+                <m:t>d</m:t>
+              </m:r>
+            </m:num>
+            <m:den>
+              <m:r>
+                <m:rPr>
+                  <m:sty m:val="bi"/>
+                </m:rPr>
+                <w:rPr>
+                  <w:rFonts w:ascii="Cambria Math" w:hAnsi="Cambria Math"/>
+                  <w:lang w:val="es-AR"/>
+                </w:rPr>
+                <m:t>dt</m:t>
+              </m:r>
+            </m:den>
+          </m:f>
+          <m:f>
+            <m:fPr>
+              <m:ctrlPr>
+                <w:rPr>
+                  <w:rFonts w:ascii="Cambria Math" w:hAnsi="Cambria Math"/>
+                  <w:b/>
+                  <w:i/>
+                  <w:lang w:val="es-AR"/>
+                </w:rPr>
+              </m:ctrlPr>
+            </m:fPr>
+            <m:num>
+              <m:r>
+                <m:rPr>
+                  <m:sty m:val="bi"/>
+                </m:rPr>
+                <w:rPr>
+                  <w:rFonts w:ascii="Cambria Math" w:hAnsi="Cambria Math"/>
+                  <w:lang w:val="es-AR"/>
+                </w:rPr>
+                <m:t>∂L</m:t>
+              </m:r>
+            </m:num>
+            <m:den>
+              <m:r>
+                <m:rPr>
+                  <m:sty m:val="bi"/>
+                </m:rPr>
+                <w:rPr>
+                  <w:rFonts w:ascii="Cambria Math" w:hAnsi="Cambria Math"/>
+                  <w:lang w:val="es-AR"/>
+                </w:rPr>
+                <m:t>∂</m:t>
+              </m:r>
+              <m:acc>
+                <m:accPr>
+                  <m:chr m:val="̇"/>
+                  <m:ctrlPr>
+                    <w:rPr>
+                      <w:rFonts w:ascii="Cambria Math" w:hAnsi="Cambria Math"/>
+                      <w:b/>
+                      <w:i/>
+                      <w:lang w:val="es-AR"/>
+                    </w:rPr>
+                  </m:ctrlPr>
+                </m:accPr>
+                <m:e>
+                  <m:sSub>
+                    <m:sSubPr>
+                      <m:ctrlPr>
+                        <w:rPr>
+                          <w:rFonts w:ascii="Cambria Math" w:hAnsi="Cambria Math"/>
+                          <w:b/>
+                          <w:i/>
+                          <w:lang w:val="es-AR"/>
+                        </w:rPr>
+                      </m:ctrlPr>
+                    </m:sSubPr>
+                    <m:e>
+                      <m:r>
+                        <m:rPr>
+                          <m:sty m:val="bi"/>
+                        </m:rPr>
+                        <w:rPr>
+                          <w:rFonts w:ascii="Cambria Math" w:hAnsi="Cambria Math"/>
+                          <w:lang w:val="es-AR"/>
+                        </w:rPr>
+                        <m:t>q</m:t>
+                      </m:r>
+                    </m:e>
+                    <m:sub>
+                      <m:r>
+                        <m:rPr>
+                          <m:sty m:val="bi"/>
+                        </m:rPr>
+                        <w:rPr>
+                          <w:rFonts w:ascii="Cambria Math" w:hAnsi="Cambria Math"/>
+                          <w:lang w:val="es-AR"/>
+                        </w:rPr>
+                        <m:t>j</m:t>
+                      </m:r>
+                    </m:sub>
+                  </m:sSub>
+                </m:e>
+              </m:acc>
+            </m:den>
+          </m:f>
+          <m:r>
+            <m:rPr>
+              <m:sty m:val="bi"/>
+            </m:rPr>
+            <w:rPr>
+              <w:rFonts w:ascii="Cambria Math" w:hAnsi="Cambria Math"/>
+              <w:lang w:val="es-AR"/>
+            </w:rPr>
+            <m:t>-</m:t>
+          </m:r>
+          <m:f>
+            <m:fPr>
+              <m:ctrlPr>
+                <w:rPr>
+                  <w:rFonts w:ascii="Cambria Math" w:hAnsi="Cambria Math"/>
+                  <w:b/>
+                  <w:i/>
+                  <w:lang w:val="es-AR"/>
+                </w:rPr>
+              </m:ctrlPr>
+            </m:fPr>
+            <m:num>
+              <m:r>
+                <m:rPr>
+                  <m:sty m:val="bi"/>
+                </m:rPr>
+                <w:rPr>
+                  <w:rFonts w:ascii="Cambria Math" w:hAnsi="Cambria Math"/>
+                  <w:lang w:val="es-AR"/>
+                </w:rPr>
+                <m:t>∂L</m:t>
+              </m:r>
+            </m:num>
+            <m:den>
+              <m:r>
+                <m:rPr>
+                  <m:sty m:val="bi"/>
+                </m:rPr>
+                <w:rPr>
+                  <w:rFonts w:ascii="Cambria Math" w:hAnsi="Cambria Math"/>
+                  <w:lang w:val="es-AR"/>
+                </w:rPr>
+                <m:t>∂</m:t>
+              </m:r>
+              <m:sSub>
+                <m:sSubPr>
+                  <m:ctrlPr>
+                    <w:rPr>
+                      <w:rFonts w:ascii="Cambria Math" w:hAnsi="Cambria Math"/>
+                      <w:b/>
+                      <w:i/>
+                      <w:lang w:val="es-AR"/>
+                    </w:rPr>
+                  </m:ctrlPr>
+                </m:sSubPr>
+                <m:e>
+                  <m:r>
+                    <m:rPr>
+                      <m:sty m:val="bi"/>
+                    </m:rPr>
+                    <w:rPr>
+                      <w:rFonts w:ascii="Cambria Math" w:hAnsi="Cambria Math"/>
+                      <w:lang w:val="es-AR"/>
+                    </w:rPr>
+                    <m:t>q</m:t>
+                  </m:r>
+                </m:e>
+                <m:sub>
+                  <m:r>
+                    <m:rPr>
+                      <m:sty m:val="bi"/>
+                    </m:rPr>
+                    <w:rPr>
+                      <w:rFonts w:ascii="Cambria Math" w:hAnsi="Cambria Math"/>
+                      <w:lang w:val="es-AR"/>
+                    </w:rPr>
+                    <m:t>j</m:t>
+                  </m:r>
+                </m:sub>
+              </m:sSub>
+            </m:den>
+          </m:f>
+          <m:r>
+            <m:rPr>
+              <m:sty m:val="bi"/>
+            </m:rPr>
+            <w:rPr>
+              <w:rFonts w:ascii="Cambria Math" w:hAnsi="Cambria Math"/>
+              <w:lang w:val="es-AR"/>
+            </w:rPr>
+            <m:t>=</m:t>
+          </m:r>
+          <m:sSub>
+            <m:sSubPr>
+              <m:ctrlPr>
+                <w:rPr>
+                  <w:rFonts w:ascii="Cambria Math" w:hAnsi="Cambria Math"/>
+                  <w:b/>
+                  <w:i/>
+                  <w:lang w:val="es-AR"/>
+                </w:rPr>
+              </m:ctrlPr>
+            </m:sSubPr>
+            <m:e>
+              <m:r>
+                <m:rPr>
+                  <m:sty m:val="bi"/>
+                </m:rPr>
+                <w:rPr>
+                  <w:rFonts w:ascii="Cambria Math" w:hAnsi="Cambria Math"/>
+                  <w:lang w:val="es-AR"/>
+                </w:rPr>
+                <m:t>ψ</m:t>
+              </m:r>
+            </m:e>
+            <m:sub>
+              <m:r>
+                <m:rPr>
+                  <m:sty m:val="bi"/>
+                </m:rPr>
+                <w:rPr>
+                  <w:rFonts w:ascii="Cambria Math" w:hAnsi="Cambria Math"/>
+                  <w:lang w:val="es-AR"/>
+                </w:rPr>
+                <m:t>j</m:t>
+              </m:r>
+            </m:sub>
+          </m:sSub>
+        </m:oMath>
+      </m:oMathPara>
+    </w:p>
+    <w:p>
+      <w:pPr>
+        <w:rPr>
+          <w:lang w:val="es-AR"/>
+        </w:rPr>
+      </w:pPr>
+      <w:r>
+        <w:rPr>
+          <w:lang w:val="es-AR"/>
+        </w:rPr>
+        <w:t>Para obtener el sistema expresado de la siguiente estructura</w:t>
+      </w:r>
+      <w:r>
+        <w:rPr>
+          <w:lang w:val="es-AR"/>
+        </w:rPr>
+        <w:t>:</w:t>
+      </w:r>
+    </w:p>
+    <w:p>
+      <w:pPr>
+        <w:rPr>
+          <w:b/>
+          <w:lang w:val="es-AR"/>
+        </w:rPr>
+      </w:pPr>
+      <m:oMathPara>
+        <m:oMath>
+          <m:r>
+            <m:rPr>
+              <m:sty m:val="bi"/>
+            </m:rPr>
+            <w:rPr>
+              <w:rFonts w:ascii="Cambria Math" w:hAnsi="Cambria Math"/>
+              <w:lang w:val="es-AR"/>
+            </w:rPr>
+            <m:t>τ=M</m:t>
+          </m:r>
+          <m:d>
+            <m:dPr>
+              <m:ctrlPr>
+                <w:rPr>
+                  <w:rFonts w:ascii="Cambria Math" w:hAnsi="Cambria Math"/>
+                  <w:b/>
+                  <w:i/>
+                  <w:lang w:val="es-AR"/>
+                </w:rPr>
+              </m:ctrlPr>
+            </m:dPr>
+            <m:e>
+              <m:r>
+                <m:rPr>
+                  <m:sty m:val="bi"/>
+                </m:rPr>
+                <w:rPr>
+                  <w:rFonts w:ascii="Cambria Math" w:hAnsi="Cambria Math"/>
+                  <w:lang w:val="es-AR"/>
+                </w:rPr>
+                <m:t>q</m:t>
+              </m:r>
+            </m:e>
+          </m:d>
+          <m:acc>
+            <m:accPr>
+              <m:chr m:val="̈"/>
+              <m:ctrlPr>
+                <w:rPr>
+                  <w:rFonts w:ascii="Cambria Math" w:hAnsi="Cambria Math"/>
+                  <w:b/>
+                  <w:i/>
+                  <w:lang w:val="es-AR"/>
+                </w:rPr>
+              </m:ctrlPr>
+            </m:accPr>
+            <m:e>
+              <m:r>
+                <m:rPr>
+                  <m:sty m:val="bi"/>
+                </m:rPr>
+                <w:rPr>
+                  <w:rFonts w:ascii="Cambria Math" w:hAnsi="Cambria Math"/>
+                  <w:lang w:val="es-AR"/>
+                </w:rPr>
+                <m:t>q</m:t>
+              </m:r>
+            </m:e>
+          </m:acc>
+          <m:r>
+            <m:rPr>
+              <m:sty m:val="bi"/>
+            </m:rPr>
+            <w:rPr>
+              <w:rFonts w:ascii="Cambria Math" w:hAnsi="Cambria Math"/>
+              <w:lang w:val="es-AR"/>
+            </w:rPr>
+            <m:t>+C</m:t>
+          </m:r>
+          <m:d>
+            <m:dPr>
+              <m:ctrlPr>
+                <w:rPr>
+                  <w:rFonts w:ascii="Cambria Math" w:hAnsi="Cambria Math"/>
+                  <w:b/>
+                  <w:i/>
+                  <w:lang w:val="es-AR"/>
+                </w:rPr>
+              </m:ctrlPr>
+            </m:dPr>
+            <m:e>
+              <m:r>
+                <m:rPr>
+                  <m:sty m:val="bi"/>
+                </m:rPr>
+                <w:rPr>
+                  <w:rFonts w:ascii="Cambria Math" w:hAnsi="Cambria Math"/>
+                  <w:lang w:val="es-AR"/>
+                </w:rPr>
+                <m:t>q,</m:t>
+              </m:r>
+              <m:acc>
+                <m:accPr>
+                  <m:chr m:val="̇"/>
+                  <m:ctrlPr>
+                    <w:rPr>
+                      <w:rFonts w:ascii="Cambria Math" w:hAnsi="Cambria Math"/>
+                      <w:b/>
+                      <w:i/>
+                      <w:lang w:val="es-AR"/>
+                    </w:rPr>
+                  </m:ctrlPr>
+                </m:accPr>
+                <m:e>
+                  <m:r>
+                    <m:rPr>
+                      <m:sty m:val="bi"/>
+                    </m:rPr>
+                    <w:rPr>
+                      <w:rFonts w:ascii="Cambria Math" w:hAnsi="Cambria Math"/>
+                      <w:lang w:val="es-AR"/>
+                    </w:rPr>
+                    <m:t>q</m:t>
+                  </m:r>
+                </m:e>
+              </m:acc>
+            </m:e>
+          </m:d>
+          <m:r>
+            <m:rPr>
+              <m:sty m:val="bi"/>
+            </m:rPr>
+            <w:rPr>
+              <w:rFonts w:ascii="Cambria Math" w:hAnsi="Cambria Math"/>
+              <w:lang w:val="es-AR"/>
+            </w:rPr>
+            <m:t>q+G</m:t>
+          </m:r>
+          <m:d>
+            <m:dPr>
+              <m:ctrlPr>
+                <w:rPr>
+                  <w:rFonts w:ascii="Cambria Math" w:hAnsi="Cambria Math"/>
+                  <w:b/>
+                  <w:i/>
+                  <w:lang w:val="es-AR"/>
+                </w:rPr>
+              </m:ctrlPr>
+            </m:dPr>
+            <m:e>
+              <m:r>
+                <m:rPr>
+                  <m:sty m:val="bi"/>
+                </m:rPr>
+                <w:rPr>
+                  <w:rFonts w:ascii="Cambria Math" w:hAnsi="Cambria Math"/>
+                  <w:lang w:val="es-AR"/>
+                </w:rPr>
+                <m:t>q</m:t>
+              </m:r>
+            </m:e>
+          </m:d>
+        </m:oMath>
+      </m:oMathPara>
+    </w:p>
+    <w:p>
+      <w:pPr>
+        <w:tabs>
+          <w:tab w:val="left" w:pos="284"/>
+        </w:tabs>
+        <w:rPr>
+          <w:lang w:val="es-AR"/>
+        </w:rPr>
+      </w:pPr>
+      <w:r>
+        <w:rPr>
+          <w:lang w:val="es-AR"/>
+        </w:rPr>
+        <w:t xml:space="preserve">Para continuar, </w:t>
+      </w:r>
+      <w:r>
+        <w:rPr>
+          <w:lang w:val="es-AR"/>
+        </w:rPr>
+        <w:t xml:space="preserve">resultará útil obtener </w:t>
       </w:r>
       <w:r>
         <w:rPr>
@@ -1242,6 +1740,84 @@
     <w:p>
       <w:pPr>
         <w:rPr>
+          <w:b/>
+          <w:lang w:val="es-AR"/>
+        </w:rPr>
+      </w:pPr>
+    </w:p>
+    <w:p>
+      <w:pPr>
+        <w:rPr>
+          <w:lang w:val="es-AR"/>
+        </w:rPr>
+      </w:pPr>
+      <w:r>
+        <w:rPr>
+          <w:lang w:val="es-AR"/>
+        </w:rPr>
+        <w:lastRenderedPageBreak/>
+        <w:t xml:space="preserve">La matriz </w:t>
+      </w:r>
+      <m:oMath>
+        <m:sSubSup>
+          <m:sSubSupPr>
+            <m:ctrlPr>
+              <w:rPr>
+                <w:rFonts w:ascii="Cambria Math" w:hAnsi="Cambria Math"/>
+                <w:b/>
+                <w:i/>
+                <w:lang w:val="es-AR"/>
+              </w:rPr>
+            </m:ctrlPr>
+          </m:sSubSupPr>
+          <m:e>
+            <m:r>
+              <m:rPr>
+                <m:sty m:val="bi"/>
+              </m:rPr>
+              <w:rPr>
+                <w:rFonts w:ascii="Cambria Math" w:hAnsi="Cambria Math"/>
+                <w:lang w:val="es-AR"/>
+              </w:rPr>
+              <m:t>A</m:t>
+            </m:r>
+          </m:e>
+          <m:sub>
+            <m:r>
+              <m:rPr>
+                <m:sty m:val="bi"/>
+              </m:rPr>
+              <w:rPr>
+                <w:rFonts w:ascii="Cambria Math" w:hAnsi="Cambria Math"/>
+                <w:lang w:val="es-AR"/>
+              </w:rPr>
+              <m:t>0</m:t>
+            </m:r>
+          </m:sub>
+          <m:sup>
+            <m:r>
+              <m:rPr>
+                <m:sty m:val="bi"/>
+              </m:rPr>
+              <w:rPr>
+                <w:rFonts w:ascii="Cambria Math" w:hAnsi="Cambria Math"/>
+                <w:lang w:val="es-AR"/>
+              </w:rPr>
+              <m:t>1</m:t>
+            </m:r>
+          </m:sup>
+        </m:sSubSup>
+      </m:oMath>
+      <w:r>
+        <w:rPr>
+          <w:lang w:val="es-AR"/>
+        </w:rPr>
+        <w:t xml:space="preserve"> queda:</w:t>
+      </w:r>
+    </w:p>
+    <w:p>
+      <w:pPr>
+        <w:rPr>
           <w:lang w:val="es-AR"/>
         </w:rPr>
       </w:pPr>
@@ -2030,337 +2606,14 @@
     </w:p>
     <w:p>
       <w:pPr>
-        <w:tabs>
-          <w:tab w:val="left" w:pos="284"/>
-        </w:tabs>
         <w:rPr>
           <w:lang w:val="es-AR"/>
         </w:rPr>
       </w:pPr>
       <w:r>
-        <w:rPr>
-          <w:lang w:val="es-AR"/>
-        </w:rPr>
-        <w:lastRenderedPageBreak/>
-        <w:t>A continuación a</w:t>
-      </w:r>
-      <w:r>
-        <w:rPr>
-          <w:lang w:val="es-AR"/>
-        </w:rPr>
-        <w:t>plicando</w:t>
-      </w:r>
-      <w:r>
-        <w:rPr>
-          <w:lang w:val="es-AR"/>
-        </w:rPr>
-        <w:t xml:space="preserve"> </w:t>
-      </w:r>
-      <w:r>
-        <w:rPr>
-          <w:lang w:val="es-AR"/>
-        </w:rPr>
-        <w:t>las ecuaciones de Euler-Lagrange</w:t>
-      </w:r>
-    </w:p>
-    <w:p>
-      <w:pPr>
-        <w:tabs>
-          <w:tab w:val="left" w:pos="284"/>
-        </w:tabs>
-        <w:rPr>
-          <w:lang w:val="es-AR"/>
-        </w:rPr>
-      </w:pPr>
-      <m:oMathPara>
-        <m:oMath>
-          <m:r>
-            <w:rPr>
-              <w:rFonts w:ascii="Cambria Math" w:hAnsi="Cambria Math"/>
-              <w:lang w:val="es-AR"/>
-            </w:rPr>
-            <m:t>L=T-V</m:t>
-          </m:r>
-        </m:oMath>
-      </m:oMathPara>
-    </w:p>
-    <w:p>
-      <w:pPr>
-        <w:tabs>
-          <w:tab w:val="left" w:pos="284"/>
-        </w:tabs>
-        <w:rPr>
-          <w:b/>
-          <w:lang w:val="es-AR"/>
-        </w:rPr>
-      </w:pPr>
-      <m:oMathPara>
-        <m:oMath>
-          <m:f>
-            <m:fPr>
-              <m:ctrlPr>
-                <w:rPr>
-                  <w:rFonts w:ascii="Cambria Math" w:hAnsi="Cambria Math"/>
-                  <w:b/>
-                  <w:i/>
-                  <w:lang w:val="es-AR"/>
-                </w:rPr>
-              </m:ctrlPr>
-            </m:fPr>
-            <m:num>
-              <m:r>
-                <m:rPr>
-                  <m:sty m:val="bi"/>
-                </m:rPr>
-                <w:rPr>
-                  <w:rFonts w:ascii="Cambria Math" w:hAnsi="Cambria Math"/>
-                  <w:lang w:val="es-AR"/>
-                </w:rPr>
-                <m:t>d</m:t>
-              </m:r>
-            </m:num>
-            <m:den>
-              <m:r>
-                <m:rPr>
-                  <m:sty m:val="bi"/>
-                </m:rPr>
-                <w:rPr>
-                  <w:rFonts w:ascii="Cambria Math" w:hAnsi="Cambria Math"/>
-                  <w:lang w:val="es-AR"/>
-                </w:rPr>
-                <m:t>dt</m:t>
-              </m:r>
-            </m:den>
-          </m:f>
-          <m:f>
-            <m:fPr>
-              <m:ctrlPr>
-                <w:rPr>
-                  <w:rFonts w:ascii="Cambria Math" w:hAnsi="Cambria Math"/>
-                  <w:b/>
-                  <w:i/>
-                  <w:lang w:val="es-AR"/>
-                </w:rPr>
-              </m:ctrlPr>
-            </m:fPr>
-            <m:num>
-              <m:r>
-                <m:rPr>
-                  <m:sty m:val="bi"/>
-                </m:rPr>
-                <w:rPr>
-                  <w:rFonts w:ascii="Cambria Math" w:hAnsi="Cambria Math"/>
-                  <w:lang w:val="es-AR"/>
-                </w:rPr>
-                <m:t>∂L</m:t>
-              </m:r>
-            </m:num>
-            <m:den>
-              <m:r>
-                <m:rPr>
-                  <m:sty m:val="bi"/>
-                </m:rPr>
-                <w:rPr>
-                  <w:rFonts w:ascii="Cambria Math" w:hAnsi="Cambria Math"/>
-                  <w:lang w:val="es-AR"/>
-                </w:rPr>
-                <m:t>∂</m:t>
-              </m:r>
-              <m:acc>
-                <m:accPr>
-                  <m:chr m:val="̇"/>
-                  <m:ctrlPr>
-                    <w:rPr>
-                      <w:rFonts w:ascii="Cambria Math" w:hAnsi="Cambria Math"/>
-                      <w:b/>
-                      <w:i/>
-                      <w:lang w:val="es-AR"/>
-                    </w:rPr>
-                  </m:ctrlPr>
-                </m:accPr>
-                <m:e>
-                  <m:sSub>
-                    <m:sSubPr>
-                      <m:ctrlPr>
-                        <w:rPr>
-                          <w:rFonts w:ascii="Cambria Math" w:hAnsi="Cambria Math"/>
-                          <w:b/>
-                          <w:i/>
-                          <w:lang w:val="es-AR"/>
-                        </w:rPr>
-                      </m:ctrlPr>
-                    </m:sSubPr>
-                    <m:e>
-                      <m:r>
-                        <m:rPr>
-                          <m:sty m:val="bi"/>
-                        </m:rPr>
-                        <w:rPr>
-                          <w:rFonts w:ascii="Cambria Math" w:hAnsi="Cambria Math"/>
-                          <w:lang w:val="es-AR"/>
-                        </w:rPr>
-                        <m:t>q</m:t>
-                      </m:r>
-                    </m:e>
-                    <m:sub>
-                      <m:r>
-                        <m:rPr>
-                          <m:sty m:val="bi"/>
-                        </m:rPr>
-                        <w:rPr>
-                          <w:rFonts w:ascii="Cambria Math" w:hAnsi="Cambria Math"/>
-                          <w:lang w:val="es-AR"/>
-                        </w:rPr>
-                        <m:t>j</m:t>
-                      </m:r>
-                    </m:sub>
-                  </m:sSub>
-                </m:e>
-              </m:acc>
-            </m:den>
-          </m:f>
-          <m:r>
-            <m:rPr>
-              <m:sty m:val="bi"/>
-            </m:rPr>
-            <w:rPr>
-              <w:rFonts w:ascii="Cambria Math" w:hAnsi="Cambria Math"/>
-              <w:lang w:val="es-AR"/>
-            </w:rPr>
-            <m:t>-</m:t>
-          </m:r>
-          <m:f>
-            <m:fPr>
-              <m:ctrlPr>
-                <w:rPr>
-                  <w:rFonts w:ascii="Cambria Math" w:hAnsi="Cambria Math"/>
-                  <w:b/>
-                  <w:i/>
-                  <w:lang w:val="es-AR"/>
-                </w:rPr>
-              </m:ctrlPr>
-            </m:fPr>
-            <m:num>
-              <m:r>
-                <m:rPr>
-                  <m:sty m:val="bi"/>
-                </m:rPr>
-                <w:rPr>
-                  <w:rFonts w:ascii="Cambria Math" w:hAnsi="Cambria Math"/>
-                  <w:lang w:val="es-AR"/>
-                </w:rPr>
-                <m:t>∂L</m:t>
-              </m:r>
-            </m:num>
-            <m:den>
-              <m:r>
-                <m:rPr>
-                  <m:sty m:val="bi"/>
-                </m:rPr>
-                <w:rPr>
-                  <w:rFonts w:ascii="Cambria Math" w:hAnsi="Cambria Math"/>
-                  <w:lang w:val="es-AR"/>
-                </w:rPr>
-                <m:t>∂</m:t>
-              </m:r>
-              <m:sSub>
-                <m:sSubPr>
-                  <m:ctrlPr>
-                    <w:rPr>
-                      <w:rFonts w:ascii="Cambria Math" w:hAnsi="Cambria Math"/>
-                      <w:b/>
-                      <w:i/>
-                      <w:lang w:val="es-AR"/>
-                    </w:rPr>
-                  </m:ctrlPr>
-                </m:sSubPr>
-                <m:e>
-                  <m:r>
-                    <m:rPr>
-                      <m:sty m:val="bi"/>
-                    </m:rPr>
-                    <w:rPr>
-                      <w:rFonts w:ascii="Cambria Math" w:hAnsi="Cambria Math"/>
-                      <w:lang w:val="es-AR"/>
-                    </w:rPr>
-                    <m:t>q</m:t>
-                  </m:r>
-                </m:e>
-                <m:sub>
-                  <m:r>
-                    <m:rPr>
-                      <m:sty m:val="bi"/>
-                    </m:rPr>
-                    <w:rPr>
-                      <w:rFonts w:ascii="Cambria Math" w:hAnsi="Cambria Math"/>
-                      <w:lang w:val="es-AR"/>
-                    </w:rPr>
-                    <m:t>j</m:t>
-                  </m:r>
-                </m:sub>
-              </m:sSub>
-            </m:den>
-          </m:f>
-          <m:r>
-            <m:rPr>
-              <m:sty m:val="bi"/>
-            </m:rPr>
-            <w:rPr>
-              <w:rFonts w:ascii="Cambria Math" w:hAnsi="Cambria Math"/>
-              <w:lang w:val="es-AR"/>
-            </w:rPr>
-            <m:t>=</m:t>
-          </m:r>
-          <m:sSub>
-            <m:sSubPr>
-              <m:ctrlPr>
-                <w:rPr>
-                  <w:rFonts w:ascii="Cambria Math" w:hAnsi="Cambria Math"/>
-                  <w:b/>
-                  <w:i/>
-                  <w:lang w:val="es-AR"/>
-                </w:rPr>
-              </m:ctrlPr>
-            </m:sSubPr>
-            <m:e>
-              <m:r>
-                <m:rPr>
-                  <m:sty m:val="bi"/>
-                </m:rPr>
-                <w:rPr>
-                  <w:rFonts w:ascii="Cambria Math" w:hAnsi="Cambria Math"/>
-                  <w:lang w:val="es-AR"/>
-                </w:rPr>
-                <m:t>ψ</m:t>
-              </m:r>
-            </m:e>
-            <m:sub>
-              <m:r>
-                <m:rPr>
-                  <m:sty m:val="bi"/>
-                </m:rPr>
-                <w:rPr>
-                  <w:rFonts w:ascii="Cambria Math" w:hAnsi="Cambria Math"/>
-                  <w:lang w:val="es-AR"/>
-                </w:rPr>
-                <m:t>j</m:t>
-              </m:r>
-            </m:sub>
-          </m:sSub>
-        </m:oMath>
-      </m:oMathPara>
-    </w:p>
-    <w:p>
-      <w:pPr>
-        <w:rPr>
-          <w:lang w:val="es-AR"/>
-        </w:rPr>
-      </w:pPr>
-      <w:r>
-        <w:rPr>
-          <w:lang w:val="es-AR"/>
-        </w:rPr>
-        <w:t>Obtenemos:</w:t>
+        <w:pict>
+          <v:rect id="_x0000_i1030" style="width:0;height:1.5pt" o:hralign="center" o:hrstd="t" o:hr="t" fillcolor="#a0a0a0" stroked="f"/>
+        </w:pict>
       </w:r>
     </w:p>
     <w:p>
@@ -2370,177 +2623,19 @@
           <w:lang w:val="es-AR"/>
         </w:rPr>
       </w:pPr>
-      <m:oMathPara>
-        <m:oMath>
-          <m:r>
-            <m:rPr>
-              <m:sty m:val="bi"/>
-            </m:rPr>
-            <w:rPr>
-              <w:rFonts w:ascii="Cambria Math" w:hAnsi="Cambria Math"/>
-              <w:lang w:val="es-AR"/>
-            </w:rPr>
-            <m:t>τ=M</m:t>
-          </m:r>
-          <m:d>
-            <m:dPr>
-              <m:ctrlPr>
-                <w:rPr>
-                  <w:rFonts w:ascii="Cambria Math" w:hAnsi="Cambria Math"/>
-                  <w:b/>
-                  <w:i/>
-                  <w:lang w:val="es-AR"/>
-                </w:rPr>
-              </m:ctrlPr>
-            </m:dPr>
-            <m:e>
-              <m:r>
-                <m:rPr>
-                  <m:sty m:val="bi"/>
-                </m:rPr>
-                <w:rPr>
-                  <w:rFonts w:ascii="Cambria Math" w:hAnsi="Cambria Math"/>
-                  <w:lang w:val="es-AR"/>
-                </w:rPr>
-                <m:t>q</m:t>
-              </m:r>
-            </m:e>
-          </m:d>
-          <m:acc>
-            <m:accPr>
-              <m:chr m:val="̈"/>
-              <m:ctrlPr>
-                <w:rPr>
-                  <w:rFonts w:ascii="Cambria Math" w:hAnsi="Cambria Math"/>
-                  <w:b/>
-                  <w:i/>
-                  <w:lang w:val="es-AR"/>
-                </w:rPr>
-              </m:ctrlPr>
-            </m:accPr>
-            <m:e>
-              <m:r>
-                <m:rPr>
-                  <m:sty m:val="bi"/>
-                </m:rPr>
-                <w:rPr>
-                  <w:rFonts w:ascii="Cambria Math" w:hAnsi="Cambria Math"/>
-                  <w:lang w:val="es-AR"/>
-                </w:rPr>
-                <m:t>q</m:t>
-              </m:r>
-            </m:e>
-          </m:acc>
-          <m:r>
-            <m:rPr>
-              <m:sty m:val="bi"/>
-            </m:rPr>
-            <w:rPr>
-              <w:rFonts w:ascii="Cambria Math" w:hAnsi="Cambria Math"/>
-              <w:lang w:val="es-AR"/>
-            </w:rPr>
-            <m:t>+C</m:t>
-          </m:r>
-          <m:d>
-            <m:dPr>
-              <m:ctrlPr>
-                <w:rPr>
-                  <w:rFonts w:ascii="Cambria Math" w:hAnsi="Cambria Math"/>
-                  <w:b/>
-                  <w:i/>
-                  <w:lang w:val="es-AR"/>
-                </w:rPr>
-              </m:ctrlPr>
-            </m:dPr>
-            <m:e>
-              <m:r>
-                <m:rPr>
-                  <m:sty m:val="bi"/>
-                </m:rPr>
-                <w:rPr>
-                  <w:rFonts w:ascii="Cambria Math" w:hAnsi="Cambria Math"/>
-                  <w:lang w:val="es-AR"/>
-                </w:rPr>
-                <m:t>q,</m:t>
-              </m:r>
-              <m:acc>
-                <m:accPr>
-                  <m:chr m:val="̇"/>
-                  <m:ctrlPr>
-                    <w:rPr>
-                      <w:rFonts w:ascii="Cambria Math" w:hAnsi="Cambria Math"/>
-                      <w:b/>
-                      <w:i/>
-                      <w:lang w:val="es-AR"/>
-                    </w:rPr>
-                  </m:ctrlPr>
-                </m:accPr>
-                <m:e>
-                  <m:r>
-                    <m:rPr>
-                      <m:sty m:val="bi"/>
-                    </m:rPr>
-                    <w:rPr>
-                      <w:rFonts w:ascii="Cambria Math" w:hAnsi="Cambria Math"/>
-                      <w:lang w:val="es-AR"/>
-                    </w:rPr>
-                    <m:t>q</m:t>
-                  </m:r>
-                </m:e>
-              </m:acc>
-            </m:e>
-          </m:d>
-          <m:r>
-            <m:rPr>
-              <m:sty m:val="bi"/>
-            </m:rPr>
-            <w:rPr>
-              <w:rFonts w:ascii="Cambria Math" w:hAnsi="Cambria Math"/>
-              <w:lang w:val="es-AR"/>
-            </w:rPr>
-            <m:t>q+G</m:t>
-          </m:r>
-          <m:d>
-            <m:dPr>
-              <m:ctrlPr>
-                <w:rPr>
-                  <w:rFonts w:ascii="Cambria Math" w:hAnsi="Cambria Math"/>
-                  <w:b/>
-                  <w:i/>
-                  <w:lang w:val="es-AR"/>
-                </w:rPr>
-              </m:ctrlPr>
-            </m:dPr>
-            <m:e>
-              <m:r>
-                <m:rPr>
-                  <m:sty m:val="bi"/>
-                </m:rPr>
-                <w:rPr>
-                  <w:rFonts w:ascii="Cambria Math" w:hAnsi="Cambria Math"/>
-                  <w:lang w:val="es-AR"/>
-                </w:rPr>
-                <m:t>q</m:t>
-              </m:r>
-            </m:e>
-          </m:d>
-        </m:oMath>
-      </m:oMathPara>
-    </w:p>
-    <w:p>
-      <w:pPr>
-        <w:tabs>
-          <w:tab w:val="left" w:pos="284"/>
-        </w:tabs>
+      <w:r>
         <w:rPr>
+          <w:b/>
           <w:lang w:val="es-AR"/>
         </w:rPr>
-      </w:pPr>
+        <w:t>Comenzamos con el coeficiente M</w:t>
+      </w:r>
       <w:r>
         <w:rPr>
+          <w:b/>
           <w:lang w:val="es-AR"/>
         </w:rPr>
-        <w:t>Donde la matriz de inercia está dada por:</w:t>
+        <w:t xml:space="preserve"> del modelo</w:t>
       </w:r>
     </w:p>
     <w:p>
@@ -2930,7 +3025,7 @@
         <w:rPr>
           <w:lang w:val="es-AR"/>
         </w:rPr>
-        <w:t>La matriz de componentes centrípetas por:</w:t>
+        <w:t>con</w:t>
       </w:r>
     </w:p>
     <w:p>
@@ -2938,1057 +3033,6 @@
         <w:tabs>
           <w:tab w:val="left" w:pos="284"/>
         </w:tabs>
-        <w:rPr>
-          <w:lang w:val="es-AR"/>
-        </w:rPr>
-      </w:pPr>
-      <m:oMathPara>
-        <m:oMath>
-          <m:sSub>
-            <m:sSubPr>
-              <m:ctrlPr>
-                <w:rPr>
-                  <w:rFonts w:ascii="Cambria Math" w:hAnsi="Cambria Math"/>
-                  <w:i/>
-                  <w:lang w:val="es-AR"/>
-                </w:rPr>
-              </m:ctrlPr>
-            </m:sSubPr>
-            <m:e>
-              <m:r>
-                <w:rPr>
-                  <w:rFonts w:ascii="Cambria Math" w:hAnsi="Cambria Math"/>
-                  <w:lang w:val="es-AR"/>
-                </w:rPr>
-                <m:t>C</m:t>
-              </m:r>
-            </m:e>
-            <m:sub>
-              <m:r>
-                <w:rPr>
-                  <w:rFonts w:ascii="Cambria Math" w:hAnsi="Cambria Math"/>
-                  <w:lang w:val="es-AR"/>
-                </w:rPr>
-                <m:t>sj</m:t>
-              </m:r>
-            </m:sub>
-          </m:sSub>
-          <m:r>
-            <w:rPr>
-              <w:rFonts w:ascii="Cambria Math" w:hAnsi="Cambria Math"/>
-              <w:lang w:val="es-AR"/>
-            </w:rPr>
-            <m:t>=</m:t>
-          </m:r>
-          <m:nary>
-            <m:naryPr>
-              <m:chr m:val="∑"/>
-              <m:ctrlPr>
-                <w:rPr>
-                  <w:rFonts w:ascii="Cambria Math" w:hAnsi="Cambria Math"/>
-                  <w:i/>
-                  <w:lang w:val="es-AR"/>
-                </w:rPr>
-              </m:ctrlPr>
-            </m:naryPr>
-            <m:sub>
-              <m:r>
-                <w:rPr>
-                  <w:rFonts w:ascii="Cambria Math" w:hAnsi="Cambria Math"/>
-                  <w:lang w:val="es-AR"/>
-                </w:rPr>
-                <m:t>k=1</m:t>
-              </m:r>
-            </m:sub>
-            <m:sup>
-              <m:r>
-                <w:rPr>
-                  <w:rFonts w:ascii="Cambria Math" w:hAnsi="Cambria Math"/>
-                  <w:lang w:val="es-AR"/>
-                </w:rPr>
-                <m:t>N</m:t>
-              </m:r>
-            </m:sup>
-            <m:e>
-              <m:f>
-                <m:fPr>
-                  <m:ctrlPr>
-                    <w:rPr>
-                      <w:rFonts w:ascii="Cambria Math" w:hAnsi="Cambria Math"/>
-                      <w:i/>
-                      <w:lang w:val="es-AR"/>
-                    </w:rPr>
-                  </m:ctrlPr>
-                </m:fPr>
-                <m:num>
-                  <m:r>
-                    <w:rPr>
-                      <w:rFonts w:ascii="Cambria Math" w:hAnsi="Cambria Math"/>
-                      <w:lang w:val="es-AR"/>
-                    </w:rPr>
-                    <m:t>1</m:t>
-                  </m:r>
-                </m:num>
-                <m:den>
-                  <m:r>
-                    <w:rPr>
-                      <w:rFonts w:ascii="Cambria Math" w:hAnsi="Cambria Math"/>
-                      <w:lang w:val="es-AR"/>
-                    </w:rPr>
-                    <m:t>2</m:t>
-                  </m:r>
-                </m:den>
-              </m:f>
-            </m:e>
-          </m:nary>
-          <m:d>
-            <m:dPr>
-              <m:begChr m:val="["/>
-              <m:endChr m:val="]"/>
-              <m:ctrlPr>
-                <w:rPr>
-                  <w:rFonts w:ascii="Cambria Math" w:hAnsi="Cambria Math"/>
-                  <w:i/>
-                  <w:lang w:val="es-AR"/>
-                </w:rPr>
-              </m:ctrlPr>
-            </m:dPr>
-            <m:e>
-              <m:f>
-                <m:fPr>
-                  <m:ctrlPr>
-                    <w:rPr>
-                      <w:rFonts w:ascii="Cambria Math" w:hAnsi="Cambria Math"/>
-                      <w:i/>
-                      <w:lang w:val="es-AR"/>
-                    </w:rPr>
-                  </m:ctrlPr>
-                </m:fPr>
-                <m:num>
-                  <m:r>
-                    <w:rPr>
-                      <w:rFonts w:ascii="Cambria Math" w:hAnsi="Cambria Math"/>
-                      <w:lang w:val="es-AR"/>
-                    </w:rPr>
-                    <m:t>∂</m:t>
-                  </m:r>
-                  <m:sSub>
-                    <m:sSubPr>
-                      <m:ctrlPr>
-                        <w:rPr>
-                          <w:rFonts w:ascii="Cambria Math" w:hAnsi="Cambria Math"/>
-                          <w:i/>
-                          <w:lang w:val="es-AR"/>
-                        </w:rPr>
-                      </m:ctrlPr>
-                    </m:sSubPr>
-                    <m:e>
-                      <m:r>
-                        <w:rPr>
-                          <w:rFonts w:ascii="Cambria Math" w:hAnsi="Cambria Math"/>
-                          <w:lang w:val="es-AR"/>
-                        </w:rPr>
-                        <m:t>m</m:t>
-                      </m:r>
-                    </m:e>
-                    <m:sub>
-                      <m:r>
-                        <w:rPr>
-                          <w:rFonts w:ascii="Cambria Math" w:hAnsi="Cambria Math"/>
-                          <w:lang w:val="es-AR"/>
-                        </w:rPr>
-                        <m:t>sj</m:t>
-                      </m:r>
-                    </m:sub>
-                  </m:sSub>
-                </m:num>
-                <m:den>
-                  <m:r>
-                    <w:rPr>
-                      <w:rFonts w:ascii="Cambria Math" w:hAnsi="Cambria Math"/>
-                      <w:lang w:val="es-AR"/>
-                    </w:rPr>
-                    <m:t>∂</m:t>
-                  </m:r>
-                  <m:sSub>
-                    <m:sSubPr>
-                      <m:ctrlPr>
-                        <w:rPr>
-                          <w:rFonts w:ascii="Cambria Math" w:hAnsi="Cambria Math"/>
-                          <w:i/>
-                          <w:lang w:val="es-AR"/>
-                        </w:rPr>
-                      </m:ctrlPr>
-                    </m:sSubPr>
-                    <m:e>
-                      <m:r>
-                        <w:rPr>
-                          <w:rFonts w:ascii="Cambria Math" w:hAnsi="Cambria Math"/>
-                          <w:lang w:val="es-AR"/>
-                        </w:rPr>
-                        <m:t>q</m:t>
-                      </m:r>
-                    </m:e>
-                    <m:sub>
-                      <m:r>
-                        <w:rPr>
-                          <w:rFonts w:ascii="Cambria Math" w:hAnsi="Cambria Math"/>
-                          <w:lang w:val="es-AR"/>
-                        </w:rPr>
-                        <m:t>k</m:t>
-                      </m:r>
-                    </m:sub>
-                  </m:sSub>
-                </m:den>
-              </m:f>
-              <m:r>
-                <w:rPr>
-                  <w:rFonts w:ascii="Cambria Math" w:hAnsi="Cambria Math"/>
-                  <w:lang w:val="es-AR"/>
-                </w:rPr>
-                <m:t>+</m:t>
-              </m:r>
-              <m:f>
-                <m:fPr>
-                  <m:ctrlPr>
-                    <w:rPr>
-                      <w:rFonts w:ascii="Cambria Math" w:hAnsi="Cambria Math"/>
-                      <w:i/>
-                      <w:lang w:val="es-AR"/>
-                    </w:rPr>
-                  </m:ctrlPr>
-                </m:fPr>
-                <m:num>
-                  <m:r>
-                    <w:rPr>
-                      <w:rFonts w:ascii="Cambria Math" w:hAnsi="Cambria Math"/>
-                      <w:lang w:val="es-AR"/>
-                    </w:rPr>
-                    <m:t>∂</m:t>
-                  </m:r>
-                  <m:sSub>
-                    <m:sSubPr>
-                      <m:ctrlPr>
-                        <w:rPr>
-                          <w:rFonts w:ascii="Cambria Math" w:hAnsi="Cambria Math"/>
-                          <w:i/>
-                          <w:lang w:val="es-AR"/>
-                        </w:rPr>
-                      </m:ctrlPr>
-                    </m:sSubPr>
-                    <m:e>
-                      <m:r>
-                        <w:rPr>
-                          <w:rFonts w:ascii="Cambria Math" w:hAnsi="Cambria Math"/>
-                          <w:lang w:val="es-AR"/>
-                        </w:rPr>
-                        <m:t>m</m:t>
-                      </m:r>
-                    </m:e>
-                    <m:sub>
-                      <m:r>
-                        <w:rPr>
-                          <w:rFonts w:ascii="Cambria Math" w:hAnsi="Cambria Math"/>
-                          <w:lang w:val="es-AR"/>
-                        </w:rPr>
-                        <m:t>js</m:t>
-                      </m:r>
-                    </m:sub>
-                  </m:sSub>
-                </m:num>
-                <m:den>
-                  <m:r>
-                    <w:rPr>
-                      <w:rFonts w:ascii="Cambria Math" w:hAnsi="Cambria Math"/>
-                      <w:lang w:val="es-AR"/>
-                    </w:rPr>
-                    <m:t>∂</m:t>
-                  </m:r>
-                  <m:sSub>
-                    <m:sSubPr>
-                      <m:ctrlPr>
-                        <w:rPr>
-                          <w:rFonts w:ascii="Cambria Math" w:hAnsi="Cambria Math"/>
-                          <w:i/>
-                          <w:lang w:val="es-AR"/>
-                        </w:rPr>
-                      </m:ctrlPr>
-                    </m:sSubPr>
-                    <m:e>
-                      <m:r>
-                        <w:rPr>
-                          <w:rFonts w:ascii="Cambria Math" w:hAnsi="Cambria Math"/>
-                          <w:lang w:val="es-AR"/>
-                        </w:rPr>
-                        <m:t>q</m:t>
-                      </m:r>
-                    </m:e>
-                    <m:sub>
-                      <m:r>
-                        <w:rPr>
-                          <w:rFonts w:ascii="Cambria Math" w:hAnsi="Cambria Math"/>
-                          <w:lang w:val="es-AR"/>
-                        </w:rPr>
-                        <m:t>j</m:t>
-                      </m:r>
-                    </m:sub>
-                  </m:sSub>
-                </m:den>
-              </m:f>
-              <m:r>
-                <w:rPr>
-                  <w:rFonts w:ascii="Cambria Math" w:hAnsi="Cambria Math"/>
-                  <w:lang w:val="es-AR"/>
-                </w:rPr>
-                <m:t>-</m:t>
-              </m:r>
-              <m:f>
-                <m:fPr>
-                  <m:ctrlPr>
-                    <w:rPr>
-                      <w:rFonts w:ascii="Cambria Math" w:hAnsi="Cambria Math"/>
-                      <w:i/>
-                      <w:lang w:val="es-AR"/>
-                    </w:rPr>
-                  </m:ctrlPr>
-                </m:fPr>
-                <m:num>
-                  <m:r>
-                    <w:rPr>
-                      <w:rFonts w:ascii="Cambria Math" w:hAnsi="Cambria Math"/>
-                      <w:lang w:val="es-AR"/>
-                    </w:rPr>
-                    <m:t>∂</m:t>
-                  </m:r>
-                  <m:sSub>
-                    <m:sSubPr>
-                      <m:ctrlPr>
-                        <w:rPr>
-                          <w:rFonts w:ascii="Cambria Math" w:hAnsi="Cambria Math"/>
-                          <w:i/>
-                          <w:lang w:val="es-AR"/>
-                        </w:rPr>
-                      </m:ctrlPr>
-                    </m:sSubPr>
-                    <m:e>
-                      <m:r>
-                        <w:rPr>
-                          <w:rFonts w:ascii="Cambria Math" w:hAnsi="Cambria Math"/>
-                          <w:lang w:val="es-AR"/>
-                        </w:rPr>
-                        <m:t>m</m:t>
-                      </m:r>
-                    </m:e>
-                    <m:sub>
-                      <m:r>
-                        <w:rPr>
-                          <w:rFonts w:ascii="Cambria Math" w:hAnsi="Cambria Math"/>
-                          <w:lang w:val="es-AR"/>
-                        </w:rPr>
-                        <m:t>jk</m:t>
-                      </m:r>
-                    </m:sub>
-                  </m:sSub>
-                </m:num>
-                <m:den>
-                  <m:r>
-                    <w:rPr>
-                      <w:rFonts w:ascii="Cambria Math" w:hAnsi="Cambria Math"/>
-                      <w:lang w:val="es-AR"/>
-                    </w:rPr>
-                    <m:t>∂</m:t>
-                  </m:r>
-                  <m:sSub>
-                    <m:sSubPr>
-                      <m:ctrlPr>
-                        <w:rPr>
-                          <w:rFonts w:ascii="Cambria Math" w:hAnsi="Cambria Math"/>
-                          <w:i/>
-                          <w:lang w:val="es-AR"/>
-                        </w:rPr>
-                      </m:ctrlPr>
-                    </m:sSubPr>
-                    <m:e>
-                      <m:r>
-                        <w:rPr>
-                          <w:rFonts w:ascii="Cambria Math" w:hAnsi="Cambria Math"/>
-                          <w:lang w:val="es-AR"/>
-                        </w:rPr>
-                        <m:t>q</m:t>
-                      </m:r>
-                    </m:e>
-                    <m:sub>
-                      <m:r>
-                        <w:rPr>
-                          <w:rFonts w:ascii="Cambria Math" w:hAnsi="Cambria Math"/>
-                          <w:lang w:val="es-AR"/>
-                        </w:rPr>
-                        <m:t>s</m:t>
-                      </m:r>
-                    </m:sub>
-                  </m:sSub>
-                </m:den>
-              </m:f>
-            </m:e>
-          </m:d>
-          <m:sSub>
-            <m:sSubPr>
-              <m:ctrlPr>
-                <w:rPr>
-                  <w:rFonts w:ascii="Cambria Math" w:hAnsi="Cambria Math"/>
-                  <w:i/>
-                  <w:lang w:val="es-AR"/>
-                </w:rPr>
-              </m:ctrlPr>
-            </m:sSubPr>
-            <m:e>
-              <m:acc>
-                <m:accPr>
-                  <m:chr m:val="̇"/>
-                  <m:ctrlPr>
-                    <w:rPr>
-                      <w:rFonts w:ascii="Cambria Math" w:hAnsi="Cambria Math"/>
-                      <w:i/>
-                      <w:lang w:val="es-AR"/>
-                    </w:rPr>
-                  </m:ctrlPr>
-                </m:accPr>
-                <m:e>
-                  <m:r>
-                    <w:rPr>
-                      <w:rFonts w:ascii="Cambria Math" w:hAnsi="Cambria Math"/>
-                      <w:lang w:val="es-AR"/>
-                    </w:rPr>
-                    <m:t>q</m:t>
-                  </m:r>
-                </m:e>
-              </m:acc>
-            </m:e>
-            <m:sub>
-              <m:r>
-                <w:rPr>
-                  <w:rFonts w:ascii="Cambria Math" w:hAnsi="Cambria Math"/>
-                  <w:lang w:val="es-AR"/>
-                </w:rPr>
-                <m:t>k</m:t>
-              </m:r>
-            </m:sub>
-          </m:sSub>
-        </m:oMath>
-      </m:oMathPara>
-    </w:p>
-    <w:p>
-      <w:pPr>
-        <w:tabs>
-          <w:tab w:val="left" w:pos="284"/>
-        </w:tabs>
-        <w:rPr>
-          <w:lang w:val="es-AR"/>
-        </w:rPr>
-      </w:pPr>
-      <w:r>
-        <w:rPr>
-          <w:lang w:val="es-AR"/>
-        </w:rPr>
-        <w:t>La matriz de fuerzas de reposo por:</w:t>
-      </w:r>
-    </w:p>
-    <w:p>
-      <w:pPr>
-        <w:tabs>
-          <w:tab w:val="left" w:pos="284"/>
-        </w:tabs>
-        <w:rPr>
-          <w:lang w:val="es-AR"/>
-        </w:rPr>
-      </w:pPr>
-      <m:oMathPara>
-        <m:oMath>
-          <m:r>
-            <w:rPr>
-              <w:rFonts w:ascii="Cambria Math" w:hAnsi="Cambria Math"/>
-              <w:lang w:val="es-AR"/>
-            </w:rPr>
-            <m:t>G</m:t>
-          </m:r>
-          <m:d>
-            <m:dPr>
-              <m:ctrlPr>
-                <w:rPr>
-                  <w:rFonts w:ascii="Cambria Math" w:hAnsi="Cambria Math"/>
-                  <w:i/>
-                  <w:lang w:val="es-AR"/>
-                </w:rPr>
-              </m:ctrlPr>
-            </m:dPr>
-            <m:e>
-              <m:r>
-                <w:rPr>
-                  <w:rFonts w:ascii="Cambria Math" w:hAnsi="Cambria Math"/>
-                  <w:lang w:val="es-AR"/>
-                </w:rPr>
-                <m:t>q</m:t>
-              </m:r>
-            </m:e>
-          </m:d>
-          <m:r>
-            <w:rPr>
-              <w:rFonts w:ascii="Cambria Math" w:hAnsi="Cambria Math"/>
-              <w:lang w:val="es-AR"/>
-            </w:rPr>
-            <m:t>=-</m:t>
-          </m:r>
-          <m:nary>
-            <m:naryPr>
-              <m:chr m:val="∑"/>
-              <m:ctrlPr>
-                <w:rPr>
-                  <w:rFonts w:ascii="Cambria Math" w:hAnsi="Cambria Math"/>
-                  <w:i/>
-                  <w:lang w:val="es-AR"/>
-                </w:rPr>
-              </m:ctrlPr>
-            </m:naryPr>
-            <m:sub>
-              <m:r>
-                <w:rPr>
-                  <w:rFonts w:ascii="Cambria Math" w:hAnsi="Cambria Math"/>
-                  <w:lang w:val="es-AR"/>
-                </w:rPr>
-                <m:t>i</m:t>
-              </m:r>
-              <m:r>
-                <w:rPr>
-                  <w:rFonts w:ascii="Cambria Math" w:hAnsi="Cambria Math"/>
-                  <w:lang w:val="es-AR"/>
-                </w:rPr>
-                <m:t>=1</m:t>
-              </m:r>
-            </m:sub>
-            <m:sup>
-              <m:r>
-                <w:rPr>
-                  <w:rFonts w:ascii="Cambria Math" w:hAnsi="Cambria Math"/>
-                  <w:lang w:val="es-AR"/>
-                </w:rPr>
-                <m:t>N</m:t>
-              </m:r>
-            </m:sup>
-            <m:e>
-              <m:sSub>
-                <m:sSubPr>
-                  <m:ctrlPr>
-                    <w:rPr>
-                      <w:rFonts w:ascii="Cambria Math" w:hAnsi="Cambria Math"/>
-                      <w:i/>
-                      <w:lang w:val="es-AR"/>
-                    </w:rPr>
-                  </m:ctrlPr>
-                </m:sSubPr>
-                <m:e>
-                  <m:r>
-                    <w:rPr>
-                      <w:rFonts w:ascii="Cambria Math" w:hAnsi="Cambria Math"/>
-                      <w:lang w:val="es-AR"/>
-                    </w:rPr>
-                    <m:t>m</m:t>
-                  </m:r>
-                </m:e>
-                <m:sub>
-                  <m:r>
-                    <w:rPr>
-                      <w:rFonts w:ascii="Cambria Math" w:hAnsi="Cambria Math"/>
-                      <w:lang w:val="es-AR"/>
-                    </w:rPr>
-                    <m:t>i</m:t>
-                  </m:r>
-                </m:sub>
-              </m:sSub>
-              <m:sSup>
-                <m:sSupPr>
-                  <m:ctrlPr>
-                    <w:rPr>
-                      <w:rFonts w:ascii="Cambria Math" w:hAnsi="Cambria Math"/>
-                      <w:i/>
-                      <w:lang w:val="es-AR"/>
-                    </w:rPr>
-                  </m:ctrlPr>
-                </m:sSupPr>
-                <m:e>
-                  <m:r>
-                    <m:rPr>
-                      <m:sty m:val="bi"/>
-                    </m:rPr>
-                    <w:rPr>
-                      <w:rFonts w:ascii="Cambria Math" w:hAnsi="Cambria Math"/>
-                      <w:lang w:val="es-AR"/>
-                    </w:rPr>
-                    <m:t>g</m:t>
-                  </m:r>
-                </m:e>
-                <m:sup>
-                  <m:r>
-                    <w:rPr>
-                      <w:rFonts w:ascii="Cambria Math" w:hAnsi="Cambria Math"/>
-                      <w:lang w:val="es-AR"/>
-                    </w:rPr>
-                    <m:t>t</m:t>
-                  </m:r>
-                </m:sup>
-              </m:sSup>
-              <m:f>
-                <m:fPr>
-                  <m:ctrlPr>
-                    <w:rPr>
-                      <w:rFonts w:ascii="Cambria Math" w:hAnsi="Cambria Math"/>
-                      <w:i/>
-                      <w:lang w:val="es-AR"/>
-                    </w:rPr>
-                  </m:ctrlPr>
-                </m:fPr>
-                <m:num>
-                  <m:r>
-                    <w:rPr>
-                      <w:rFonts w:ascii="Cambria Math" w:hAnsi="Cambria Math"/>
-                      <w:lang w:val="es-AR"/>
-                    </w:rPr>
-                    <m:t>∂</m:t>
-                  </m:r>
-                  <m:sSubSup>
-                    <m:sSubSupPr>
-                      <m:ctrlPr>
-                        <w:rPr>
-                          <w:rFonts w:ascii="Cambria Math" w:hAnsi="Cambria Math"/>
-                          <w:i/>
-                          <w:lang w:val="es-AR"/>
-                        </w:rPr>
-                      </m:ctrlPr>
-                    </m:sSubSupPr>
-                    <m:e>
-                      <m:r>
-                        <w:rPr>
-                          <w:rFonts w:ascii="Cambria Math" w:hAnsi="Cambria Math"/>
-                          <w:lang w:val="es-AR"/>
-                        </w:rPr>
-                        <m:t>A</m:t>
-                      </m:r>
-                    </m:e>
-                    <m:sub>
-                      <m:r>
-                        <w:rPr>
-                          <w:rFonts w:ascii="Cambria Math" w:hAnsi="Cambria Math"/>
-                          <w:lang w:val="es-AR"/>
-                        </w:rPr>
-                        <m:t>0</m:t>
-                      </m:r>
-                    </m:sub>
-                    <m:sup>
-                      <m:r>
-                        <w:rPr>
-                          <w:rFonts w:ascii="Cambria Math" w:hAnsi="Cambria Math"/>
-                          <w:lang w:val="es-AR"/>
-                        </w:rPr>
-                        <m:t>i</m:t>
-                      </m:r>
-                    </m:sup>
-                  </m:sSubSup>
-                </m:num>
-                <m:den>
-                  <m:r>
-                    <w:rPr>
-                      <w:rFonts w:ascii="Cambria Math" w:hAnsi="Cambria Math"/>
-                      <w:lang w:val="es-AR"/>
-                    </w:rPr>
-                    <m:t>∂</m:t>
-                  </m:r>
-                  <m:sSub>
-                    <m:sSubPr>
-                      <m:ctrlPr>
-                        <w:rPr>
-                          <w:rFonts w:ascii="Cambria Math" w:hAnsi="Cambria Math"/>
-                          <w:i/>
-                          <w:lang w:val="es-AR"/>
-                        </w:rPr>
-                      </m:ctrlPr>
-                    </m:sSubPr>
-                    <m:e>
-                      <m:r>
-                        <w:rPr>
-                          <w:rFonts w:ascii="Cambria Math" w:hAnsi="Cambria Math"/>
-                          <w:lang w:val="es-AR"/>
-                        </w:rPr>
-                        <m:t>q</m:t>
-                      </m:r>
-                    </m:e>
-                    <m:sub>
-                      <m:r>
-                        <w:rPr>
-                          <w:rFonts w:ascii="Cambria Math" w:hAnsi="Cambria Math"/>
-                          <w:lang w:val="es-AR"/>
-                        </w:rPr>
-                        <m:t>s</m:t>
-                      </m:r>
-                    </m:sub>
-                  </m:sSub>
-                </m:den>
-              </m:f>
-              <m:sSubSup>
-                <m:sSubSupPr>
-                  <m:ctrlPr>
-                    <w:rPr>
-                      <w:rFonts w:ascii="Cambria Math" w:hAnsi="Cambria Math"/>
-                      <w:i/>
-                      <w:lang w:val="es-AR"/>
-                    </w:rPr>
-                  </m:ctrlPr>
-                </m:sSubSupPr>
-                <m:e>
-                  <m:r>
-                    <w:rPr>
-                      <w:rFonts w:ascii="Cambria Math" w:hAnsi="Cambria Math"/>
-                      <w:lang w:val="es-AR"/>
-                    </w:rPr>
-                    <m:t>r</m:t>
-                  </m:r>
-                </m:e>
-                <m:sub>
-                  <m:r>
-                    <w:rPr>
-                      <w:rFonts w:ascii="Cambria Math" w:hAnsi="Cambria Math"/>
-                      <w:lang w:val="es-AR"/>
-                    </w:rPr>
-                    <m:t>G</m:t>
-                  </m:r>
-                </m:sub>
-                <m:sup>
-                  <m:r>
-                    <w:rPr>
-                      <w:rFonts w:ascii="Cambria Math" w:hAnsi="Cambria Math"/>
-                      <w:lang w:val="es-AR"/>
-                    </w:rPr>
-                    <m:t>i</m:t>
-                  </m:r>
-                </m:sup>
-              </m:sSubSup>
-            </m:e>
-          </m:nary>
-        </m:oMath>
-      </m:oMathPara>
-    </w:p>
-    <w:p>
-      <w:pPr>
-        <w:tabs>
-          <w:tab w:val="left" w:pos="284"/>
-        </w:tabs>
-      </w:pPr>
-      <w:r>
-        <w:pict>
-          <v:rect id="_x0000_i1027" style="width:0;height:1.5pt" o:hralign="center" o:hrstd="t" o:hr="t" fillcolor="#a0a0a0" stroked="f"/>
-        </w:pict>
-      </w:r>
-    </w:p>
-    <w:p>
-      <w:pPr>
-        <w:tabs>
-          <w:tab w:val="left" w:pos="284"/>
-        </w:tabs>
-      </w:pPr>
-      <w:r>
-        <w:t>Como la cantidad de eslabones es 1 y hay solo una variable generalizada, las ecuaciones se reescriben como:</w:t>
-      </w:r>
-    </w:p>
-    <w:p>
-      <w:pPr>
-        <w:tabs>
-          <w:tab w:val="left" w:pos="284"/>
-        </w:tabs>
-        <w:rPr>
-          <w:lang w:val="es-AR"/>
-        </w:rPr>
-      </w:pPr>
-      <m:oMathPara>
-        <m:oMath>
-          <m:r>
-            <w:rPr>
-              <w:rFonts w:ascii="Cambria Math" w:hAnsi="Cambria Math"/>
-              <w:lang w:val="es-AR"/>
-            </w:rPr>
-            <m:t>M=</m:t>
-          </m:r>
-          <m:sSub>
-            <m:sSubPr>
-              <m:ctrlPr>
-                <w:rPr>
-                  <w:rFonts w:ascii="Cambria Math" w:hAnsi="Cambria Math"/>
-                  <w:i/>
-                  <w:lang w:val="es-AR"/>
-                </w:rPr>
-              </m:ctrlPr>
-            </m:sSubPr>
-            <m:e>
-              <m:r>
-                <w:rPr>
-                  <w:rFonts w:ascii="Cambria Math" w:hAnsi="Cambria Math"/>
-                  <w:lang w:val="es-AR"/>
-                </w:rPr>
-                <m:t>m</m:t>
-              </m:r>
-            </m:e>
-            <m:sub>
-              <m:r>
-                <w:rPr>
-                  <w:rFonts w:ascii="Cambria Math" w:hAnsi="Cambria Math"/>
-                  <w:lang w:val="es-AR"/>
-                </w:rPr>
-                <m:t>11</m:t>
-              </m:r>
-            </m:sub>
-          </m:sSub>
-          <m:r>
-            <w:rPr>
-              <w:rFonts w:ascii="Cambria Math" w:hAnsi="Cambria Math"/>
-              <w:lang w:val="es-AR"/>
-            </w:rPr>
-            <m:t>=Tr</m:t>
-          </m:r>
-          <m:d>
-            <m:dPr>
-              <m:begChr m:val="["/>
-              <m:endChr m:val="]"/>
-              <m:ctrlPr>
-                <w:rPr>
-                  <w:rFonts w:ascii="Cambria Math" w:hAnsi="Cambria Math"/>
-                  <w:i/>
-                  <w:lang w:val="es-AR"/>
-                </w:rPr>
-              </m:ctrlPr>
-            </m:dPr>
-            <m:e>
-              <m:f>
-                <m:fPr>
-                  <m:ctrlPr>
-                    <w:rPr>
-                      <w:rFonts w:ascii="Cambria Math" w:hAnsi="Cambria Math"/>
-                      <w:i/>
-                      <w:lang w:val="es-AR"/>
-                    </w:rPr>
-                  </m:ctrlPr>
-                </m:fPr>
-                <m:num>
-                  <m:r>
-                    <w:rPr>
-                      <w:rFonts w:ascii="Cambria Math" w:hAnsi="Cambria Math"/>
-                      <w:lang w:val="es-AR"/>
-                    </w:rPr>
-                    <m:t>∂</m:t>
-                  </m:r>
-                  <m:sSubSup>
-                    <m:sSubSupPr>
-                      <m:ctrlPr>
-                        <w:rPr>
-                          <w:rFonts w:ascii="Cambria Math" w:hAnsi="Cambria Math"/>
-                          <w:i/>
-                          <w:lang w:val="es-AR"/>
-                        </w:rPr>
-                      </m:ctrlPr>
-                    </m:sSubSupPr>
-                    <m:e>
-                      <m:r>
-                        <w:rPr>
-                          <w:rFonts w:ascii="Cambria Math" w:hAnsi="Cambria Math"/>
-                          <w:lang w:val="es-AR"/>
-                        </w:rPr>
-                        <m:t>A</m:t>
-                      </m:r>
-                    </m:e>
-                    <m:sub>
-                      <m:r>
-                        <w:rPr>
-                          <w:rFonts w:ascii="Cambria Math" w:hAnsi="Cambria Math"/>
-                          <w:lang w:val="es-AR"/>
-                        </w:rPr>
-                        <m:t>0</m:t>
-                      </m:r>
-                    </m:sub>
-                    <m:sup>
-                      <m:r>
-                        <w:rPr>
-                          <w:rFonts w:ascii="Cambria Math" w:hAnsi="Cambria Math"/>
-                          <w:lang w:val="es-AR"/>
-                        </w:rPr>
-                        <m:t>1</m:t>
-                      </m:r>
-                    </m:sup>
-                  </m:sSubSup>
-                </m:num>
-                <m:den>
-                  <m:r>
-                    <w:rPr>
-                      <w:rFonts w:ascii="Cambria Math" w:hAnsi="Cambria Math"/>
-                      <w:lang w:val="es-AR"/>
-                    </w:rPr>
-                    <m:t>∂q</m:t>
-                  </m:r>
-                </m:den>
-              </m:f>
-              <m:r>
-                <w:rPr>
-                  <w:rFonts w:ascii="Cambria Math" w:hAnsi="Cambria Math"/>
-                  <w:lang w:val="es-AR"/>
-                </w:rPr>
-                <m:t xml:space="preserve"> </m:t>
-              </m:r>
-              <m:sSub>
-                <m:sSubPr>
-                  <m:ctrlPr>
-                    <w:rPr>
-                      <w:rFonts w:ascii="Cambria Math" w:hAnsi="Cambria Math"/>
-                      <w:i/>
-                      <w:lang w:val="es-AR"/>
-                    </w:rPr>
-                  </m:ctrlPr>
-                </m:sSubPr>
-                <m:e>
-                  <m:r>
-                    <w:rPr>
-                      <w:rFonts w:ascii="Cambria Math" w:hAnsi="Cambria Math"/>
-                      <w:lang w:val="es-AR"/>
-                    </w:rPr>
-                    <m:t>J</m:t>
-                  </m:r>
-                </m:e>
-                <m:sub>
-                  <m:r>
-                    <w:rPr>
-                      <w:rFonts w:ascii="Cambria Math" w:hAnsi="Cambria Math"/>
-                      <w:lang w:val="es-AR"/>
-                    </w:rPr>
-                    <m:t>i</m:t>
-                  </m:r>
-                </m:sub>
-              </m:sSub>
-              <m:r>
-                <w:rPr>
-                  <w:rFonts w:ascii="Cambria Math" w:hAnsi="Cambria Math"/>
-                  <w:lang w:val="es-AR"/>
-                </w:rPr>
-                <m:t xml:space="preserve"> </m:t>
-              </m:r>
-              <m:sSup>
-                <m:sSupPr>
-                  <m:ctrlPr>
-                    <w:rPr>
-                      <w:rFonts w:ascii="Cambria Math" w:hAnsi="Cambria Math"/>
-                      <w:i/>
-                      <w:lang w:val="es-AR"/>
-                    </w:rPr>
-                  </m:ctrlPr>
-                </m:sSupPr>
-                <m:e>
-                  <m:d>
-                    <m:dPr>
-                      <m:ctrlPr>
-                        <w:rPr>
-                          <w:rFonts w:ascii="Cambria Math" w:hAnsi="Cambria Math"/>
-                          <w:i/>
-                          <w:lang w:val="es-AR"/>
-                        </w:rPr>
-                      </m:ctrlPr>
-                    </m:dPr>
-                    <m:e>
-                      <m:f>
-                        <m:fPr>
-                          <m:ctrlPr>
-                            <w:rPr>
-                              <w:rFonts w:ascii="Cambria Math" w:hAnsi="Cambria Math"/>
-                              <w:i/>
-                              <w:lang w:val="es-AR"/>
-                            </w:rPr>
-                          </m:ctrlPr>
-                        </m:fPr>
-                        <m:num>
-                          <m:r>
-                            <w:rPr>
-                              <w:rFonts w:ascii="Cambria Math" w:hAnsi="Cambria Math"/>
-                              <w:lang w:val="es-AR"/>
-                            </w:rPr>
-                            <m:t>∂</m:t>
-                          </m:r>
-                          <m:sSubSup>
-                            <m:sSubSupPr>
-                              <m:ctrlPr>
-                                <w:rPr>
-                                  <w:rFonts w:ascii="Cambria Math" w:hAnsi="Cambria Math"/>
-                                  <w:i/>
-                                  <w:lang w:val="es-AR"/>
-                                </w:rPr>
-                              </m:ctrlPr>
-                            </m:sSubSupPr>
-                            <m:e>
-                              <m:r>
-                                <w:rPr>
-                                  <w:rFonts w:ascii="Cambria Math" w:hAnsi="Cambria Math"/>
-                                  <w:lang w:val="es-AR"/>
-                                </w:rPr>
-                                <m:t>A</m:t>
-                              </m:r>
-                            </m:e>
-                            <m:sub>
-                              <m:r>
-                                <w:rPr>
-                                  <w:rFonts w:ascii="Cambria Math" w:hAnsi="Cambria Math"/>
-                                  <w:lang w:val="es-AR"/>
-                                </w:rPr>
-                                <m:t>0</m:t>
-                              </m:r>
-                            </m:sub>
-                            <m:sup>
-                              <m:r>
-                                <w:rPr>
-                                  <w:rFonts w:ascii="Cambria Math" w:hAnsi="Cambria Math"/>
-                                  <w:lang w:val="es-AR"/>
-                                </w:rPr>
-                                <m:t>1</m:t>
-                              </m:r>
-                            </m:sup>
-                          </m:sSubSup>
-                        </m:num>
-                        <m:den>
-                          <m:r>
-                            <w:rPr>
-                              <w:rFonts w:ascii="Cambria Math" w:hAnsi="Cambria Math"/>
-                              <w:lang w:val="es-AR"/>
-                            </w:rPr>
-                            <m:t>∂q</m:t>
-                          </m:r>
-                        </m:den>
-                      </m:f>
-                    </m:e>
-                  </m:d>
-                </m:e>
-                <m:sup>
-                  <m:r>
-                    <w:rPr>
-                      <w:rFonts w:ascii="Cambria Math" w:hAnsi="Cambria Math"/>
-                      <w:lang w:val="es-AR"/>
-                    </w:rPr>
-                    <m:t>t</m:t>
-                  </m:r>
-                </m:sup>
-              </m:sSup>
-            </m:e>
-          </m:d>
-        </m:oMath>
-      </m:oMathPara>
-    </w:p>
-    <w:p>
-      <w:pPr>
-        <w:tabs>
-          <w:tab w:val="left" w:pos="284"/>
-        </w:tabs>
-        <w:rPr>
-          <w:lang w:val="es-AR"/>
-        </w:rPr>
       </w:pPr>
       <m:oMathPara>
         <m:oMath>
@@ -4929,506 +3973,67 @@
           <w:lang w:val="es-AR"/>
         </w:rPr>
       </w:pPr>
-      <m:oMathPara>
-        <m:oMath>
-          <m:r>
-            <w:rPr>
-              <w:rFonts w:ascii="Cambria Math" w:hAnsi="Cambria Math"/>
-              <w:lang w:val="es-AR"/>
-            </w:rPr>
-            <m:t>C=</m:t>
-          </m:r>
-          <m:sSub>
-            <m:sSubPr>
-              <m:ctrlPr>
-                <w:rPr>
-                  <w:rFonts w:ascii="Cambria Math" w:hAnsi="Cambria Math"/>
-                  <w:i/>
-                  <w:lang w:val="es-AR"/>
-                </w:rPr>
-              </m:ctrlPr>
-            </m:sSubPr>
-            <m:e>
-              <m:r>
-                <w:rPr>
-                  <w:rFonts w:ascii="Cambria Math" w:hAnsi="Cambria Math"/>
-                  <w:lang w:val="es-AR"/>
-                </w:rPr>
-                <m:t>C</m:t>
-              </m:r>
-            </m:e>
-            <m:sub>
-              <m:r>
-                <w:rPr>
-                  <w:rFonts w:ascii="Cambria Math" w:hAnsi="Cambria Math"/>
-                  <w:lang w:val="es-AR"/>
-                </w:rPr>
-                <m:t>11</m:t>
-              </m:r>
-            </m:sub>
-          </m:sSub>
-          <m:r>
-            <w:rPr>
-              <w:rFonts w:ascii="Cambria Math" w:hAnsi="Cambria Math"/>
-              <w:lang w:val="es-AR"/>
-            </w:rPr>
-            <m:t>=</m:t>
-          </m:r>
-          <m:f>
-            <m:fPr>
-              <m:ctrlPr>
-                <w:rPr>
-                  <w:rFonts w:ascii="Cambria Math" w:hAnsi="Cambria Math"/>
-                  <w:i/>
-                  <w:lang w:val="es-AR"/>
-                </w:rPr>
-              </m:ctrlPr>
-            </m:fPr>
-            <m:num>
-              <m:r>
-                <w:rPr>
-                  <w:rFonts w:ascii="Cambria Math" w:hAnsi="Cambria Math"/>
-                  <w:lang w:val="es-AR"/>
-                </w:rPr>
-                <m:t>1</m:t>
-              </m:r>
-            </m:num>
-            <m:den>
-              <m:r>
-                <w:rPr>
-                  <w:rFonts w:ascii="Cambria Math" w:hAnsi="Cambria Math"/>
-                  <w:lang w:val="es-AR"/>
-                </w:rPr>
-                <m:t>2</m:t>
-              </m:r>
-            </m:den>
-          </m:f>
-          <m:d>
-            <m:dPr>
-              <m:begChr m:val="["/>
-              <m:endChr m:val="]"/>
-              <m:ctrlPr>
-                <w:rPr>
-                  <w:rFonts w:ascii="Cambria Math" w:hAnsi="Cambria Math"/>
-                  <w:i/>
-                  <w:lang w:val="es-AR"/>
-                </w:rPr>
-              </m:ctrlPr>
-            </m:dPr>
-            <m:e>
-              <m:f>
-                <m:fPr>
-                  <m:ctrlPr>
-                    <w:rPr>
-                      <w:rFonts w:ascii="Cambria Math" w:hAnsi="Cambria Math"/>
-                      <w:i/>
-                      <w:lang w:val="es-AR"/>
-                    </w:rPr>
-                  </m:ctrlPr>
-                </m:fPr>
-                <m:num>
-                  <m:r>
-                    <w:rPr>
-                      <w:rFonts w:ascii="Cambria Math" w:hAnsi="Cambria Math"/>
-                      <w:lang w:val="es-AR"/>
-                    </w:rPr>
-                    <m:t>∂</m:t>
-                  </m:r>
-                  <m:sSub>
-                    <m:sSubPr>
-                      <m:ctrlPr>
-                        <w:rPr>
-                          <w:rFonts w:ascii="Cambria Math" w:hAnsi="Cambria Math"/>
-                          <w:i/>
-                          <w:lang w:val="es-AR"/>
-                        </w:rPr>
-                      </m:ctrlPr>
-                    </m:sSubPr>
-                    <m:e>
-                      <m:r>
-                        <w:rPr>
-                          <w:rFonts w:ascii="Cambria Math" w:hAnsi="Cambria Math"/>
-                          <w:lang w:val="es-AR"/>
-                        </w:rPr>
-                        <m:t>m</m:t>
-                      </m:r>
-                    </m:e>
-                    <m:sub>
-                      <m:r>
-                        <w:rPr>
-                          <w:rFonts w:ascii="Cambria Math" w:hAnsi="Cambria Math"/>
-                          <w:lang w:val="es-AR"/>
-                        </w:rPr>
-                        <m:t>11</m:t>
-                      </m:r>
-                    </m:sub>
-                  </m:sSub>
-                </m:num>
-                <m:den>
-                  <m:r>
-                    <w:rPr>
-                      <w:rFonts w:ascii="Cambria Math" w:hAnsi="Cambria Math"/>
-                      <w:lang w:val="es-AR"/>
-                    </w:rPr>
-                    <m:t>∂q</m:t>
-                  </m:r>
-                </m:den>
-              </m:f>
-              <m:r>
-                <w:rPr>
-                  <w:rFonts w:ascii="Cambria Math" w:hAnsi="Cambria Math"/>
-                  <w:lang w:val="es-AR"/>
-                </w:rPr>
-                <m:t>+</m:t>
-              </m:r>
-              <m:f>
-                <m:fPr>
-                  <m:ctrlPr>
-                    <w:rPr>
-                      <w:rFonts w:ascii="Cambria Math" w:hAnsi="Cambria Math"/>
-                      <w:i/>
-                      <w:lang w:val="es-AR"/>
-                    </w:rPr>
-                  </m:ctrlPr>
-                </m:fPr>
-                <m:num>
-                  <m:r>
-                    <w:rPr>
-                      <w:rFonts w:ascii="Cambria Math" w:hAnsi="Cambria Math"/>
-                      <w:lang w:val="es-AR"/>
-                    </w:rPr>
-                    <m:t>∂</m:t>
-                  </m:r>
-                  <m:sSub>
-                    <m:sSubPr>
-                      <m:ctrlPr>
-                        <w:rPr>
-                          <w:rFonts w:ascii="Cambria Math" w:hAnsi="Cambria Math"/>
-                          <w:i/>
-                          <w:lang w:val="es-AR"/>
-                        </w:rPr>
-                      </m:ctrlPr>
-                    </m:sSubPr>
-                    <m:e>
-                      <m:r>
-                        <w:rPr>
-                          <w:rFonts w:ascii="Cambria Math" w:hAnsi="Cambria Math"/>
-                          <w:lang w:val="es-AR"/>
-                        </w:rPr>
-                        <m:t>m</m:t>
-                      </m:r>
-                    </m:e>
-                    <m:sub>
-                      <m:r>
-                        <w:rPr>
-                          <w:rFonts w:ascii="Cambria Math" w:hAnsi="Cambria Math"/>
-                          <w:lang w:val="es-AR"/>
-                        </w:rPr>
-                        <m:t>11</m:t>
-                      </m:r>
-                    </m:sub>
-                  </m:sSub>
-                </m:num>
-                <m:den>
-                  <m:r>
-                    <w:rPr>
-                      <w:rFonts w:ascii="Cambria Math" w:hAnsi="Cambria Math"/>
-                      <w:lang w:val="es-AR"/>
-                    </w:rPr>
-                    <m:t>∂q</m:t>
-                  </m:r>
-                </m:den>
-              </m:f>
-              <m:r>
-                <w:rPr>
-                  <w:rFonts w:ascii="Cambria Math" w:hAnsi="Cambria Math"/>
-                  <w:lang w:val="es-AR"/>
-                </w:rPr>
-                <m:t>-</m:t>
-              </m:r>
-              <m:f>
-                <m:fPr>
-                  <m:ctrlPr>
-                    <w:rPr>
-                      <w:rFonts w:ascii="Cambria Math" w:hAnsi="Cambria Math"/>
-                      <w:i/>
-                      <w:lang w:val="es-AR"/>
-                    </w:rPr>
-                  </m:ctrlPr>
-                </m:fPr>
-                <m:num>
-                  <m:r>
-                    <w:rPr>
-                      <w:rFonts w:ascii="Cambria Math" w:hAnsi="Cambria Math"/>
-                      <w:lang w:val="es-AR"/>
-                    </w:rPr>
-                    <m:t>∂</m:t>
-                  </m:r>
-                  <m:sSub>
-                    <m:sSubPr>
-                      <m:ctrlPr>
-                        <w:rPr>
-                          <w:rFonts w:ascii="Cambria Math" w:hAnsi="Cambria Math"/>
-                          <w:i/>
-                          <w:lang w:val="es-AR"/>
-                        </w:rPr>
-                      </m:ctrlPr>
-                    </m:sSubPr>
-                    <m:e>
-                      <m:r>
-                        <w:rPr>
-                          <w:rFonts w:ascii="Cambria Math" w:hAnsi="Cambria Math"/>
-                          <w:lang w:val="es-AR"/>
-                        </w:rPr>
-                        <m:t>m</m:t>
-                      </m:r>
-                    </m:e>
-                    <m:sub>
-                      <m:r>
-                        <w:rPr>
-                          <w:rFonts w:ascii="Cambria Math" w:hAnsi="Cambria Math"/>
-                          <w:lang w:val="es-AR"/>
-                        </w:rPr>
-                        <m:t>11</m:t>
-                      </m:r>
-                    </m:sub>
-                  </m:sSub>
-                </m:num>
-                <m:den>
-                  <m:r>
-                    <w:rPr>
-                      <w:rFonts w:ascii="Cambria Math" w:hAnsi="Cambria Math"/>
-                      <w:lang w:val="es-AR"/>
-                    </w:rPr>
-                    <m:t>∂q</m:t>
-                  </m:r>
-                </m:den>
-              </m:f>
-            </m:e>
-          </m:d>
-          <m:acc>
-            <m:accPr>
-              <m:chr m:val="̇"/>
-              <m:ctrlPr>
-                <w:rPr>
-                  <w:rFonts w:ascii="Cambria Math" w:hAnsi="Cambria Math"/>
-                  <w:i/>
-                  <w:lang w:val="es-AR"/>
-                </w:rPr>
-              </m:ctrlPr>
-            </m:accPr>
-            <m:e>
-              <m:r>
-                <w:rPr>
-                  <w:rFonts w:ascii="Cambria Math" w:hAnsi="Cambria Math"/>
-                  <w:lang w:val="es-AR"/>
-                </w:rPr>
-                <m:t>q</m:t>
-              </m:r>
-            </m:e>
-          </m:acc>
-        </m:oMath>
-      </m:oMathPara>
     </w:p>
     <w:p>
       <w:pPr>
-        <w:tabs>
-          <w:tab w:val="left" w:pos="284"/>
-        </w:tabs>
-        <w:rPr>
-          <w:lang w:val="es-AR"/>
-        </w:rPr>
-      </w:pPr>
-      <m:oMathPara>
-        <m:oMath>
-          <m:r>
-            <m:rPr>
-              <m:sty m:val="bi"/>
-            </m:rPr>
-            <w:rPr>
-              <w:rFonts w:ascii="Cambria Math" w:hAnsi="Cambria Math"/>
-              <w:lang w:val="es-AR"/>
-            </w:rPr>
-            <m:t>G</m:t>
-          </m:r>
-          <m:r>
-            <w:rPr>
-              <w:rFonts w:ascii="Cambria Math" w:hAnsi="Cambria Math"/>
-              <w:lang w:val="es-AR"/>
-            </w:rPr>
-            <m:t>=-m·</m:t>
-          </m:r>
-          <m:sSup>
-            <m:sSupPr>
-              <m:ctrlPr>
-                <w:rPr>
-                  <w:rFonts w:ascii="Cambria Math" w:hAnsi="Cambria Math"/>
-                  <w:i/>
-                  <w:lang w:val="es-AR"/>
-                </w:rPr>
-              </m:ctrlPr>
-            </m:sSupPr>
-            <m:e>
-              <m:r>
-                <m:rPr>
-                  <m:sty m:val="bi"/>
-                </m:rPr>
-                <w:rPr>
-                  <w:rFonts w:ascii="Cambria Math" w:hAnsi="Cambria Math"/>
-                  <w:lang w:val="es-AR"/>
-                </w:rPr>
-                <m:t>g</m:t>
-              </m:r>
-            </m:e>
-            <m:sup>
-              <m:r>
-                <w:rPr>
-                  <w:rFonts w:ascii="Cambria Math" w:hAnsi="Cambria Math"/>
-                  <w:lang w:val="es-AR"/>
-                </w:rPr>
-                <m:t>t</m:t>
-              </m:r>
-            </m:sup>
-          </m:sSup>
-          <m:f>
-            <m:fPr>
-              <m:ctrlPr>
-                <w:rPr>
-                  <w:rFonts w:ascii="Cambria Math" w:hAnsi="Cambria Math"/>
-                  <w:i/>
-                  <w:lang w:val="es-AR"/>
-                </w:rPr>
-              </m:ctrlPr>
-            </m:fPr>
-            <m:num>
-              <m:r>
-                <w:rPr>
-                  <w:rFonts w:ascii="Cambria Math" w:hAnsi="Cambria Math"/>
-                  <w:lang w:val="es-AR"/>
-                </w:rPr>
-                <m:t>∂</m:t>
-              </m:r>
-              <m:sSubSup>
-                <m:sSubSupPr>
-                  <m:ctrlPr>
-                    <w:rPr>
-                      <w:rFonts w:ascii="Cambria Math" w:hAnsi="Cambria Math"/>
-                      <w:i/>
-                      <w:lang w:val="es-AR"/>
-                    </w:rPr>
-                  </m:ctrlPr>
-                </m:sSubSupPr>
-                <m:e>
-                  <m:r>
-                    <w:rPr>
-                      <w:rFonts w:ascii="Cambria Math" w:hAnsi="Cambria Math"/>
-                      <w:lang w:val="es-AR"/>
-                    </w:rPr>
-                    <m:t>A</m:t>
-                  </m:r>
-                </m:e>
-                <m:sub>
-                  <m:r>
-                    <w:rPr>
-                      <w:rFonts w:ascii="Cambria Math" w:hAnsi="Cambria Math"/>
-                      <w:lang w:val="es-AR"/>
-                    </w:rPr>
-                    <m:t>0</m:t>
-                  </m:r>
-                </m:sub>
-                <m:sup>
-                  <m:r>
-                    <w:rPr>
-                      <w:rFonts w:ascii="Cambria Math" w:hAnsi="Cambria Math"/>
-                      <w:lang w:val="es-AR"/>
-                    </w:rPr>
-                    <m:t>1</m:t>
-                  </m:r>
-                </m:sup>
-              </m:sSubSup>
-            </m:num>
-            <m:den>
-              <m:r>
-                <w:rPr>
-                  <w:rFonts w:ascii="Cambria Math" w:hAnsi="Cambria Math"/>
-                  <w:lang w:val="es-AR"/>
-                </w:rPr>
-                <m:t>∂q</m:t>
-              </m:r>
-            </m:den>
-          </m:f>
-          <m:sSub>
-            <m:sSubPr>
-              <m:ctrlPr>
-                <w:rPr>
-                  <w:rFonts w:ascii="Cambria Math" w:hAnsi="Cambria Math"/>
-                  <w:i/>
-                  <w:lang w:val="es-AR"/>
-                </w:rPr>
-              </m:ctrlPr>
-            </m:sSubPr>
-            <m:e>
-              <m:r>
-                <m:rPr>
-                  <m:sty m:val="bi"/>
-                </m:rPr>
-                <w:rPr>
-                  <w:rFonts w:ascii="Cambria Math" w:hAnsi="Cambria Math"/>
-                  <w:lang w:val="es-AR"/>
-                </w:rPr>
-                <m:t>r</m:t>
-              </m:r>
-            </m:e>
-            <m:sub>
-              <m:r>
-                <w:rPr>
-                  <w:rFonts w:ascii="Cambria Math" w:hAnsi="Cambria Math"/>
-                  <w:lang w:val="es-AR"/>
-                </w:rPr>
-                <m:t>g</m:t>
-              </m:r>
-            </m:sub>
-          </m:sSub>
-        </m:oMath>
-      </m:oMathPara>
-    </w:p>
-    <w:p>
-      <w:pPr>
-        <w:tabs>
-          <w:tab w:val="left" w:pos="284"/>
-        </w:tabs>
         <w:rPr>
           <w:lang w:val="es-AR"/>
         </w:rPr>
       </w:pPr>
       <w:r>
-        <w:pict>
-          <v:rect id="_x0000_i1028" style="width:0;height:1.5pt" o:hralign="center" o:hrstd="t" o:hr="t" fillcolor="#a0a0a0" stroked="f"/>
-        </w:pict>
-      </w:r>
-    </w:p>
-    <w:p>
-      <w:pPr>
         <w:rPr>
-          <w:b/>
           <w:lang w:val="es-AR"/>
         </w:rPr>
-      </w:pPr>
-    </w:p>
-    <w:p>
-      <w:pPr>
+        <w:t>Como hay solo 1 eslabón</w:t>
+      </w:r>
+      <m:oMath>
+        <m:r>
+          <w:rPr>
+            <w:rFonts w:ascii="Cambria Math" w:hAnsi="Cambria Math"/>
+            <w:lang w:val="es-AR"/>
+          </w:rPr>
+          <m:t xml:space="preserve"> </m:t>
+        </m:r>
+        <m:r>
+          <m:rPr>
+            <m:sty m:val="bi"/>
+          </m:rPr>
+          <w:rPr>
+            <w:rFonts w:ascii="Cambria Math" w:hAnsi="Cambria Math"/>
+            <w:lang w:val="es-AR"/>
+          </w:rPr>
+          <m:t>N=1</m:t>
+        </m:r>
+      </m:oMath>
+      <w:r>
         <w:rPr>
-          <w:b/>
           <w:lang w:val="es-AR"/>
         </w:rPr>
-      </w:pPr>
+        <w:t xml:space="preserve"> y una sola variable generalizada </w:t>
+      </w:r>
+      <m:oMath>
+        <m:r>
+          <m:rPr>
+            <m:sty m:val="bi"/>
+          </m:rPr>
+          <w:rPr>
+            <w:rFonts w:ascii="Cambria Math" w:hAnsi="Cambria Math"/>
+            <w:lang w:val="es-AR"/>
+          </w:rPr>
+          <m:t>q</m:t>
+        </m:r>
+      </m:oMath>
       <w:r>
         <w:rPr>
-          <w:b/>
           <w:lang w:val="es-AR"/>
         </w:rPr>
-        <w:lastRenderedPageBreak/>
-        <w:t>Comenzamos con el coeficiente M</w:t>
+        <w:t>, la matriz</w:t>
+      </w:r>
+      <w:r>
+        <w:rPr>
+          <w:lang w:val="es-AR"/>
+        </w:rPr>
+        <w:t xml:space="preserve"> se simplifica:</w:t>
       </w:r>
     </w:p>
     <w:p>
@@ -10012,6 +8617,7 @@
           <w:sz w:val="18"/>
           <w:lang w:val="es-AR"/>
         </w:rPr>
+        <w:lastRenderedPageBreak/>
         <w:t>Como se aplica la traza</w:t>
       </w:r>
       <w:r>
@@ -14729,18 +13335,8 @@
       </w:pPr>
       <m:oMathPara>
         <m:oMath>
-          <m:r>
-            <m:rPr>
-              <m:sty m:val="bi"/>
-            </m:rPr>
-            <w:rPr>
-              <w:rFonts w:ascii="Cambria Math" w:hAnsi="Cambria Math"/>
-              <w:lang w:val="es-AR"/>
-            </w:rPr>
-            <m:t>M=</m:t>
-          </m:r>
-          <m:sSub>
-            <m:sSubPr>
+          <m:borderBox>
+            <m:borderBoxPr>
               <m:ctrlPr>
                 <w:rPr>
                   <w:rFonts w:ascii="Cambria Math" w:hAnsi="Cambria Math"/>
@@ -14749,7 +13345,7 @@
                   <w:lang w:val="es-AR"/>
                 </w:rPr>
               </m:ctrlPr>
-            </m:sSubPr>
+            </m:borderBoxPr>
             <m:e>
               <m:r>
                 <m:rPr>
@@ -14759,10 +13355,44 @@
                   <w:rFonts w:ascii="Cambria Math" w:hAnsi="Cambria Math"/>
                   <w:lang w:val="es-AR"/>
                 </w:rPr>
-                <m:t>m</m:t>
+                <m:t>M=</m:t>
               </m:r>
-            </m:e>
-            <m:sub>
+              <m:sSub>
+                <m:sSubPr>
+                  <m:ctrlPr>
+                    <w:rPr>
+                      <w:rFonts w:ascii="Cambria Math" w:hAnsi="Cambria Math"/>
+                      <w:b/>
+                      <w:i/>
+                      <w:lang w:val="es-AR"/>
+                    </w:rPr>
+                  </m:ctrlPr>
+                </m:sSubPr>
+                <m:e>
+                  <m:r>
+                    <m:rPr>
+                      <m:sty m:val="bi"/>
+                    </m:rPr>
+                    <w:rPr>
+                      <w:rFonts w:ascii="Cambria Math" w:hAnsi="Cambria Math"/>
+                      <w:lang w:val="es-AR"/>
+                    </w:rPr>
+                    <m:t>m</m:t>
+                  </m:r>
+                </m:e>
+                <m:sub>
+                  <m:r>
+                    <m:rPr>
+                      <m:sty m:val="bi"/>
+                    </m:rPr>
+                    <w:rPr>
+                      <w:rFonts w:ascii="Cambria Math" w:hAnsi="Cambria Math"/>
+                      <w:lang w:val="es-AR"/>
+                    </w:rPr>
+                    <m:t>11</m:t>
+                  </m:r>
+                </m:sub>
+              </m:sSub>
               <m:r>
                 <m:rPr>
                   <m:sty m:val="bi"/>
@@ -14771,20 +13401,304 @@
                   <w:rFonts w:ascii="Cambria Math" w:hAnsi="Cambria Math"/>
                   <w:lang w:val="es-AR"/>
                 </w:rPr>
-                <m:t>11</m:t>
+                <m:t>=</m:t>
+              </m:r>
+              <m:d>
+                <m:dPr>
+                  <m:begChr m:val="["/>
+                  <m:endChr m:val="]"/>
+                  <m:ctrlPr>
+                    <w:rPr>
+                      <w:rFonts w:ascii="Cambria Math" w:hAnsi="Cambria Math"/>
+                      <w:i/>
+                      <w:sz w:val="16"/>
+                      <w:lang w:val="es-AR"/>
+                    </w:rPr>
+                  </m:ctrlPr>
+                </m:dPr>
+                <m:e>
+                  <m:r>
+                    <w:rPr>
+                      <w:rFonts w:ascii="Cambria Math" w:hAnsi="Cambria Math"/>
+                      <w:sz w:val="16"/>
+                      <w:lang w:val="es-AR"/>
+                    </w:rPr>
+                    <m:t xml:space="preserve"> </m:t>
+                  </m:r>
+                  <m:sSub>
+                    <m:sSubPr>
+                      <m:ctrlPr>
+                        <w:rPr>
+                          <w:rFonts w:ascii="Cambria Math" w:hAnsi="Cambria Math"/>
+                          <w:i/>
+                          <w:sz w:val="16"/>
+                          <w:lang w:val="es-AR"/>
+                        </w:rPr>
+                      </m:ctrlPr>
+                    </m:sSubPr>
+                    <m:e>
+                      <m:r>
+                        <w:rPr>
+                          <w:rFonts w:ascii="Cambria Math" w:hAnsi="Cambria Math"/>
+                          <w:sz w:val="16"/>
+                          <w:lang w:val="es-AR"/>
+                        </w:rPr>
+                        <m:t>I</m:t>
+                      </m:r>
+                    </m:e>
+                    <m:sub>
+                      <m:r>
+                        <w:rPr>
+                          <w:rFonts w:ascii="Cambria Math" w:hAnsi="Cambria Math"/>
+                          <w:sz w:val="16"/>
+                          <w:lang w:val="es-AR"/>
+                        </w:rPr>
+                        <m:t>ozz</m:t>
+                      </m:r>
+                    </m:sub>
+                  </m:sSub>
+                  <m:r>
+                    <w:rPr>
+                      <w:rFonts w:ascii="Cambria Math" w:hAnsi="Cambria Math"/>
+                      <w:sz w:val="16"/>
+                      <w:lang w:val="es-AR"/>
+                    </w:rPr>
+                    <m:t>+</m:t>
+                  </m:r>
+                  <m:r>
+                    <w:rPr>
+                      <w:rFonts w:ascii="Cambria Math" w:hAnsi="Cambria Math"/>
+                      <w:sz w:val="16"/>
+                      <w:lang w:val="es-AR"/>
+                    </w:rPr>
+                    <m:t xml:space="preserve">2 </m:t>
+                  </m:r>
+                  <m:r>
+                    <w:rPr>
+                      <w:rFonts w:ascii="Cambria Math" w:hAnsi="Cambria Math"/>
+                      <w:sz w:val="16"/>
+                      <w:lang w:val="es-AR"/>
+                    </w:rPr>
+                    <m:t xml:space="preserve">a </m:t>
+                  </m:r>
+                  <m:sSub>
+                    <m:sSubPr>
+                      <m:ctrlPr>
+                        <w:rPr>
+                          <w:rFonts w:ascii="Cambria Math" w:hAnsi="Cambria Math"/>
+                          <w:i/>
+                          <w:sz w:val="16"/>
+                          <w:lang w:val="es-AR"/>
+                        </w:rPr>
+                      </m:ctrlPr>
+                    </m:sSubPr>
+                    <m:e>
+                      <m:r>
+                        <w:rPr>
+                          <w:rFonts w:ascii="Cambria Math" w:hAnsi="Cambria Math"/>
+                          <w:sz w:val="16"/>
+                          <w:lang w:val="es-AR"/>
+                        </w:rPr>
+                        <m:t>x</m:t>
+                      </m:r>
+                    </m:e>
+                    <m:sub>
+                      <m:r>
+                        <w:rPr>
+                          <w:rFonts w:ascii="Cambria Math" w:hAnsi="Cambria Math"/>
+                          <w:sz w:val="16"/>
+                          <w:lang w:val="es-AR"/>
+                        </w:rPr>
+                        <m:t>g</m:t>
+                      </m:r>
+                    </m:sub>
+                  </m:sSub>
+                  <m:r>
+                    <w:rPr>
+                      <w:rFonts w:ascii="Cambria Math" w:hAnsi="Cambria Math"/>
+                      <w:sz w:val="16"/>
+                      <w:lang w:val="es-AR"/>
+                    </w:rPr>
+                    <m:t xml:space="preserve"> m+</m:t>
+                  </m:r>
+                  <m:sSup>
+                    <m:sSupPr>
+                      <m:ctrlPr>
+                        <w:rPr>
+                          <w:rFonts w:ascii="Cambria Math" w:hAnsi="Cambria Math"/>
+                          <w:i/>
+                          <w:sz w:val="16"/>
+                          <w:lang w:val="es-AR"/>
+                        </w:rPr>
+                      </m:ctrlPr>
+                    </m:sSupPr>
+                    <m:e>
+                      <m:r>
+                        <w:rPr>
+                          <w:rFonts w:ascii="Cambria Math" w:hAnsi="Cambria Math"/>
+                          <w:sz w:val="16"/>
+                          <w:lang w:val="es-AR"/>
+                        </w:rPr>
+                        <m:t>a</m:t>
+                      </m:r>
+                    </m:e>
+                    <m:sup>
+                      <m:r>
+                        <w:rPr>
+                          <w:rFonts w:ascii="Cambria Math" w:hAnsi="Cambria Math"/>
+                          <w:sz w:val="16"/>
+                          <w:lang w:val="es-AR"/>
+                        </w:rPr>
+                        <m:t>2</m:t>
+                      </m:r>
+                    </m:sup>
+                  </m:sSup>
+                  <m:r>
+                    <w:rPr>
+                      <w:rFonts w:ascii="Cambria Math" w:hAnsi="Cambria Math"/>
+                      <w:sz w:val="16"/>
+                      <w:lang w:val="es-AR"/>
+                    </w:rPr>
+                    <m:t xml:space="preserve"> m</m:t>
+                  </m:r>
+                </m:e>
+              </m:d>
+            </m:e>
+          </m:borderBox>
+        </m:oMath>
+      </m:oMathPara>
+    </w:p>
+    <w:p>
+      <w:r>
+        <w:pict>
+          <v:rect id="_x0000_i1027" style="width:0;height:1.5pt" o:hralign="center" o:hrstd="t" o:hr="t" fillcolor="#a0a0a0" stroked="f"/>
+        </w:pict>
+      </w:r>
+    </w:p>
+    <w:p>
+      <w:pPr>
+        <w:tabs>
+          <w:tab w:val="left" w:pos="284"/>
+        </w:tabs>
+        <w:rPr>
+          <w:lang w:val="es-AR"/>
+        </w:rPr>
+      </w:pPr>
+      <w:r>
+        <w:rPr>
+          <w:lang w:val="es-AR"/>
+        </w:rPr>
+        <w:t>La matriz de componentes centrípetas por:</w:t>
+      </w:r>
+    </w:p>
+    <w:p>
+      <w:pPr>
+        <w:tabs>
+          <w:tab w:val="left" w:pos="284"/>
+        </w:tabs>
+        <w:rPr>
+          <w:lang w:val="es-AR"/>
+        </w:rPr>
+      </w:pPr>
+      <m:oMathPara>
+        <m:oMath>
+          <m:sSub>
+            <m:sSubPr>
+              <m:ctrlPr>
+                <w:rPr>
+                  <w:rFonts w:ascii="Cambria Math" w:hAnsi="Cambria Math"/>
+                  <w:i/>
+                  <w:lang w:val="es-AR"/>
+                </w:rPr>
+              </m:ctrlPr>
+            </m:sSubPr>
+            <m:e>
+              <m:r>
+                <w:rPr>
+                  <w:rFonts w:ascii="Cambria Math" w:hAnsi="Cambria Math"/>
+                  <w:lang w:val="es-AR"/>
+                </w:rPr>
+                <m:t>C</m:t>
+              </m:r>
+            </m:e>
+            <m:sub>
+              <m:r>
+                <w:rPr>
+                  <w:rFonts w:ascii="Cambria Math" w:hAnsi="Cambria Math"/>
+                  <w:lang w:val="es-AR"/>
+                </w:rPr>
+                <m:t>sj</m:t>
               </m:r>
             </m:sub>
           </m:sSub>
           <m:r>
-            <m:rPr>
-              <m:sty m:val="bi"/>
-            </m:rPr>
             <w:rPr>
               <w:rFonts w:ascii="Cambria Math" w:hAnsi="Cambria Math"/>
               <w:lang w:val="es-AR"/>
             </w:rPr>
             <m:t>=</m:t>
           </m:r>
+          <m:nary>
+            <m:naryPr>
+              <m:chr m:val="∑"/>
+              <m:ctrlPr>
+                <w:rPr>
+                  <w:rFonts w:ascii="Cambria Math" w:hAnsi="Cambria Math"/>
+                  <w:i/>
+                  <w:lang w:val="es-AR"/>
+                </w:rPr>
+              </m:ctrlPr>
+            </m:naryPr>
+            <m:sub>
+              <m:r>
+                <w:rPr>
+                  <w:rFonts w:ascii="Cambria Math" w:hAnsi="Cambria Math"/>
+                  <w:lang w:val="es-AR"/>
+                </w:rPr>
+                <m:t>k=1</m:t>
+              </m:r>
+            </m:sub>
+            <m:sup>
+              <m:r>
+                <w:rPr>
+                  <w:rFonts w:ascii="Cambria Math" w:hAnsi="Cambria Math"/>
+                  <w:lang w:val="es-AR"/>
+                </w:rPr>
+                <m:t>N</m:t>
+              </m:r>
+            </m:sup>
+            <m:e>
+              <m:f>
+                <m:fPr>
+                  <m:ctrlPr>
+                    <w:rPr>
+                      <w:rFonts w:ascii="Cambria Math" w:hAnsi="Cambria Math"/>
+                      <w:i/>
+                      <w:lang w:val="es-AR"/>
+                    </w:rPr>
+                  </m:ctrlPr>
+                </m:fPr>
+                <m:num>
+                  <m:r>
+                    <w:rPr>
+                      <w:rFonts w:ascii="Cambria Math" w:hAnsi="Cambria Math"/>
+                      <w:lang w:val="es-AR"/>
+                    </w:rPr>
+                    <m:t>1</m:t>
+                  </m:r>
+                </m:num>
+                <m:den>
+                  <m:r>
+                    <w:rPr>
+                      <w:rFonts w:ascii="Cambria Math" w:hAnsi="Cambria Math"/>
+                      <w:lang w:val="es-AR"/>
+                    </w:rPr>
+                    <m:t>2</m:t>
+                  </m:r>
+                </m:den>
+              </m:f>
+            </m:e>
+          </m:nary>
           <m:d>
             <m:dPr>
               <m:begChr m:val="["/>
@@ -14793,176 +13707,385 @@
                 <w:rPr>
                   <w:rFonts w:ascii="Cambria Math" w:hAnsi="Cambria Math"/>
                   <w:i/>
-                  <w:sz w:val="16"/>
                   <w:lang w:val="es-AR"/>
                 </w:rPr>
               </m:ctrlPr>
             </m:dPr>
             <m:e>
+              <m:f>
+                <m:fPr>
+                  <m:ctrlPr>
+                    <w:rPr>
+                      <w:rFonts w:ascii="Cambria Math" w:hAnsi="Cambria Math"/>
+                      <w:i/>
+                      <w:lang w:val="es-AR"/>
+                    </w:rPr>
+                  </m:ctrlPr>
+                </m:fPr>
+                <m:num>
+                  <m:r>
+                    <w:rPr>
+                      <w:rFonts w:ascii="Cambria Math" w:hAnsi="Cambria Math"/>
+                      <w:lang w:val="es-AR"/>
+                    </w:rPr>
+                    <m:t>∂</m:t>
+                  </m:r>
+                  <m:sSub>
+                    <m:sSubPr>
+                      <m:ctrlPr>
+                        <w:rPr>
+                          <w:rFonts w:ascii="Cambria Math" w:hAnsi="Cambria Math"/>
+                          <w:i/>
+                          <w:lang w:val="es-AR"/>
+                        </w:rPr>
+                      </m:ctrlPr>
+                    </m:sSubPr>
+                    <m:e>
+                      <m:r>
+                        <w:rPr>
+                          <w:rFonts w:ascii="Cambria Math" w:hAnsi="Cambria Math"/>
+                          <w:lang w:val="es-AR"/>
+                        </w:rPr>
+                        <m:t>m</m:t>
+                      </m:r>
+                    </m:e>
+                    <m:sub>
+                      <m:r>
+                        <w:rPr>
+                          <w:rFonts w:ascii="Cambria Math" w:hAnsi="Cambria Math"/>
+                          <w:lang w:val="es-AR"/>
+                        </w:rPr>
+                        <m:t>sj</m:t>
+                      </m:r>
+                    </m:sub>
+                  </m:sSub>
+                </m:num>
+                <m:den>
+                  <m:r>
+                    <w:rPr>
+                      <w:rFonts w:ascii="Cambria Math" w:hAnsi="Cambria Math"/>
+                      <w:lang w:val="es-AR"/>
+                    </w:rPr>
+                    <m:t>∂</m:t>
+                  </m:r>
+                  <m:sSub>
+                    <m:sSubPr>
+                      <m:ctrlPr>
+                        <w:rPr>
+                          <w:rFonts w:ascii="Cambria Math" w:hAnsi="Cambria Math"/>
+                          <w:i/>
+                          <w:lang w:val="es-AR"/>
+                        </w:rPr>
+                      </m:ctrlPr>
+                    </m:sSubPr>
+                    <m:e>
+                      <m:r>
+                        <w:rPr>
+                          <w:rFonts w:ascii="Cambria Math" w:hAnsi="Cambria Math"/>
+                          <w:lang w:val="es-AR"/>
+                        </w:rPr>
+                        <m:t>q</m:t>
+                      </m:r>
+                    </m:e>
+                    <m:sub>
+                      <m:r>
+                        <w:rPr>
+                          <w:rFonts w:ascii="Cambria Math" w:hAnsi="Cambria Math"/>
+                          <w:lang w:val="es-AR"/>
+                        </w:rPr>
+                        <m:t>k</m:t>
+                      </m:r>
+                    </m:sub>
+                  </m:sSub>
+                </m:den>
+              </m:f>
               <m:r>
                 <w:rPr>
                   <w:rFonts w:ascii="Cambria Math" w:hAnsi="Cambria Math"/>
-                  <w:sz w:val="16"/>
-                  <w:lang w:val="es-AR"/>
-                </w:rPr>
-                <m:t xml:space="preserve"> </m:t>
-              </m:r>
-              <m:sSub>
-                <m:sSubPr>
-                  <m:ctrlPr>
-                    <w:rPr>
-                      <w:rFonts w:ascii="Cambria Math" w:hAnsi="Cambria Math"/>
-                      <w:i/>
-                      <w:sz w:val="16"/>
-                      <w:lang w:val="es-AR"/>
-                    </w:rPr>
-                  </m:ctrlPr>
-                </m:sSubPr>
-                <m:e>
-                  <m:r>
-                    <w:rPr>
-                      <w:rFonts w:ascii="Cambria Math" w:hAnsi="Cambria Math"/>
-                      <w:sz w:val="16"/>
-                      <w:lang w:val="es-AR"/>
-                    </w:rPr>
-                    <m:t>I</m:t>
-                  </m:r>
-                </m:e>
-                <m:sub>
-                  <m:r>
-                    <w:rPr>
-                      <w:rFonts w:ascii="Cambria Math" w:hAnsi="Cambria Math"/>
-                      <w:sz w:val="16"/>
-                      <w:lang w:val="es-AR"/>
-                    </w:rPr>
-                    <m:t>ozz</m:t>
-                  </m:r>
-                </m:sub>
-              </m:sSub>
-              <m:r>
-                <w:rPr>
-                  <w:rFonts w:ascii="Cambria Math" w:hAnsi="Cambria Math"/>
-                  <w:sz w:val="16"/>
                   <w:lang w:val="es-AR"/>
                 </w:rPr>
                 <m:t>+</m:t>
               </m:r>
+              <m:f>
+                <m:fPr>
+                  <m:ctrlPr>
+                    <w:rPr>
+                      <w:rFonts w:ascii="Cambria Math" w:hAnsi="Cambria Math"/>
+                      <w:i/>
+                      <w:lang w:val="es-AR"/>
+                    </w:rPr>
+                  </m:ctrlPr>
+                </m:fPr>
+                <m:num>
+                  <m:r>
+                    <w:rPr>
+                      <w:rFonts w:ascii="Cambria Math" w:hAnsi="Cambria Math"/>
+                      <w:lang w:val="es-AR"/>
+                    </w:rPr>
+                    <m:t>∂</m:t>
+                  </m:r>
+                  <m:sSub>
+                    <m:sSubPr>
+                      <m:ctrlPr>
+                        <w:rPr>
+                          <w:rFonts w:ascii="Cambria Math" w:hAnsi="Cambria Math"/>
+                          <w:i/>
+                          <w:lang w:val="es-AR"/>
+                        </w:rPr>
+                      </m:ctrlPr>
+                    </m:sSubPr>
+                    <m:e>
+                      <m:r>
+                        <w:rPr>
+                          <w:rFonts w:ascii="Cambria Math" w:hAnsi="Cambria Math"/>
+                          <w:lang w:val="es-AR"/>
+                        </w:rPr>
+                        <m:t>m</m:t>
+                      </m:r>
+                    </m:e>
+                    <m:sub>
+                      <m:r>
+                        <w:rPr>
+                          <w:rFonts w:ascii="Cambria Math" w:hAnsi="Cambria Math"/>
+                          <w:lang w:val="es-AR"/>
+                        </w:rPr>
+                        <m:t>js</m:t>
+                      </m:r>
+                    </m:sub>
+                  </m:sSub>
+                </m:num>
+                <m:den>
+                  <m:r>
+                    <w:rPr>
+                      <w:rFonts w:ascii="Cambria Math" w:hAnsi="Cambria Math"/>
+                      <w:lang w:val="es-AR"/>
+                    </w:rPr>
+                    <m:t>∂</m:t>
+                  </m:r>
+                  <m:sSub>
+                    <m:sSubPr>
+                      <m:ctrlPr>
+                        <w:rPr>
+                          <w:rFonts w:ascii="Cambria Math" w:hAnsi="Cambria Math"/>
+                          <w:i/>
+                          <w:lang w:val="es-AR"/>
+                        </w:rPr>
+                      </m:ctrlPr>
+                    </m:sSubPr>
+                    <m:e>
+                      <m:r>
+                        <w:rPr>
+                          <w:rFonts w:ascii="Cambria Math" w:hAnsi="Cambria Math"/>
+                          <w:lang w:val="es-AR"/>
+                        </w:rPr>
+                        <m:t>q</m:t>
+                      </m:r>
+                    </m:e>
+                    <m:sub>
+                      <m:r>
+                        <w:rPr>
+                          <w:rFonts w:ascii="Cambria Math" w:hAnsi="Cambria Math"/>
+                          <w:lang w:val="es-AR"/>
+                        </w:rPr>
+                        <m:t>j</m:t>
+                      </m:r>
+                    </m:sub>
+                  </m:sSub>
+                </m:den>
+              </m:f>
               <m:r>
                 <w:rPr>
                   <w:rFonts w:ascii="Cambria Math" w:hAnsi="Cambria Math"/>
-                  <w:sz w:val="16"/>
                   <w:lang w:val="es-AR"/>
                 </w:rPr>
-                <m:t xml:space="preserve">2 </m:t>
+                <m:t>-</m:t>
               </m:r>
+              <m:f>
+                <m:fPr>
+                  <m:ctrlPr>
+                    <w:rPr>
+                      <w:rFonts w:ascii="Cambria Math" w:hAnsi="Cambria Math"/>
+                      <w:i/>
+                      <w:lang w:val="es-AR"/>
+                    </w:rPr>
+                  </m:ctrlPr>
+                </m:fPr>
+                <m:num>
+                  <m:r>
+                    <w:rPr>
+                      <w:rFonts w:ascii="Cambria Math" w:hAnsi="Cambria Math"/>
+                      <w:lang w:val="es-AR"/>
+                    </w:rPr>
+                    <m:t>∂</m:t>
+                  </m:r>
+                  <m:sSub>
+                    <m:sSubPr>
+                      <m:ctrlPr>
+                        <w:rPr>
+                          <w:rFonts w:ascii="Cambria Math" w:hAnsi="Cambria Math"/>
+                          <w:i/>
+                          <w:lang w:val="es-AR"/>
+                        </w:rPr>
+                      </m:ctrlPr>
+                    </m:sSubPr>
+                    <m:e>
+                      <m:r>
+                        <w:rPr>
+                          <w:rFonts w:ascii="Cambria Math" w:hAnsi="Cambria Math"/>
+                          <w:lang w:val="es-AR"/>
+                        </w:rPr>
+                        <m:t>m</m:t>
+                      </m:r>
+                    </m:e>
+                    <m:sub>
+                      <m:r>
+                        <w:rPr>
+                          <w:rFonts w:ascii="Cambria Math" w:hAnsi="Cambria Math"/>
+                          <w:lang w:val="es-AR"/>
+                        </w:rPr>
+                        <m:t>jk</m:t>
+                      </m:r>
+                    </m:sub>
+                  </m:sSub>
+                </m:num>
+                <m:den>
+                  <m:r>
+                    <w:rPr>
+                      <w:rFonts w:ascii="Cambria Math" w:hAnsi="Cambria Math"/>
+                      <w:lang w:val="es-AR"/>
+                    </w:rPr>
+                    <m:t>∂</m:t>
+                  </m:r>
+                  <m:sSub>
+                    <m:sSubPr>
+                      <m:ctrlPr>
+                        <w:rPr>
+                          <w:rFonts w:ascii="Cambria Math" w:hAnsi="Cambria Math"/>
+                          <w:i/>
+                          <w:lang w:val="es-AR"/>
+                        </w:rPr>
+                      </m:ctrlPr>
+                    </m:sSubPr>
+                    <m:e>
+                      <m:r>
+                        <w:rPr>
+                          <w:rFonts w:ascii="Cambria Math" w:hAnsi="Cambria Math"/>
+                          <w:lang w:val="es-AR"/>
+                        </w:rPr>
+                        <m:t>q</m:t>
+                      </m:r>
+                    </m:e>
+                    <m:sub>
+                      <m:r>
+                        <w:rPr>
+                          <w:rFonts w:ascii="Cambria Math" w:hAnsi="Cambria Math"/>
+                          <w:lang w:val="es-AR"/>
+                        </w:rPr>
+                        <m:t>s</m:t>
+                      </m:r>
+                    </m:sub>
+                  </m:sSub>
+                </m:den>
+              </m:f>
+            </m:e>
+          </m:d>
+          <m:sSub>
+            <m:sSubPr>
+              <m:ctrlPr>
+                <w:rPr>
+                  <w:rFonts w:ascii="Cambria Math" w:hAnsi="Cambria Math"/>
+                  <w:i/>
+                  <w:lang w:val="es-AR"/>
+                </w:rPr>
+              </m:ctrlPr>
+            </m:sSubPr>
+            <m:e>
+              <m:acc>
+                <m:accPr>
+                  <m:chr m:val="̇"/>
+                  <m:ctrlPr>
+                    <w:rPr>
+                      <w:rFonts w:ascii="Cambria Math" w:hAnsi="Cambria Math"/>
+                      <w:i/>
+                      <w:lang w:val="es-AR"/>
+                    </w:rPr>
+                  </m:ctrlPr>
+                </m:accPr>
+                <m:e>
+                  <m:r>
+                    <w:rPr>
+                      <w:rFonts w:ascii="Cambria Math" w:hAnsi="Cambria Math"/>
+                      <w:lang w:val="es-AR"/>
+                    </w:rPr>
+                    <m:t>q</m:t>
+                  </m:r>
+                </m:e>
+              </m:acc>
+            </m:e>
+            <m:sub>
               <m:r>
                 <w:rPr>
                   <w:rFonts w:ascii="Cambria Math" w:hAnsi="Cambria Math"/>
-                  <w:sz w:val="16"/>
                   <w:lang w:val="es-AR"/>
                 </w:rPr>
-                <m:t xml:space="preserve">a </m:t>
+                <m:t>k</m:t>
               </m:r>
-              <m:sSub>
-                <m:sSubPr>
-                  <m:ctrlPr>
-                    <w:rPr>
-                      <w:rFonts w:ascii="Cambria Math" w:hAnsi="Cambria Math"/>
-                      <w:i/>
-                      <w:sz w:val="16"/>
-                      <w:lang w:val="es-AR"/>
-                    </w:rPr>
-                  </m:ctrlPr>
-                </m:sSubPr>
-                <m:e>
-                  <m:r>
-                    <w:rPr>
-                      <w:rFonts w:ascii="Cambria Math" w:hAnsi="Cambria Math"/>
-                      <w:sz w:val="16"/>
-                      <w:lang w:val="es-AR"/>
-                    </w:rPr>
-                    <m:t>x</m:t>
-                  </m:r>
-                </m:e>
-                <m:sub>
-                  <m:r>
-                    <w:rPr>
-                      <w:rFonts w:ascii="Cambria Math" w:hAnsi="Cambria Math"/>
-                      <w:sz w:val="16"/>
-                      <w:lang w:val="es-AR"/>
-                    </w:rPr>
-                    <m:t>g</m:t>
-                  </m:r>
-                </m:sub>
-              </m:sSub>
-              <m:r>
-                <w:rPr>
-                  <w:rFonts w:ascii="Cambria Math" w:hAnsi="Cambria Math"/>
-                  <w:sz w:val="16"/>
-                  <w:lang w:val="es-AR"/>
-                </w:rPr>
-                <m:t xml:space="preserve"> m+</m:t>
-              </m:r>
-              <m:sSup>
-                <m:sSupPr>
-                  <m:ctrlPr>
-                    <w:rPr>
-                      <w:rFonts w:ascii="Cambria Math" w:hAnsi="Cambria Math"/>
-                      <w:i/>
-                      <w:sz w:val="16"/>
-                      <w:lang w:val="es-AR"/>
-                    </w:rPr>
-                  </m:ctrlPr>
-                </m:sSupPr>
-                <m:e>
-                  <m:r>
-                    <w:rPr>
-                      <w:rFonts w:ascii="Cambria Math" w:hAnsi="Cambria Math"/>
-                      <w:sz w:val="16"/>
-                      <w:lang w:val="es-AR"/>
-                    </w:rPr>
-                    <m:t>a</m:t>
-                  </m:r>
-                </m:e>
-                <m:sup>
-                  <m:r>
-                    <w:rPr>
-                      <w:rFonts w:ascii="Cambria Math" w:hAnsi="Cambria Math"/>
-                      <w:sz w:val="16"/>
-                      <w:lang w:val="es-AR"/>
-                    </w:rPr>
-                    <m:t>2</m:t>
-                  </m:r>
-                </m:sup>
-              </m:sSup>
-              <m:r>
-                <w:rPr>
-                  <w:rFonts w:ascii="Cambria Math" w:hAnsi="Cambria Math"/>
-                  <w:sz w:val="16"/>
-                  <w:lang w:val="es-AR"/>
-                </w:rPr>
-                <m:t xml:space="preserve"> m</m:t>
-              </m:r>
-            </m:e>
-          </m:d>
+            </m:sub>
+          </m:sSub>
         </m:oMath>
       </m:oMathPara>
     </w:p>
     <w:p>
       <w:pPr>
+        <w:tabs>
+          <w:tab w:val="left" w:pos="284"/>
+        </w:tabs>
         <w:rPr>
-          <w:sz w:val="16"/>
           <w:lang w:val="es-AR"/>
         </w:rPr>
       </w:pPr>
       <w:r>
-        <w:pict>
-          <v:rect id="_x0000_i1029" style="width:0;height:1.5pt" o:hralign="center" o:hrstd="t" o:hr="t" fillcolor="#a0a0a0" stroked="f"/>
-        </w:pict>
+        <w:rPr>
+          <w:lang w:val="es-AR"/>
+        </w:rPr>
+        <w:t xml:space="preserve">Como hay un solo eslabón </w:t>
       </w:r>
+      <m:oMath>
+        <m:r>
+          <m:rPr>
+            <m:sty m:val="bi"/>
+          </m:rPr>
+          <w:rPr>
+            <w:rFonts w:ascii="Cambria Math" w:hAnsi="Cambria Math"/>
+            <w:lang w:val="es-AR"/>
+          </w:rPr>
+          <m:t>N=1</m:t>
+        </m:r>
+      </m:oMath>
+      <w:r>
+        <w:rPr>
+          <w:lang w:val="es-AR"/>
+        </w:rPr>
+        <w:t xml:space="preserve"> y una sola variable generalizada </w:t>
+      </w:r>
+      <m:oMath>
+        <m:r>
+          <m:rPr>
+            <m:sty m:val="bi"/>
+          </m:rPr>
+          <w:rPr>
+            <w:rFonts w:ascii="Cambria Math" w:hAnsi="Cambria Math"/>
+            <w:lang w:val="es-AR"/>
+          </w:rPr>
+          <m:t>q</m:t>
+        </m:r>
+      </m:oMath>
     </w:p>
     <w:p>
       <w:pPr>
+        <w:tabs>
+          <w:tab w:val="left" w:pos="284"/>
+        </w:tabs>
         <w:rPr>
           <w:lang w:val="es-AR"/>
         </w:rPr>
@@ -14977,14 +14100,20 @@
               <w:rFonts w:ascii="Cambria Math" w:hAnsi="Cambria Math"/>
               <w:lang w:val="es-AR"/>
             </w:rPr>
-            <m:t>C=</m:t>
+            <m:t>C</m:t>
+          </m:r>
+          <m:r>
+            <w:rPr>
+              <w:rFonts w:ascii="Cambria Math" w:hAnsi="Cambria Math"/>
+              <w:lang w:val="es-AR"/>
+            </w:rPr>
+            <m:t>=</m:t>
           </m:r>
           <m:sSub>
             <m:sSubPr>
               <m:ctrlPr>
                 <w:rPr>
                   <w:rFonts w:ascii="Cambria Math" w:hAnsi="Cambria Math"/>
-                  <w:b/>
                   <w:i/>
                   <w:lang w:val="es-AR"/>
                 </w:rPr>
@@ -14992,9 +14121,6 @@
             </m:sSubPr>
             <m:e>
               <m:r>
-                <m:rPr>
-                  <m:sty m:val="bi"/>
-                </m:rPr>
                 <w:rPr>
                   <w:rFonts w:ascii="Cambria Math" w:hAnsi="Cambria Math"/>
                   <w:lang w:val="es-AR"/>
@@ -15004,9 +14130,6 @@
             </m:e>
             <m:sub>
               <m:r>
-                <m:rPr>
-                  <m:sty m:val="bi"/>
-                </m:rPr>
                 <w:rPr>
                   <w:rFonts w:ascii="Cambria Math" w:hAnsi="Cambria Math"/>
                   <w:lang w:val="es-AR"/>
@@ -15016,9 +14139,6 @@
             </m:sub>
           </m:sSub>
           <m:r>
-            <m:rPr>
-              <m:sty m:val="bi"/>
-            </m:rPr>
             <w:rPr>
               <w:rFonts w:ascii="Cambria Math" w:hAnsi="Cambria Math"/>
               <w:lang w:val="es-AR"/>
@@ -15067,8 +14187,8 @@
               </m:ctrlPr>
             </m:dPr>
             <m:e>
-              <m:limLow>
-                <m:limLowPr>
+              <m:f>
+                <m:fPr>
                   <m:ctrlPr>
                     <w:rPr>
                       <w:rFonts w:ascii="Cambria Math" w:hAnsi="Cambria Math"/>
@@ -15076,10 +14196,17 @@
                       <w:lang w:val="es-AR"/>
                     </w:rPr>
                   </m:ctrlPr>
-                </m:limLowPr>
-                <m:e>
-                  <m:groupChr>
-                    <m:groupChrPr>
+                </m:fPr>
+                <m:num>
+                  <m:r>
+                    <w:rPr>
+                      <w:rFonts w:ascii="Cambria Math" w:hAnsi="Cambria Math"/>
+                      <w:lang w:val="es-AR"/>
+                    </w:rPr>
+                    <m:t>∂</m:t>
+                  </m:r>
+                  <m:sSub>
+                    <m:sSubPr>
                       <m:ctrlPr>
                         <w:rPr>
                           <w:rFonts w:ascii="Cambria Math" w:hAnsi="Cambria Math"/>
@@ -15087,79 +14214,167 @@
                           <w:lang w:val="es-AR"/>
                         </w:rPr>
                       </m:ctrlPr>
-                    </m:groupChrPr>
+                    </m:sSubPr>
                     <m:e>
-                      <m:f>
-                        <m:fPr>
-                          <m:ctrlPr>
-                            <w:rPr>
-                              <w:rFonts w:ascii="Cambria Math" w:hAnsi="Cambria Math"/>
-                              <w:i/>
-                              <w:lang w:val="es-AR"/>
-                            </w:rPr>
-                          </m:ctrlPr>
-                        </m:fPr>
-                        <m:num>
-                          <m:r>
-                            <w:rPr>
-                              <w:rFonts w:ascii="Cambria Math" w:hAnsi="Cambria Math"/>
-                              <w:lang w:val="es-AR"/>
-                            </w:rPr>
-                            <m:t>∂</m:t>
-                          </m:r>
-                          <m:sSub>
-                            <m:sSubPr>
-                              <m:ctrlPr>
-                                <w:rPr>
-                                  <w:rFonts w:ascii="Cambria Math" w:hAnsi="Cambria Math"/>
-                                  <w:i/>
-                                  <w:lang w:val="es-AR"/>
-                                </w:rPr>
-                              </m:ctrlPr>
-                            </m:sSubPr>
-                            <m:e>
-                              <m:r>
-                                <w:rPr>
-                                  <w:rFonts w:ascii="Cambria Math" w:hAnsi="Cambria Math"/>
-                                  <w:lang w:val="es-AR"/>
-                                </w:rPr>
-                                <m:t>m</m:t>
-                              </m:r>
-                            </m:e>
-                            <m:sub>
-                              <m:r>
-                                <w:rPr>
-                                  <w:rFonts w:ascii="Cambria Math" w:hAnsi="Cambria Math"/>
-                                  <w:lang w:val="es-AR"/>
-                                </w:rPr>
-                                <m:t>11</m:t>
-                              </m:r>
-                            </m:sub>
-                          </m:sSub>
-                        </m:num>
-                        <m:den>
-                          <m:r>
-                            <w:rPr>
-                              <w:rFonts w:ascii="Cambria Math" w:hAnsi="Cambria Math"/>
-                              <w:lang w:val="es-AR"/>
-                            </w:rPr>
-                            <m:t>∂q</m:t>
-                          </m:r>
-                        </m:den>
-                      </m:f>
+                      <m:r>
+                        <w:rPr>
+                          <w:rFonts w:ascii="Cambria Math" w:hAnsi="Cambria Math"/>
+                          <w:lang w:val="es-AR"/>
+                        </w:rPr>
+                        <m:t>m</m:t>
+                      </m:r>
                     </m:e>
-                  </m:groupChr>
-                </m:e>
-                <m:lim>
+                    <m:sub>
+                      <m:r>
+                        <w:rPr>
+                          <w:rFonts w:ascii="Cambria Math" w:hAnsi="Cambria Math"/>
+                          <w:lang w:val="es-AR"/>
+                        </w:rPr>
+                        <m:t>11</m:t>
+                      </m:r>
+                    </m:sub>
+                  </m:sSub>
+                </m:num>
+                <m:den>
                   <m:r>
                     <w:rPr>
                       <w:rFonts w:ascii="Cambria Math" w:hAnsi="Cambria Math"/>
                       <w:lang w:val="es-AR"/>
                     </w:rPr>
-                    <m:t>=0</m:t>
+                    <m:t>∂q</m:t>
                   </m:r>
-                </m:lim>
-              </m:limLow>
+                </m:den>
+              </m:f>
+              <m:r>
+                <w:rPr>
+                  <w:rFonts w:ascii="Cambria Math" w:hAnsi="Cambria Math"/>
+                  <w:lang w:val="es-AR"/>
+                </w:rPr>
+                <m:t>+</m:t>
+              </m:r>
+              <m:f>
+                <m:fPr>
+                  <m:ctrlPr>
+                    <w:rPr>
+                      <w:rFonts w:ascii="Cambria Math" w:hAnsi="Cambria Math"/>
+                      <w:i/>
+                      <w:lang w:val="es-AR"/>
+                    </w:rPr>
+                  </m:ctrlPr>
+                </m:fPr>
+                <m:num>
+                  <m:r>
+                    <w:rPr>
+                      <w:rFonts w:ascii="Cambria Math" w:hAnsi="Cambria Math"/>
+                      <w:lang w:val="es-AR"/>
+                    </w:rPr>
+                    <m:t>∂</m:t>
+                  </m:r>
+                  <m:sSub>
+                    <m:sSubPr>
+                      <m:ctrlPr>
+                        <w:rPr>
+                          <w:rFonts w:ascii="Cambria Math" w:hAnsi="Cambria Math"/>
+                          <w:i/>
+                          <w:lang w:val="es-AR"/>
+                        </w:rPr>
+                      </m:ctrlPr>
+                    </m:sSubPr>
+                    <m:e>
+                      <m:r>
+                        <w:rPr>
+                          <w:rFonts w:ascii="Cambria Math" w:hAnsi="Cambria Math"/>
+                          <w:lang w:val="es-AR"/>
+                        </w:rPr>
+                        <m:t>m</m:t>
+                      </m:r>
+                    </m:e>
+                    <m:sub>
+                      <m:r>
+                        <w:rPr>
+                          <w:rFonts w:ascii="Cambria Math" w:hAnsi="Cambria Math"/>
+                          <w:lang w:val="es-AR"/>
+                        </w:rPr>
+                        <m:t>11</m:t>
+                      </m:r>
+                    </m:sub>
+                  </m:sSub>
+                </m:num>
+                <m:den>
+                  <m:r>
+                    <w:rPr>
+                      <w:rFonts w:ascii="Cambria Math" w:hAnsi="Cambria Math"/>
+                      <w:lang w:val="es-AR"/>
+                    </w:rPr>
+                    <m:t>∂q</m:t>
+                  </m:r>
+                </m:den>
+              </m:f>
+              <m:r>
+                <w:rPr>
+                  <w:rFonts w:ascii="Cambria Math" w:hAnsi="Cambria Math"/>
+                  <w:lang w:val="es-AR"/>
+                </w:rPr>
+                <m:t>-</m:t>
+              </m:r>
+              <m:f>
+                <m:fPr>
+                  <m:ctrlPr>
+                    <w:rPr>
+                      <w:rFonts w:ascii="Cambria Math" w:hAnsi="Cambria Math"/>
+                      <w:i/>
+                      <w:lang w:val="es-AR"/>
+                    </w:rPr>
+                  </m:ctrlPr>
+                </m:fPr>
+                <m:num>
+                  <m:r>
+                    <w:rPr>
+                      <w:rFonts w:ascii="Cambria Math" w:hAnsi="Cambria Math"/>
+                      <w:lang w:val="es-AR"/>
+                    </w:rPr>
+                    <m:t>∂</m:t>
+                  </m:r>
+                  <m:sSub>
+                    <m:sSubPr>
+                      <m:ctrlPr>
+                        <w:rPr>
+                          <w:rFonts w:ascii="Cambria Math" w:hAnsi="Cambria Math"/>
+                          <w:i/>
+                          <w:lang w:val="es-AR"/>
+                        </w:rPr>
+                      </m:ctrlPr>
+                    </m:sSubPr>
+                    <m:e>
+                      <m:r>
+                        <w:rPr>
+                          <w:rFonts w:ascii="Cambria Math" w:hAnsi="Cambria Math"/>
+                          <w:lang w:val="es-AR"/>
+                        </w:rPr>
+                        <m:t>m</m:t>
+                      </m:r>
+                    </m:e>
+                    <m:sub>
+                      <m:r>
+                        <w:rPr>
+                          <w:rFonts w:ascii="Cambria Math" w:hAnsi="Cambria Math"/>
+                          <w:lang w:val="es-AR"/>
+                        </w:rPr>
+                        <m:t>11</m:t>
+                      </m:r>
+                    </m:sub>
+                  </m:sSub>
+                </m:num>
+                <m:den>
+                  <m:r>
+                    <w:rPr>
+                      <w:rFonts w:ascii="Cambria Math" w:hAnsi="Cambria Math"/>
+                      <w:lang w:val="es-AR"/>
+                    </w:rPr>
+                    <m:t>∂q</m:t>
+                  </m:r>
+                </m:den>
+              </m:f>
             </m:e>
           </m:d>
           <m:acc>
@@ -15183,13 +14398,252 @@
               </m:r>
             </m:e>
           </m:acc>
-          <m:r>
-            <w:rPr>
-              <w:rFonts w:ascii="Cambria Math" w:hAnsi="Cambria Math"/>
-              <w:lang w:val="es-AR"/>
-            </w:rPr>
-            <m:t>=0</m:t>
-          </m:r>
+        </m:oMath>
+      </m:oMathPara>
+    </w:p>
+    <w:p>
+      <w:pPr>
+        <w:rPr>
+          <w:lang w:val="es-AR"/>
+        </w:rPr>
+      </w:pPr>
+      <m:oMathPara>
+        <m:oMath>
+          <m:borderBox>
+            <m:borderBoxPr>
+              <m:ctrlPr>
+                <w:rPr>
+                  <w:rFonts w:ascii="Cambria Math" w:hAnsi="Cambria Math"/>
+                  <w:b/>
+                  <w:i/>
+                  <w:lang w:val="es-AR"/>
+                </w:rPr>
+              </m:ctrlPr>
+            </m:borderBoxPr>
+            <m:e>
+              <m:r>
+                <m:rPr>
+                  <m:sty m:val="bi"/>
+                </m:rPr>
+                <w:rPr>
+                  <w:rFonts w:ascii="Cambria Math" w:hAnsi="Cambria Math"/>
+                  <w:lang w:val="es-AR"/>
+                </w:rPr>
+                <m:t>C=</m:t>
+              </m:r>
+              <m:sSub>
+                <m:sSubPr>
+                  <m:ctrlPr>
+                    <w:rPr>
+                      <w:rFonts w:ascii="Cambria Math" w:hAnsi="Cambria Math"/>
+                      <w:b/>
+                      <w:i/>
+                      <w:lang w:val="es-AR"/>
+                    </w:rPr>
+                  </m:ctrlPr>
+                </m:sSubPr>
+                <m:e>
+                  <m:r>
+                    <m:rPr>
+                      <m:sty m:val="bi"/>
+                    </m:rPr>
+                    <w:rPr>
+                      <w:rFonts w:ascii="Cambria Math" w:hAnsi="Cambria Math"/>
+                      <w:lang w:val="es-AR"/>
+                    </w:rPr>
+                    <m:t>C</m:t>
+                  </m:r>
+                </m:e>
+                <m:sub>
+                  <m:r>
+                    <m:rPr>
+                      <m:sty m:val="bi"/>
+                    </m:rPr>
+                    <w:rPr>
+                      <w:rFonts w:ascii="Cambria Math" w:hAnsi="Cambria Math"/>
+                      <w:lang w:val="es-AR"/>
+                    </w:rPr>
+                    <m:t>11</m:t>
+                  </m:r>
+                </m:sub>
+              </m:sSub>
+              <m:r>
+                <m:rPr>
+                  <m:sty m:val="bi"/>
+                </m:rPr>
+                <w:rPr>
+                  <w:rFonts w:ascii="Cambria Math" w:hAnsi="Cambria Math"/>
+                  <w:lang w:val="es-AR"/>
+                </w:rPr>
+                <m:t>=</m:t>
+              </m:r>
+              <m:f>
+                <m:fPr>
+                  <m:ctrlPr>
+                    <w:rPr>
+                      <w:rFonts w:ascii="Cambria Math" w:hAnsi="Cambria Math"/>
+                      <w:i/>
+                      <w:lang w:val="es-AR"/>
+                    </w:rPr>
+                  </m:ctrlPr>
+                </m:fPr>
+                <m:num>
+                  <m:r>
+                    <w:rPr>
+                      <w:rFonts w:ascii="Cambria Math" w:hAnsi="Cambria Math"/>
+                      <w:lang w:val="es-AR"/>
+                    </w:rPr>
+                    <m:t>1</m:t>
+                  </m:r>
+                </m:num>
+                <m:den>
+                  <m:r>
+                    <w:rPr>
+                      <w:rFonts w:ascii="Cambria Math" w:hAnsi="Cambria Math"/>
+                      <w:lang w:val="es-AR"/>
+                    </w:rPr>
+                    <m:t>2</m:t>
+                  </m:r>
+                </m:den>
+              </m:f>
+              <m:d>
+                <m:dPr>
+                  <m:begChr m:val="["/>
+                  <m:endChr m:val="]"/>
+                  <m:ctrlPr>
+                    <w:rPr>
+                      <w:rFonts w:ascii="Cambria Math" w:hAnsi="Cambria Math"/>
+                      <w:i/>
+                      <w:lang w:val="es-AR"/>
+                    </w:rPr>
+                  </m:ctrlPr>
+                </m:dPr>
+                <m:e>
+                  <m:limLow>
+                    <m:limLowPr>
+                      <m:ctrlPr>
+                        <w:rPr>
+                          <w:rFonts w:ascii="Cambria Math" w:hAnsi="Cambria Math"/>
+                          <w:i/>
+                          <w:lang w:val="es-AR"/>
+                        </w:rPr>
+                      </m:ctrlPr>
+                    </m:limLowPr>
+                    <m:e>
+                      <m:groupChr>
+                        <m:groupChrPr>
+                          <m:ctrlPr>
+                            <w:rPr>
+                              <w:rFonts w:ascii="Cambria Math" w:hAnsi="Cambria Math"/>
+                              <w:i/>
+                              <w:lang w:val="es-AR"/>
+                            </w:rPr>
+                          </m:ctrlPr>
+                        </m:groupChrPr>
+                        <m:e>
+                          <m:f>
+                            <m:fPr>
+                              <m:ctrlPr>
+                                <w:rPr>
+                                  <w:rFonts w:ascii="Cambria Math" w:hAnsi="Cambria Math"/>
+                                  <w:i/>
+                                  <w:lang w:val="es-AR"/>
+                                </w:rPr>
+                              </m:ctrlPr>
+                            </m:fPr>
+                            <m:num>
+                              <m:r>
+                                <w:rPr>
+                                  <w:rFonts w:ascii="Cambria Math" w:hAnsi="Cambria Math"/>
+                                  <w:lang w:val="es-AR"/>
+                                </w:rPr>
+                                <m:t>∂</m:t>
+                              </m:r>
+                              <m:sSub>
+                                <m:sSubPr>
+                                  <m:ctrlPr>
+                                    <w:rPr>
+                                      <w:rFonts w:ascii="Cambria Math" w:hAnsi="Cambria Math"/>
+                                      <w:i/>
+                                      <w:lang w:val="es-AR"/>
+                                    </w:rPr>
+                                  </m:ctrlPr>
+                                </m:sSubPr>
+                                <m:e>
+                                  <m:r>
+                                    <w:rPr>
+                                      <w:rFonts w:ascii="Cambria Math" w:hAnsi="Cambria Math"/>
+                                      <w:lang w:val="es-AR"/>
+                                    </w:rPr>
+                                    <m:t>m</m:t>
+                                  </m:r>
+                                </m:e>
+                                <m:sub>
+                                  <m:r>
+                                    <w:rPr>
+                                      <w:rFonts w:ascii="Cambria Math" w:hAnsi="Cambria Math"/>
+                                      <w:lang w:val="es-AR"/>
+                                    </w:rPr>
+                                    <m:t>11</m:t>
+                                  </m:r>
+                                </m:sub>
+                              </m:sSub>
+                            </m:num>
+                            <m:den>
+                              <m:r>
+                                <w:rPr>
+                                  <w:rFonts w:ascii="Cambria Math" w:hAnsi="Cambria Math"/>
+                                  <w:lang w:val="es-AR"/>
+                                </w:rPr>
+                                <m:t>∂q</m:t>
+                              </m:r>
+                            </m:den>
+                          </m:f>
+                        </m:e>
+                      </m:groupChr>
+                    </m:e>
+                    <m:lim>
+                      <m:r>
+                        <w:rPr>
+                          <w:rFonts w:ascii="Cambria Math" w:hAnsi="Cambria Math"/>
+                          <w:lang w:val="es-AR"/>
+                        </w:rPr>
+                        <m:t>=0</m:t>
+                      </m:r>
+                    </m:lim>
+                  </m:limLow>
+                </m:e>
+              </m:d>
+              <m:acc>
+                <m:accPr>
+                  <m:chr m:val="̇"/>
+                  <m:ctrlPr>
+                    <w:rPr>
+                      <w:rFonts w:ascii="Cambria Math" w:hAnsi="Cambria Math"/>
+                      <w:i/>
+                      <w:lang w:val="es-AR"/>
+                    </w:rPr>
+                  </m:ctrlPr>
+                </m:accPr>
+                <m:e>
+                  <m:r>
+                    <w:rPr>
+                      <w:rFonts w:ascii="Cambria Math" w:hAnsi="Cambria Math"/>
+                      <w:lang w:val="es-AR"/>
+                    </w:rPr>
+                    <m:t>q</m:t>
+                  </m:r>
+                </m:e>
+              </m:acc>
+              <m:r>
+                <w:rPr>
+                  <w:rFonts w:ascii="Cambria Math" w:hAnsi="Cambria Math"/>
+                  <w:lang w:val="es-AR"/>
+                </w:rPr>
+                <m:t>=0</m:t>
+              </m:r>
+            </m:e>
+          </m:borderBox>
         </m:oMath>
       </m:oMathPara>
     </w:p>
@@ -15201,7 +14655,7 @@
       </w:pPr>
       <w:r>
         <w:pict>
-          <v:rect id="_x0000_i1030" style="width:0;height:1.5pt" o:hralign="center" o:hrstd="t" o:hr="t" fillcolor="#a0a0a0" stroked="f"/>
+          <v:rect id="_x0000_i1028" style="width:0;height:1.5pt" o:hralign="center" o:hrstd="t" o:hr="t" fillcolor="#a0a0a0" stroked="f"/>
         </w:pict>
       </w:r>
     </w:p>
@@ -15211,32 +14665,22 @@
           <w:tab w:val="left" w:pos="284"/>
         </w:tabs>
         <w:rPr>
-          <w:b/>
           <w:lang w:val="es-AR"/>
         </w:rPr>
       </w:pPr>
     </w:p>
     <w:p>
       <w:pPr>
-        <w:tabs>
-          <w:tab w:val="left" w:pos="284"/>
-        </w:tabs>
         <w:rPr>
-          <w:b/>
           <w:lang w:val="es-AR"/>
         </w:rPr>
       </w:pPr>
-    </w:p>
-    <w:p>
-      <w:pPr>
-        <w:tabs>
-          <w:tab w:val="left" w:pos="284"/>
-        </w:tabs>
+      <w:r>
         <w:rPr>
-          <w:b/>
           <w:lang w:val="es-AR"/>
         </w:rPr>
-      </w:pPr>
+        <w:br w:type="page"/>
+      </w:r>
     </w:p>
     <w:p>
       <w:pPr>
@@ -15252,7 +14696,359 @@
           <w:lang w:val="es-AR"/>
         </w:rPr>
         <w:lastRenderedPageBreak/>
-        <w:t>El último término relacionado con el torque cuando la velocidad es nula es:</w:t>
+        <w:t>Por</w:t>
+      </w:r>
+      <w:r>
+        <w:rPr>
+          <w:lang w:val="es-AR"/>
+        </w:rPr>
+        <w:t xml:space="preserve"> último</w:t>
+      </w:r>
+      <w:r>
+        <w:rPr>
+          <w:lang w:val="es-AR"/>
+        </w:rPr>
+        <w:t>, el</w:t>
+      </w:r>
+      <w:r>
+        <w:rPr>
+          <w:lang w:val="es-AR"/>
+        </w:rPr>
+        <w:t xml:space="preserve"> término relacionado con el torque cuando la velocidad es nula es:</w:t>
+      </w:r>
+    </w:p>
+    <w:p>
+      <w:pPr>
+        <w:tabs>
+          <w:tab w:val="left" w:pos="284"/>
+        </w:tabs>
+        <w:rPr>
+          <w:lang w:val="es-AR"/>
+        </w:rPr>
+      </w:pPr>
+      <m:oMathPara>
+        <m:oMath>
+          <m:r>
+            <w:rPr>
+              <w:rFonts w:ascii="Cambria Math" w:hAnsi="Cambria Math"/>
+              <w:lang w:val="es-AR"/>
+            </w:rPr>
+            <m:t>G</m:t>
+          </m:r>
+          <m:d>
+            <m:dPr>
+              <m:ctrlPr>
+                <w:rPr>
+                  <w:rFonts w:ascii="Cambria Math" w:hAnsi="Cambria Math"/>
+                  <w:i/>
+                  <w:lang w:val="es-AR"/>
+                </w:rPr>
+              </m:ctrlPr>
+            </m:dPr>
+            <m:e>
+              <m:r>
+                <w:rPr>
+                  <w:rFonts w:ascii="Cambria Math" w:hAnsi="Cambria Math"/>
+                  <w:lang w:val="es-AR"/>
+                </w:rPr>
+                <m:t>q</m:t>
+              </m:r>
+            </m:e>
+          </m:d>
+          <m:r>
+            <w:rPr>
+              <w:rFonts w:ascii="Cambria Math" w:hAnsi="Cambria Math"/>
+              <w:lang w:val="es-AR"/>
+            </w:rPr>
+            <m:t>=-</m:t>
+          </m:r>
+          <m:nary>
+            <m:naryPr>
+              <m:chr m:val="∑"/>
+              <m:ctrlPr>
+                <w:rPr>
+                  <w:rFonts w:ascii="Cambria Math" w:hAnsi="Cambria Math"/>
+                  <w:i/>
+                  <w:lang w:val="es-AR"/>
+                </w:rPr>
+              </m:ctrlPr>
+            </m:naryPr>
+            <m:sub>
+              <m:r>
+                <w:rPr>
+                  <w:rFonts w:ascii="Cambria Math" w:hAnsi="Cambria Math"/>
+                  <w:lang w:val="es-AR"/>
+                </w:rPr>
+                <m:t>i=1</m:t>
+              </m:r>
+            </m:sub>
+            <m:sup>
+              <m:r>
+                <w:rPr>
+                  <w:rFonts w:ascii="Cambria Math" w:hAnsi="Cambria Math"/>
+                  <w:lang w:val="es-AR"/>
+                </w:rPr>
+                <m:t>N</m:t>
+              </m:r>
+            </m:sup>
+            <m:e>
+              <m:sSub>
+                <m:sSubPr>
+                  <m:ctrlPr>
+                    <w:rPr>
+                      <w:rFonts w:ascii="Cambria Math" w:hAnsi="Cambria Math"/>
+                      <w:i/>
+                      <w:lang w:val="es-AR"/>
+                    </w:rPr>
+                  </m:ctrlPr>
+                </m:sSubPr>
+                <m:e>
+                  <m:r>
+                    <w:rPr>
+                      <w:rFonts w:ascii="Cambria Math" w:hAnsi="Cambria Math"/>
+                      <w:lang w:val="es-AR"/>
+                    </w:rPr>
+                    <m:t>m</m:t>
+                  </m:r>
+                </m:e>
+                <m:sub>
+                  <m:r>
+                    <w:rPr>
+                      <w:rFonts w:ascii="Cambria Math" w:hAnsi="Cambria Math"/>
+                      <w:lang w:val="es-AR"/>
+                    </w:rPr>
+                    <m:t>i</m:t>
+                  </m:r>
+                </m:sub>
+              </m:sSub>
+              <m:sSup>
+                <m:sSupPr>
+                  <m:ctrlPr>
+                    <w:rPr>
+                      <w:rFonts w:ascii="Cambria Math" w:hAnsi="Cambria Math"/>
+                      <w:i/>
+                      <w:lang w:val="es-AR"/>
+                    </w:rPr>
+                  </m:ctrlPr>
+                </m:sSupPr>
+                <m:e>
+                  <m:r>
+                    <m:rPr>
+                      <m:sty m:val="bi"/>
+                    </m:rPr>
+                    <w:rPr>
+                      <w:rFonts w:ascii="Cambria Math" w:hAnsi="Cambria Math"/>
+                      <w:lang w:val="es-AR"/>
+                    </w:rPr>
+                    <m:t>g</m:t>
+                  </m:r>
+                </m:e>
+                <m:sup>
+                  <m:r>
+                    <w:rPr>
+                      <w:rFonts w:ascii="Cambria Math" w:hAnsi="Cambria Math"/>
+                      <w:lang w:val="es-AR"/>
+                    </w:rPr>
+                    <m:t>t</m:t>
+                  </m:r>
+                </m:sup>
+              </m:sSup>
+              <m:f>
+                <m:fPr>
+                  <m:ctrlPr>
+                    <w:rPr>
+                      <w:rFonts w:ascii="Cambria Math" w:hAnsi="Cambria Math"/>
+                      <w:i/>
+                      <w:lang w:val="es-AR"/>
+                    </w:rPr>
+                  </m:ctrlPr>
+                </m:fPr>
+                <m:num>
+                  <m:r>
+                    <w:rPr>
+                      <w:rFonts w:ascii="Cambria Math" w:hAnsi="Cambria Math"/>
+                      <w:lang w:val="es-AR"/>
+                    </w:rPr>
+                    <m:t>∂</m:t>
+                  </m:r>
+                  <m:sSubSup>
+                    <m:sSubSupPr>
+                      <m:ctrlPr>
+                        <w:rPr>
+                          <w:rFonts w:ascii="Cambria Math" w:hAnsi="Cambria Math"/>
+                          <w:i/>
+                          <w:lang w:val="es-AR"/>
+                        </w:rPr>
+                      </m:ctrlPr>
+                    </m:sSubSupPr>
+                    <m:e>
+                      <m:r>
+                        <w:rPr>
+                          <w:rFonts w:ascii="Cambria Math" w:hAnsi="Cambria Math"/>
+                          <w:lang w:val="es-AR"/>
+                        </w:rPr>
+                        <m:t>A</m:t>
+                      </m:r>
+                    </m:e>
+                    <m:sub>
+                      <m:r>
+                        <w:rPr>
+                          <w:rFonts w:ascii="Cambria Math" w:hAnsi="Cambria Math"/>
+                          <w:lang w:val="es-AR"/>
+                        </w:rPr>
+                        <m:t>0</m:t>
+                      </m:r>
+                    </m:sub>
+                    <m:sup>
+                      <m:r>
+                        <w:rPr>
+                          <w:rFonts w:ascii="Cambria Math" w:hAnsi="Cambria Math"/>
+                          <w:lang w:val="es-AR"/>
+                        </w:rPr>
+                        <m:t>i</m:t>
+                      </m:r>
+                    </m:sup>
+                  </m:sSubSup>
+                </m:num>
+                <m:den>
+                  <m:r>
+                    <w:rPr>
+                      <w:rFonts w:ascii="Cambria Math" w:hAnsi="Cambria Math"/>
+                      <w:lang w:val="es-AR"/>
+                    </w:rPr>
+                    <m:t>∂</m:t>
+                  </m:r>
+                  <m:sSub>
+                    <m:sSubPr>
+                      <m:ctrlPr>
+                        <w:rPr>
+                          <w:rFonts w:ascii="Cambria Math" w:hAnsi="Cambria Math"/>
+                          <w:i/>
+                          <w:lang w:val="es-AR"/>
+                        </w:rPr>
+                      </m:ctrlPr>
+                    </m:sSubPr>
+                    <m:e>
+                      <m:r>
+                        <w:rPr>
+                          <w:rFonts w:ascii="Cambria Math" w:hAnsi="Cambria Math"/>
+                          <w:lang w:val="es-AR"/>
+                        </w:rPr>
+                        <m:t>q</m:t>
+                      </m:r>
+                    </m:e>
+                    <m:sub>
+                      <m:r>
+                        <w:rPr>
+                          <w:rFonts w:ascii="Cambria Math" w:hAnsi="Cambria Math"/>
+                          <w:lang w:val="es-AR"/>
+                        </w:rPr>
+                        <m:t>s</m:t>
+                      </m:r>
+                    </m:sub>
+                  </m:sSub>
+                </m:den>
+              </m:f>
+              <m:sSubSup>
+                <m:sSubSupPr>
+                  <m:ctrlPr>
+                    <w:rPr>
+                      <w:rFonts w:ascii="Cambria Math" w:hAnsi="Cambria Math"/>
+                      <w:i/>
+                      <w:lang w:val="es-AR"/>
+                    </w:rPr>
+                  </m:ctrlPr>
+                </m:sSubSupPr>
+                <m:e>
+                  <m:r>
+                    <w:rPr>
+                      <w:rFonts w:ascii="Cambria Math" w:hAnsi="Cambria Math"/>
+                      <w:lang w:val="es-AR"/>
+                    </w:rPr>
+                    <m:t>r</m:t>
+                  </m:r>
+                </m:e>
+                <m:sub>
+                  <m:r>
+                    <w:rPr>
+                      <w:rFonts w:ascii="Cambria Math" w:hAnsi="Cambria Math"/>
+                      <w:lang w:val="es-AR"/>
+                    </w:rPr>
+                    <m:t>G</m:t>
+                  </m:r>
+                </m:sub>
+                <m:sup>
+                  <m:r>
+                    <w:rPr>
+                      <w:rFonts w:ascii="Cambria Math" w:hAnsi="Cambria Math"/>
+                      <w:lang w:val="es-AR"/>
+                    </w:rPr>
+                    <m:t>i</m:t>
+                  </m:r>
+                </m:sup>
+              </m:sSubSup>
+            </m:e>
+          </m:nary>
+        </m:oMath>
+      </m:oMathPara>
+    </w:p>
+    <w:p>
+      <w:pPr>
+        <w:tabs>
+          <w:tab w:val="left" w:pos="284"/>
+        </w:tabs>
+        <w:rPr>
+          <w:lang w:val="es-AR"/>
+        </w:rPr>
+      </w:pPr>
+      <w:r>
+        <w:rPr>
+          <w:lang w:val="es-AR"/>
+        </w:rPr>
+        <w:t xml:space="preserve">Como hay un solo eslabón </w:t>
+      </w:r>
+      <m:oMath>
+        <m:r>
+          <m:rPr>
+            <m:sty m:val="bi"/>
+          </m:rPr>
+          <w:rPr>
+            <w:rFonts w:ascii="Cambria Math" w:hAnsi="Cambria Math"/>
+            <w:lang w:val="es-AR"/>
+          </w:rPr>
+          <m:t>N=1</m:t>
+        </m:r>
+      </m:oMath>
+      <w:r>
+        <w:rPr>
+          <w:lang w:val="es-AR"/>
+        </w:rPr>
+        <w:t xml:space="preserve"> y una sola variable generalizada </w:t>
+      </w:r>
+      <m:oMath>
+        <m:r>
+          <m:rPr>
+            <m:sty m:val="bi"/>
+          </m:rPr>
+          <w:rPr>
+            <w:rFonts w:ascii="Cambria Math" w:hAnsi="Cambria Math"/>
+            <w:lang w:val="es-AR"/>
+          </w:rPr>
+          <m:t>q</m:t>
+        </m:r>
+      </m:oMath>
+      <w:r>
+        <w:rPr>
+          <w:b/>
+          <w:lang w:val="es-AR"/>
+        </w:rPr>
+        <w:t xml:space="preserve"> </w:t>
+      </w:r>
+      <w:r>
+        <w:rPr>
+          <w:lang w:val="es-AR"/>
+        </w:rPr>
+        <w:t>queda</w:t>
       </w:r>
     </w:p>
     <w:p>
@@ -16781,7 +16577,7 @@
       </w:pPr>
       <w:r>
         <w:pict>
-          <v:rect id="_x0000_i1031" style="width:0;height:1.5pt" o:hralign="center" o:hrstd="t" o:hr="t" fillcolor="#a0a0a0" stroked="f"/>
+          <v:rect id="_x0000_i1029" style="width:0;height:1.5pt" o:hralign="center" o:hrstd="t" o:hr="t" fillcolor="#a0a0a0" stroked="f"/>
         </w:pict>
       </w:r>
     </w:p>
@@ -16814,6 +16610,9 @@
             <m:t>τ=</m:t>
           </m:r>
           <m:r>
+            <m:rPr>
+              <m:sty m:val="bi"/>
+            </m:rPr>
             <w:rPr>
               <w:rFonts w:ascii="Cambria Math" w:hAnsi="Cambria Math"/>
               <w:lang w:val="es-AR"/>
@@ -16866,7 +16665,17 @@
               <w:rFonts w:ascii="Cambria Math" w:hAnsi="Cambria Math"/>
               <w:lang w:val="es-AR"/>
             </w:rPr>
-            <m:t>+C</m:t>
+            <m:t>+</m:t>
+          </m:r>
+          <m:r>
+            <m:rPr>
+              <m:sty m:val="bi"/>
+            </m:rPr>
+            <w:rPr>
+              <w:rFonts w:ascii="Cambria Math" w:hAnsi="Cambria Math"/>
+              <w:lang w:val="es-AR"/>
+            </w:rPr>
+            <m:t>C</m:t>
           </m:r>
           <m:d>
             <m:dPr>
@@ -16914,7 +16723,17 @@
               <w:rFonts w:ascii="Cambria Math" w:hAnsi="Cambria Math"/>
               <w:lang w:val="es-AR"/>
             </w:rPr>
-            <m:t>q+G</m:t>
+            <m:t>q+</m:t>
+          </m:r>
+          <m:r>
+            <m:rPr>
+              <m:sty m:val="bi"/>
+            </m:rPr>
+            <w:rPr>
+              <w:rFonts w:ascii="Cambria Math" w:hAnsi="Cambria Math"/>
+              <w:lang w:val="es-AR"/>
+            </w:rPr>
+            <m:t>G</m:t>
           </m:r>
           <m:d>
             <m:dPr>
@@ -17340,6 +17159,12 @@
           <w:lang w:val="es-AR"/>
         </w:rPr>
       </w:pPr>
+      <w:r>
+        <w:rPr>
+          <w:lang w:val="es-AR"/>
+        </w:rPr>
+        <w:t>Que es la ecuación que representa la dinámica inversa del sistema.</w:t>
+      </w:r>
     </w:p>
     <w:sectPr>
       <w:footerReference w:type="default" r:id="rId12"/>

</xml_diff>

<commit_message>
Agregue parte 2 TP5
</commit_message>
<xml_diff>
--- a/TP5/TP5.docx
+++ b/TP5/TP5.docx
@@ -551,6 +551,29 @@
       </w:pPr>
       <w:r>
         <w:rPr>
+          <w:b/>
+          <w:lang w:val="es-AR"/>
+        </w:rPr>
+        <w:t>PARTE 1</w:t>
+      </w:r>
+      <w:r>
+        <w:rPr>
+          <w:lang w:val="es-AR"/>
+        </w:rPr>
+        <w:t>, determinación del modelo</w:t>
+      </w:r>
+    </w:p>
+    <w:p>
+      <w:pPr>
+        <w:tabs>
+          <w:tab w:val="left" w:pos="284"/>
+        </w:tabs>
+        <w:rPr>
+          <w:lang w:val="es-AR"/>
+        </w:rPr>
+      </w:pPr>
+      <w:r>
+        <w:rPr>
           <w:lang w:val="es-AR"/>
         </w:rPr>
         <w:t xml:space="preserve">Para comenzar con el análisis, se plantean </w:t>
@@ -1755,7 +1778,6 @@
         <w:rPr>
           <w:lang w:val="es-AR"/>
         </w:rPr>
-        <w:lastRenderedPageBreak/>
         <w:t xml:space="preserve">La matriz </w:t>
       </w:r>
       <m:oMath>
@@ -2612,7 +2634,7 @@
       </w:pPr>
       <w:r>
         <w:pict>
-          <v:rect id="_x0000_i1030" style="width:0;height:1.5pt" o:hralign="center" o:hrstd="t" o:hr="t" fillcolor="#a0a0a0" stroked="f"/>
+          <v:rect id="_x0000_i1027" style="width:0;height:1.5pt" o:hralign="center" o:hrstd="t" o:hr="t" fillcolor="#a0a0a0" stroked="f"/>
         </w:pict>
       </w:r>
     </w:p>
@@ -4336,15 +4358,7 @@
               <w:sz w:val="16"/>
               <w:lang w:val="es-AR"/>
             </w:rPr>
-            <m:t>=</m:t>
-          </m:r>
-          <m:r>
-            <w:rPr>
-              <w:rFonts w:ascii="Cambria Math" w:hAnsi="Cambria Math"/>
-              <w:sz w:val="16"/>
-              <w:lang w:val="es-AR"/>
-            </w:rPr>
-            <m:t>Tr</m:t>
+            <m:t>=Tr</m:t>
           </m:r>
           <m:d>
             <m:dPr>
@@ -6048,15 +6062,7 @@
               <w:sz w:val="14"/>
               <w:lang w:val="es-AR"/>
             </w:rPr>
-            <m:t>=</m:t>
-          </m:r>
-          <m:r>
-            <w:rPr>
-              <w:rFonts w:ascii="Cambria Math" w:hAnsi="Cambria Math"/>
-              <w:sz w:val="14"/>
-              <w:lang w:val="es-AR"/>
-            </w:rPr>
-            <m:t>Tr</m:t>
+            <m:t>=Tr</m:t>
           </m:r>
           <m:d>
             <m:dPr>
@@ -6989,23 +6995,7 @@
                         <w:sz w:val="14"/>
                         <w:lang w:val="es-AR"/>
                       </w:rPr>
-                      <m:t xml:space="preserve"> </m:t>
-                    </m:r>
-                    <m:r>
-                      <w:rPr>
-                        <w:rFonts w:ascii="Cambria Math" w:hAnsi="Cambria Math"/>
-                        <w:sz w:val="14"/>
-                        <w:lang w:val="es-AR"/>
-                      </w:rPr>
-                      <m:t>m</m:t>
-                    </m:r>
-                    <m:r>
-                      <w:rPr>
-                        <w:rFonts w:ascii="Cambria Math" w:hAnsi="Cambria Math"/>
-                        <w:sz w:val="14"/>
-                        <w:lang w:val="es-AR"/>
-                      </w:rPr>
-                      <m:t>-c</m:t>
+                      <m:t xml:space="preserve"> m-c</m:t>
                     </m:r>
                     <m:d>
                       <m:dPr>
@@ -7669,15 +7659,7 @@
                         <w:sz w:val="14"/>
                         <w:lang w:val="es-AR"/>
                       </w:rPr>
-                      <m:t xml:space="preserve">+a </m:t>
-                    </m:r>
-                    <m:r>
-                      <w:rPr>
-                        <w:rFonts w:ascii="Cambria Math" w:hAnsi="Cambria Math"/>
-                        <w:sz w:val="14"/>
-                        <w:lang w:val="es-AR"/>
-                      </w:rPr>
-                      <m:t>c</m:t>
+                      <m:t>+a c</m:t>
                     </m:r>
                     <m:d>
                       <m:dPr>
@@ -7811,15 +7793,7 @@
                         <w:sz w:val="14"/>
                         <w:lang w:val="es-AR"/>
                       </w:rPr>
-                      <m:t>+</m:t>
-                    </m:r>
-                    <m:r>
-                      <w:rPr>
-                        <w:rFonts w:ascii="Cambria Math" w:hAnsi="Cambria Math"/>
-                        <w:sz w:val="14"/>
-                        <w:lang w:val="es-AR"/>
-                      </w:rPr>
-                      <m:t>s</m:t>
+                      <m:t>+s</m:t>
                     </m:r>
                     <m:d>
                       <m:dPr>
@@ -7881,23 +7855,7 @@
                         <w:sz w:val="14"/>
                         <w:lang w:val="es-AR"/>
                       </w:rPr>
-                      <m:t>+</m:t>
-                    </m:r>
-                    <m:r>
-                      <w:rPr>
-                        <w:rFonts w:ascii="Cambria Math" w:hAnsi="Cambria Math"/>
-                        <w:sz w:val="14"/>
-                        <w:lang w:val="es-AR"/>
-                      </w:rPr>
-                      <m:t>a</m:t>
-                    </m:r>
-                    <m:r>
-                      <w:rPr>
-                        <w:rFonts w:ascii="Cambria Math" w:hAnsi="Cambria Math"/>
-                        <w:sz w:val="14"/>
-                        <w:lang w:val="es-AR"/>
-                      </w:rPr>
-                      <m:t xml:space="preserve"> c</m:t>
+                      <m:t>+a c</m:t>
                     </m:r>
                     <m:d>
                       <m:dPr>
@@ -8039,23 +7997,7 @@
                         <w:sz w:val="14"/>
                         <w:lang w:val="es-AR"/>
                       </w:rPr>
-                      <m:t xml:space="preserve"> </m:t>
-                    </m:r>
-                    <m:r>
-                      <w:rPr>
-                        <w:rFonts w:ascii="Cambria Math" w:hAnsi="Cambria Math"/>
-                        <w:sz w:val="14"/>
-                        <w:lang w:val="es-AR"/>
-                      </w:rPr>
-                      <m:t>m</m:t>
-                    </m:r>
-                    <m:r>
-                      <w:rPr>
-                        <w:rFonts w:ascii="Cambria Math" w:hAnsi="Cambria Math"/>
-                        <w:sz w:val="14"/>
-                        <w:lang w:val="es-AR"/>
-                      </w:rPr>
-                      <m:t>-s</m:t>
+                      <m:t xml:space="preserve"> m-s</m:t>
                     </m:r>
                     <m:d>
                       <m:dPr>
@@ -8264,6 +8206,7 @@
               <w:sz w:val="16"/>
               <w:lang w:val="es-AR"/>
             </w:rPr>
+            <w:lastRenderedPageBreak/>
             <m:t>·</m:t>
           </m:r>
           <m:d>
@@ -8617,7 +8560,6 @@
           <w:sz w:val="18"/>
           <w:lang w:val="es-AR"/>
         </w:rPr>
-        <w:lastRenderedPageBreak/>
         <w:t>Como se aplica la traza</w:t>
       </w:r>
       <w:r>
@@ -8671,15 +8613,7 @@
                       <w:sz w:val="14"/>
                       <w:lang w:val="es-AR"/>
                     </w:rPr>
-                    <m:t>&amp;</m:t>
-                  </m:r>
-                  <m:r>
-                    <w:rPr>
-                      <w:rFonts w:ascii="Cambria Math" w:hAnsi="Cambria Math"/>
-                      <w:sz w:val="14"/>
-                      <w:lang w:val="es-AR"/>
-                    </w:rPr>
-                    <m:t>=</m:t>
+                    <m:t>&amp;=</m:t>
                   </m:r>
                   <m:d>
                     <m:dPr>
@@ -9019,15 +8953,7 @@
                               <w:sz w:val="14"/>
                               <w:lang w:val="es-AR"/>
                             </w:rPr>
-                            <m:t>+</m:t>
-                          </m:r>
-                          <m:r>
-                            <w:rPr>
-                              <w:rFonts w:ascii="Cambria Math" w:hAnsi="Cambria Math"/>
-                              <w:sz w:val="14"/>
-                              <w:lang w:val="es-AR"/>
-                            </w:rPr>
-                            <m:t xml:space="preserve">a </m:t>
+                            <m:t xml:space="preserve">+a </m:t>
                           </m:r>
                           <m:sSup>
                             <m:sSupPr>
@@ -9151,15 +9077,7 @@
                               <w:sz w:val="14"/>
                               <w:lang w:val="es-AR"/>
                             </w:rPr>
-                            <m:t>-</m:t>
-                          </m:r>
-                          <m:r>
-                            <w:rPr>
-                              <w:rFonts w:ascii="Cambria Math" w:hAnsi="Cambria Math"/>
-                              <w:sz w:val="14"/>
-                              <w:lang w:val="es-AR"/>
-                            </w:rPr>
-                            <m:t>s</m:t>
+                            <m:t>-s</m:t>
                           </m:r>
                           <m:d>
                             <m:dPr>
@@ -9457,15 +9375,7 @@
                               <w:sz w:val="14"/>
                               <w:lang w:val="es-AR"/>
                             </w:rPr>
-                            <m:t>+</m:t>
-                          </m:r>
-                          <m:r>
-                            <w:rPr>
-                              <w:rFonts w:ascii="Cambria Math" w:hAnsi="Cambria Math"/>
-                              <w:sz w:val="14"/>
-                              <w:lang w:val="es-AR"/>
-                            </w:rPr>
-                            <m:t>a s</m:t>
+                            <m:t>+a s</m:t>
                           </m:r>
                           <m:d>
                             <m:dPr>
@@ -9681,23 +9591,7 @@
                               <w:sz w:val="14"/>
                               <w:lang w:val="es-AR"/>
                             </w:rPr>
-                            <m:t xml:space="preserve"> </m:t>
-                          </m:r>
-                          <m:r>
-                            <w:rPr>
-                              <w:rFonts w:ascii="Cambria Math" w:hAnsi="Cambria Math"/>
-                              <w:sz w:val="14"/>
-                              <w:lang w:val="es-AR"/>
-                            </w:rPr>
-                            <m:t>m</m:t>
-                          </m:r>
-                          <m:r>
-                            <w:rPr>
-                              <w:rFonts w:ascii="Cambria Math" w:hAnsi="Cambria Math"/>
-                              <w:sz w:val="14"/>
-                              <w:lang w:val="es-AR"/>
-                            </w:rPr>
-                            <m:t>+a s</m:t>
+                            <m:t xml:space="preserve"> m+a s</m:t>
                           </m:r>
                           <m:d>
                             <m:dPr>
@@ -10667,23 +10561,7 @@
                               <w:sz w:val="14"/>
                               <w:lang w:val="es-AR"/>
                             </w:rPr>
-                            <m:t>-</m:t>
-                          </m:r>
-                          <m:r>
-                            <w:rPr>
-                              <w:rFonts w:ascii="Cambria Math" w:hAnsi="Cambria Math"/>
-                              <w:sz w:val="14"/>
-                              <w:lang w:val="es-AR"/>
-                            </w:rPr>
-                            <m:t xml:space="preserve">a </m:t>
-                          </m:r>
-                          <m:r>
-                            <w:rPr>
-                              <w:rFonts w:ascii="Cambria Math" w:hAnsi="Cambria Math"/>
-                              <w:sz w:val="14"/>
-                              <w:lang w:val="es-AR"/>
-                            </w:rPr>
-                            <m:t>s</m:t>
+                            <m:t>-a s</m:t>
                           </m:r>
                           <m:d>
                             <m:dPr>
@@ -10899,31 +10777,7 @@
                               <w:sz w:val="14"/>
                               <w:lang w:val="es-AR"/>
                             </w:rPr>
-                            <m:t xml:space="preserve"> </m:t>
-                          </m:r>
-                          <m:r>
-                            <w:rPr>
-                              <w:rFonts w:ascii="Cambria Math" w:hAnsi="Cambria Math"/>
-                              <w:sz w:val="14"/>
-                              <w:lang w:val="es-AR"/>
-                            </w:rPr>
-                            <m:t>m</m:t>
-                          </m:r>
-                          <m:r>
-                            <w:rPr>
-                              <w:rFonts w:ascii="Cambria Math" w:hAnsi="Cambria Math"/>
-                              <w:sz w:val="14"/>
-                              <w:lang w:val="es-AR"/>
-                            </w:rPr>
-                            <m:t>-</m:t>
-                          </m:r>
-                          <m:r>
-                            <w:rPr>
-                              <w:rFonts w:ascii="Cambria Math" w:hAnsi="Cambria Math"/>
-                              <w:sz w:val="14"/>
-                              <w:lang w:val="es-AR"/>
-                            </w:rPr>
-                            <m:t>a s</m:t>
+                            <m:t xml:space="preserve"> m-a s</m:t>
                           </m:r>
                           <m:d>
                             <m:dPr>
@@ -12837,23 +12691,7 @@
                       <w:sz w:val="16"/>
                       <w:lang w:val="es-AR"/>
                     </w:rPr>
-                    <m:t>+</m:t>
-                  </m:r>
-                  <m:r>
-                    <w:rPr>
-                      <w:rFonts w:ascii="Cambria Math" w:hAnsi="Cambria Math"/>
-                      <w:sz w:val="16"/>
-                      <w:lang w:val="es-AR"/>
-                    </w:rPr>
-                    <m:t xml:space="preserve">2 </m:t>
-                  </m:r>
-                  <m:r>
-                    <w:rPr>
-                      <w:rFonts w:ascii="Cambria Math" w:hAnsi="Cambria Math"/>
-                      <w:sz w:val="16"/>
-                      <w:lang w:val="es-AR"/>
-                    </w:rPr>
-                    <m:t xml:space="preserve">a </m:t>
+                    <m:t xml:space="preserve">+2 a </m:t>
                   </m:r>
                   <m:sSub>
                     <m:sSubPr>
@@ -12945,23 +12783,7 @@
                   <w:sz w:val="16"/>
                   <w:lang w:val="es-AR"/>
                 </w:rPr>
-                <m:t>&amp;</m:t>
-              </m:r>
-              <m:r>
-                <w:rPr>
-                  <w:rFonts w:ascii="Cambria Math" w:hAnsi="Cambria Math"/>
-                  <w:sz w:val="16"/>
-                  <w:lang w:val="es-AR"/>
-                </w:rPr>
-                <m:t xml:space="preserve"> </m:t>
-              </m:r>
-              <m:r>
-                <w:rPr>
-                  <w:rFonts w:ascii="Cambria Math" w:hAnsi="Cambria Math"/>
-                  <w:sz w:val="16"/>
-                  <w:lang w:val="es-AR"/>
-                </w:rPr>
-                <m:t>+</m:t>
+                <m:t>&amp; +</m:t>
               </m:r>
               <m:sSup>
                 <m:sSupPr>
@@ -13077,23 +12899,7 @@
                       <w:sz w:val="16"/>
                       <w:lang w:val="es-AR"/>
                     </w:rPr>
-                    <m:t>+</m:t>
-                  </m:r>
-                  <m:r>
-                    <w:rPr>
-                      <w:rFonts w:ascii="Cambria Math" w:hAnsi="Cambria Math"/>
-                      <w:sz w:val="16"/>
-                      <w:lang w:val="es-AR"/>
-                    </w:rPr>
-                    <m:t xml:space="preserve">2 </m:t>
-                  </m:r>
-                  <m:r>
-                    <w:rPr>
-                      <w:rFonts w:ascii="Cambria Math" w:hAnsi="Cambria Math"/>
-                      <w:sz w:val="16"/>
-                      <w:lang w:val="es-AR"/>
-                    </w:rPr>
-                    <m:t xml:space="preserve">a </m:t>
+                    <m:t xml:space="preserve">+2 a </m:t>
                   </m:r>
                   <m:sSub>
                     <m:sSubPr>
@@ -13287,15 +13093,7 @@
                   <w:sz w:val="16"/>
                   <w:lang w:val="es-AR"/>
                 </w:rPr>
-                <m:t>&amp;+</m:t>
-              </m:r>
-              <m:r>
-                <w:rPr>
-                  <w:rFonts w:ascii="Cambria Math" w:eastAsia="Cambria Math" w:hAnsi="Cambria Math" w:cs="Cambria Math"/>
-                  <w:sz w:val="16"/>
-                  <w:lang w:val="es-AR"/>
-                </w:rPr>
-                <m:t>1</m:t>
+                <m:t>&amp;+1</m:t>
               </m:r>
               <m:d>
                 <m:dPr>
@@ -13463,23 +13261,7 @@
                       <w:sz w:val="16"/>
                       <w:lang w:val="es-AR"/>
                     </w:rPr>
-                    <m:t>+</m:t>
-                  </m:r>
-                  <m:r>
-                    <w:rPr>
-                      <w:rFonts w:ascii="Cambria Math" w:hAnsi="Cambria Math"/>
-                      <w:sz w:val="16"/>
-                      <w:lang w:val="es-AR"/>
-                    </w:rPr>
-                    <m:t xml:space="preserve">2 </m:t>
-                  </m:r>
-                  <m:r>
-                    <w:rPr>
-                      <w:rFonts w:ascii="Cambria Math" w:hAnsi="Cambria Math"/>
-                      <w:sz w:val="16"/>
-                      <w:lang w:val="es-AR"/>
-                    </w:rPr>
-                    <m:t xml:space="preserve">a </m:t>
+                    <m:t xml:space="preserve">+2 a </m:t>
                   </m:r>
                   <m:sSub>
                     <m:sSubPr>
@@ -13571,7 +13353,7 @@
     <w:p>
       <w:r>
         <w:pict>
-          <v:rect id="_x0000_i1027" style="width:0;height:1.5pt" o:hralign="center" o:hrstd="t" o:hr="t" fillcolor="#a0a0a0" stroked="f"/>
+          <v:rect id="_x0000_i1028" style="width:0;height:1.5pt" o:hralign="center" o:hrstd="t" o:hr="t" fillcolor="#a0a0a0" stroked="f"/>
         </w:pict>
       </w:r>
     </w:p>
@@ -14655,7 +14437,7 @@
       </w:pPr>
       <w:r>
         <w:pict>
-          <v:rect id="_x0000_i1028" style="width:0;height:1.5pt" o:hralign="center" o:hrstd="t" o:hr="t" fillcolor="#a0a0a0" stroked="f"/>
+          <v:rect id="_x0000_i1029" style="width:0;height:1.5pt" o:hralign="center" o:hrstd="t" o:hr="t" fillcolor="#a0a0a0" stroked="f"/>
         </w:pict>
       </w:r>
     </w:p>
@@ -15941,15 +15723,7 @@
                         <w:sz w:val="18"/>
                         <w:lang w:val="es-AR"/>
                       </w:rPr>
-                      <m:t>-</m:t>
-                    </m:r>
-                    <m:r>
-                      <w:rPr>
-                        <w:rFonts w:ascii="Cambria Math" w:hAnsi="Cambria Math"/>
-                        <w:sz w:val="18"/>
-                        <w:lang w:val="es-AR"/>
-                      </w:rPr>
-                      <m:t>g</m:t>
+                      <m:t>-g</m:t>
                     </m:r>
                   </m:e>
                   <m:e>
@@ -16141,23 +15915,7 @@
                         <w:sz w:val="18"/>
                         <w:lang w:val="es-AR"/>
                       </w:rPr>
-                      <m:t>-a</m:t>
-                    </m:r>
-                    <m:r>
-                      <w:rPr>
-                        <w:rFonts w:ascii="Cambria Math" w:hAnsi="Cambria Math"/>
-                        <w:sz w:val="18"/>
-                        <w:lang w:val="es-AR"/>
-                      </w:rPr>
-                      <m:t xml:space="preserve"> </m:t>
-                    </m:r>
-                    <m:r>
-                      <w:rPr>
-                        <w:rFonts w:ascii="Cambria Math" w:hAnsi="Cambria Math"/>
-                        <w:sz w:val="18"/>
-                        <w:lang w:val="es-AR"/>
-                      </w:rPr>
-                      <m:t>s</m:t>
+                      <m:t>-a s</m:t>
                     </m:r>
                     <m:d>
                       <m:dPr>
@@ -16386,15 +16144,7 @@
               <w:sz w:val="18"/>
               <w:lang w:val="es-AR"/>
             </w:rPr>
-            <m:t>=</m:t>
-          </m:r>
-          <m:r>
-            <w:rPr>
-              <w:rFonts w:ascii="Cambria Math" w:hAnsi="Cambria Math"/>
-              <w:sz w:val="18"/>
-              <w:lang w:val="es-AR"/>
-            </w:rPr>
-            <m:t xml:space="preserve">mg </m:t>
+            <m:t xml:space="preserve">=mg </m:t>
           </m:r>
           <m:d>
             <m:dPr>
@@ -16577,7 +16327,7 @@
       </w:pPr>
       <w:r>
         <w:pict>
-          <v:rect id="_x0000_i1029" style="width:0;height:1.5pt" o:hralign="center" o:hrstd="t" o:hr="t" fillcolor="#a0a0a0" stroked="f"/>
+          <v:rect id="_x0000_i1030" style="width:0;height:1.5pt" o:hralign="center" o:hrstd="t" o:hr="t" fillcolor="#a0a0a0" stroked="f"/>
         </w:pict>
       </w:r>
     </w:p>
@@ -16968,15 +16718,7 @@
                   <w:sz w:val="18"/>
                   <w:lang w:val="es-AR"/>
                 </w:rPr>
-                <m:t>+</m:t>
-              </m:r>
-              <m:r>
-                <w:rPr>
-                  <w:rFonts w:ascii="Cambria Math" w:hAnsi="Cambria Math"/>
-                  <w:sz w:val="18"/>
-                  <w:lang w:val="es-AR"/>
-                </w:rPr>
-                <m:t>mg</m:t>
+                <m:t>+mg</m:t>
               </m:r>
               <m:d>
                 <m:dPr>
@@ -17166,8 +16908,3717 @@
         <w:t>Que es la ecuación que representa la dinámica inversa del sistema.</w:t>
       </w:r>
     </w:p>
+    <w:p>
+      <w:pPr>
+        <w:rPr>
+          <w:lang w:val="es-AR"/>
+        </w:rPr>
+      </w:pPr>
+      <w:r>
+        <w:rPr>
+          <w:lang w:val="es-AR"/>
+        </w:rPr>
+        <w:br w:type="page"/>
+      </w:r>
+    </w:p>
+    <w:p>
+      <w:pPr>
+        <w:rPr>
+          <w:b/>
+          <w:lang w:val="es-AR"/>
+        </w:rPr>
+      </w:pPr>
+      <w:r>
+        <w:rPr>
+          <w:b/>
+          <w:lang w:val="es-AR"/>
+        </w:rPr>
+        <w:lastRenderedPageBreak/>
+        <w:t>PARTE 2</w:t>
+      </w:r>
+      <w:r>
+        <w:rPr>
+          <w:b/>
+          <w:lang w:val="es-AR"/>
+        </w:rPr>
+        <w:t xml:space="preserve">, </w:t>
+      </w:r>
+      <w:r>
+        <w:rPr>
+          <w:lang w:val="es-AR"/>
+        </w:rPr>
+        <w:t>estimación de parámetros</w:t>
+      </w:r>
+    </w:p>
+    <w:p>
+      <w:pPr>
+        <w:rPr>
+          <w:lang w:val="es-AR"/>
+        </w:rPr>
+      </w:pPr>
+      <w:r>
+        <w:rPr>
+          <w:lang w:val="es-AR"/>
+        </w:rPr>
+        <w:t>Para la siguiente parte del ejercicio, necesitamos encontrar una expresión de la siguiente forma</w:t>
+      </w:r>
+    </w:p>
+    <w:p>
+      <w:pPr>
+        <w:rPr>
+          <w:lang w:val="es-AR"/>
+        </w:rPr>
+      </w:pPr>
+      <m:oMathPara>
+        <m:oMath>
+          <m:r>
+            <w:rPr>
+              <w:rFonts w:ascii="Cambria Math" w:hAnsi="Cambria Math"/>
+              <w:lang w:val="es-AR"/>
+            </w:rPr>
+            <m:t>τ=ϕ</m:t>
+          </m:r>
+          <m:d>
+            <m:dPr>
+              <m:ctrlPr>
+                <w:rPr>
+                  <w:rFonts w:ascii="Cambria Math" w:hAnsi="Cambria Math"/>
+                  <w:i/>
+                  <w:lang w:val="es-AR"/>
+                </w:rPr>
+              </m:ctrlPr>
+            </m:dPr>
+            <m:e>
+              <m:r>
+                <w:rPr>
+                  <w:rFonts w:ascii="Cambria Math" w:hAnsi="Cambria Math"/>
+                  <w:lang w:val="es-AR"/>
+                </w:rPr>
+                <m:t>q,</m:t>
+              </m:r>
+              <m:acc>
+                <m:accPr>
+                  <m:chr m:val="̇"/>
+                  <m:ctrlPr>
+                    <w:rPr>
+                      <w:rFonts w:ascii="Cambria Math" w:hAnsi="Cambria Math"/>
+                      <w:i/>
+                      <w:lang w:val="es-AR"/>
+                    </w:rPr>
+                  </m:ctrlPr>
+                </m:accPr>
+                <m:e>
+                  <m:r>
+                    <w:rPr>
+                      <w:rFonts w:ascii="Cambria Math" w:hAnsi="Cambria Math"/>
+                      <w:lang w:val="es-AR"/>
+                    </w:rPr>
+                    <m:t>q</m:t>
+                  </m:r>
+                </m:e>
+              </m:acc>
+              <m:r>
+                <w:rPr>
+                  <w:rFonts w:ascii="Cambria Math" w:hAnsi="Cambria Math"/>
+                  <w:lang w:val="es-AR"/>
+                </w:rPr>
+                <m:t>,</m:t>
+              </m:r>
+              <m:acc>
+                <m:accPr>
+                  <m:chr m:val="̈"/>
+                  <m:ctrlPr>
+                    <w:rPr>
+                      <w:rFonts w:ascii="Cambria Math" w:hAnsi="Cambria Math"/>
+                      <w:i/>
+                      <w:lang w:val="es-AR"/>
+                    </w:rPr>
+                  </m:ctrlPr>
+                </m:accPr>
+                <m:e>
+                  <m:r>
+                    <w:rPr>
+                      <w:rFonts w:ascii="Cambria Math" w:hAnsi="Cambria Math"/>
+                      <w:lang w:val="es-AR"/>
+                    </w:rPr>
+                    <m:t>q</m:t>
+                  </m:r>
+                </m:e>
+              </m:acc>
+            </m:e>
+          </m:d>
+          <m:r>
+            <m:rPr>
+              <m:sty m:val="bi"/>
+            </m:rPr>
+            <w:rPr>
+              <w:rFonts w:ascii="Cambria Math" w:hAnsi="Cambria Math"/>
+              <w:lang w:val="es-AR"/>
+            </w:rPr>
+            <m:t>P</m:t>
+          </m:r>
+        </m:oMath>
+      </m:oMathPara>
+    </w:p>
+    <w:p>
+      <w:pPr>
+        <w:rPr>
+          <w:lang w:val="es-AR"/>
+        </w:rPr>
+      </w:pPr>
+      <w:r>
+        <w:rPr>
+          <w:lang w:val="es-AR"/>
+        </w:rPr>
+        <w:t>Donde los parámetros desconocidos son</w:t>
+      </w:r>
+    </w:p>
+    <w:p>
+      <w:pPr>
+        <w:rPr>
+          <w:lang w:val="es-AR"/>
+        </w:rPr>
+      </w:pPr>
+      <m:oMathPara>
+        <m:oMath>
+          <m:r>
+            <m:rPr>
+              <m:sty m:val="bi"/>
+            </m:rPr>
+            <w:rPr>
+              <w:rFonts w:ascii="Cambria Math" w:hAnsi="Cambria Math"/>
+              <w:lang w:val="es-AR"/>
+            </w:rPr>
+            <m:t>P</m:t>
+          </m:r>
+          <m:r>
+            <w:rPr>
+              <w:rFonts w:ascii="Cambria Math" w:hAnsi="Cambria Math"/>
+              <w:lang w:val="es-AR"/>
+            </w:rPr>
+            <m:t>=</m:t>
+          </m:r>
+          <m:d>
+            <m:dPr>
+              <m:begChr m:val="["/>
+              <m:endChr m:val="]"/>
+              <m:ctrlPr>
+                <w:rPr>
+                  <w:rFonts w:ascii="Cambria Math" w:hAnsi="Cambria Math"/>
+                  <w:i/>
+                  <w:lang w:val="es-AR"/>
+                </w:rPr>
+              </m:ctrlPr>
+            </m:dPr>
+            <m:e>
+              <m:m>
+                <m:mPr>
+                  <m:mcs>
+                    <m:mc>
+                      <m:mcPr>
+                        <m:count m:val="1"/>
+                        <m:mcJc m:val="center"/>
+                      </m:mcPr>
+                    </m:mc>
+                  </m:mcs>
+                  <m:ctrlPr>
+                    <w:rPr>
+                      <w:rFonts w:ascii="Cambria Math" w:hAnsi="Cambria Math"/>
+                      <w:i/>
+                      <w:lang w:val="es-AR"/>
+                    </w:rPr>
+                  </m:ctrlPr>
+                </m:mPr>
+                <m:mr>
+                  <m:e>
+                    <m:sSub>
+                      <m:sSubPr>
+                        <m:ctrlPr>
+                          <w:rPr>
+                            <w:rFonts w:ascii="Cambria Math" w:hAnsi="Cambria Math"/>
+                            <w:i/>
+                            <w:lang w:val="es-AR"/>
+                          </w:rPr>
+                        </m:ctrlPr>
+                      </m:sSubPr>
+                      <m:e>
+                        <m:r>
+                          <w:rPr>
+                            <w:rFonts w:ascii="Cambria Math" w:hAnsi="Cambria Math"/>
+                            <w:lang w:val="es-AR"/>
+                          </w:rPr>
+                          <m:t>I</m:t>
+                        </m:r>
+                      </m:e>
+                      <m:sub>
+                        <m:r>
+                          <w:rPr>
+                            <w:rFonts w:ascii="Cambria Math" w:hAnsi="Cambria Math"/>
+                            <w:lang w:val="es-AR"/>
+                          </w:rPr>
+                          <m:t>ozz</m:t>
+                        </m:r>
+                      </m:sub>
+                    </m:sSub>
+                  </m:e>
+                </m:mr>
+                <m:mr>
+                  <m:e>
+                    <m:sSub>
+                      <m:sSubPr>
+                        <m:ctrlPr>
+                          <w:rPr>
+                            <w:rFonts w:ascii="Cambria Math" w:hAnsi="Cambria Math"/>
+                            <w:i/>
+                            <w:lang w:val="es-AR"/>
+                          </w:rPr>
+                        </m:ctrlPr>
+                      </m:sSubPr>
+                      <m:e>
+                        <m:r>
+                          <w:rPr>
+                            <w:rFonts w:ascii="Cambria Math" w:hAnsi="Cambria Math"/>
+                            <w:lang w:val="es-AR"/>
+                          </w:rPr>
+                          <m:t>x</m:t>
+                        </m:r>
+                      </m:e>
+                      <m:sub>
+                        <m:r>
+                          <w:rPr>
+                            <w:rFonts w:ascii="Cambria Math" w:hAnsi="Cambria Math"/>
+                            <w:lang w:val="es-AR"/>
+                          </w:rPr>
+                          <m:t>g</m:t>
+                        </m:r>
+                      </m:sub>
+                    </m:sSub>
+                  </m:e>
+                </m:mr>
+                <m:mr>
+                  <m:e>
+                    <m:sSub>
+                      <m:sSubPr>
+                        <m:ctrlPr>
+                          <w:rPr>
+                            <w:rFonts w:ascii="Cambria Math" w:hAnsi="Cambria Math"/>
+                            <w:i/>
+                            <w:lang w:val="es-AR"/>
+                          </w:rPr>
+                        </m:ctrlPr>
+                      </m:sSubPr>
+                      <m:e>
+                        <m:r>
+                          <w:rPr>
+                            <w:rFonts w:ascii="Cambria Math" w:hAnsi="Cambria Math"/>
+                            <w:lang w:val="es-AR"/>
+                          </w:rPr>
+                          <m:t>y</m:t>
+                        </m:r>
+                      </m:e>
+                      <m:sub>
+                        <m:r>
+                          <w:rPr>
+                            <w:rFonts w:ascii="Cambria Math" w:hAnsi="Cambria Math"/>
+                            <w:lang w:val="es-AR"/>
+                          </w:rPr>
+                          <m:t>g</m:t>
+                        </m:r>
+                      </m:sub>
+                    </m:sSub>
+                  </m:e>
+                </m:mr>
+              </m:m>
+            </m:e>
+          </m:d>
+        </m:oMath>
+      </m:oMathPara>
+    </w:p>
+    <w:p>
+      <w:pPr>
+        <w:rPr>
+          <w:lang w:val="es-AR"/>
+        </w:rPr>
+      </w:pPr>
+      <w:r>
+        <w:rPr>
+          <w:lang w:val="es-AR"/>
+        </w:rPr>
+        <w:t>Y los conocidos son:</w:t>
+      </w:r>
+    </w:p>
+    <w:p>
+      <w:pPr>
+        <w:rPr>
+          <w:lang w:val="es-AR"/>
+        </w:rPr>
+      </w:pPr>
+      <w:r>
+        <w:rPr>
+          <w:lang w:val="es-AR"/>
+        </w:rPr>
+        <w:t>· a = 0.2m</w:t>
+      </w:r>
+    </w:p>
+    <w:p>
+      <w:pPr>
+        <w:rPr>
+          <w:lang w:val="es-AR"/>
+        </w:rPr>
+      </w:pPr>
+      <w:r>
+        <w:rPr>
+          <w:lang w:val="es-AR"/>
+        </w:rPr>
+        <w:t>·m = 2kg</w:t>
+      </w:r>
+    </w:p>
+    <w:p>
+      <w:pPr>
+        <w:rPr>
+          <w:lang w:val="es-AR"/>
+        </w:rPr>
+      </w:pPr>
+      <w:r>
+        <w:rPr>
+          <w:lang w:val="es-AR"/>
+        </w:rPr>
+        <w:t>Partiendo de la expresión anterior</w:t>
+      </w:r>
+    </w:p>
+    <w:p>
+      <w:pPr>
+        <w:rPr>
+          <w:sz w:val="18"/>
+          <w:lang w:val="es-AR"/>
+        </w:rPr>
+      </w:pPr>
+      <m:oMathPara>
+        <m:oMath>
+          <m:r>
+            <w:rPr>
+              <w:rFonts w:ascii="Cambria Math" w:hAnsi="Cambria Math"/>
+              <w:sz w:val="24"/>
+              <w:lang w:val="es-AR"/>
+            </w:rPr>
+            <m:t>τ=</m:t>
+          </m:r>
+          <m:d>
+            <m:dPr>
+              <m:begChr m:val="["/>
+              <m:endChr m:val="]"/>
+              <m:ctrlPr>
+                <w:rPr>
+                  <w:rFonts w:ascii="Cambria Math" w:hAnsi="Cambria Math"/>
+                  <w:i/>
+                  <w:sz w:val="18"/>
+                  <w:lang w:val="es-AR"/>
+                </w:rPr>
+              </m:ctrlPr>
+            </m:dPr>
+            <m:e>
+              <m:r>
+                <w:rPr>
+                  <w:rFonts w:ascii="Cambria Math" w:hAnsi="Cambria Math"/>
+                  <w:sz w:val="18"/>
+                  <w:lang w:val="es-AR"/>
+                </w:rPr>
+                <m:t xml:space="preserve"> </m:t>
+              </m:r>
+              <m:sSub>
+                <m:sSubPr>
+                  <m:ctrlPr>
+                    <w:rPr>
+                      <w:rFonts w:ascii="Cambria Math" w:hAnsi="Cambria Math"/>
+                      <w:i/>
+                      <w:sz w:val="18"/>
+                      <w:lang w:val="es-AR"/>
+                    </w:rPr>
+                  </m:ctrlPr>
+                </m:sSubPr>
+                <m:e>
+                  <m:r>
+                    <w:rPr>
+                      <w:rFonts w:ascii="Cambria Math" w:hAnsi="Cambria Math"/>
+                      <w:sz w:val="18"/>
+                      <w:lang w:val="es-AR"/>
+                    </w:rPr>
+                    <m:t>I</m:t>
+                  </m:r>
+                </m:e>
+                <m:sub>
+                  <m:r>
+                    <w:rPr>
+                      <w:rFonts w:ascii="Cambria Math" w:hAnsi="Cambria Math"/>
+                      <w:sz w:val="18"/>
+                      <w:lang w:val="es-AR"/>
+                    </w:rPr>
+                    <m:t>ozz</m:t>
+                  </m:r>
+                </m:sub>
+              </m:sSub>
+              <m:r>
+                <w:rPr>
+                  <w:rFonts w:ascii="Cambria Math" w:hAnsi="Cambria Math"/>
+                  <w:sz w:val="18"/>
+                  <w:lang w:val="es-AR"/>
+                </w:rPr>
+                <m:t xml:space="preserve">+2 a </m:t>
+              </m:r>
+              <m:sSub>
+                <m:sSubPr>
+                  <m:ctrlPr>
+                    <w:rPr>
+                      <w:rFonts w:ascii="Cambria Math" w:hAnsi="Cambria Math"/>
+                      <w:i/>
+                      <w:sz w:val="18"/>
+                      <w:lang w:val="es-AR"/>
+                    </w:rPr>
+                  </m:ctrlPr>
+                </m:sSubPr>
+                <m:e>
+                  <m:r>
+                    <w:rPr>
+                      <w:rFonts w:ascii="Cambria Math" w:hAnsi="Cambria Math"/>
+                      <w:sz w:val="18"/>
+                      <w:lang w:val="es-AR"/>
+                    </w:rPr>
+                    <m:t>x</m:t>
+                  </m:r>
+                </m:e>
+                <m:sub>
+                  <m:r>
+                    <w:rPr>
+                      <w:rFonts w:ascii="Cambria Math" w:hAnsi="Cambria Math"/>
+                      <w:sz w:val="18"/>
+                      <w:lang w:val="es-AR"/>
+                    </w:rPr>
+                    <m:t>g</m:t>
+                  </m:r>
+                </m:sub>
+              </m:sSub>
+              <m:r>
+                <w:rPr>
+                  <w:rFonts w:ascii="Cambria Math" w:hAnsi="Cambria Math"/>
+                  <w:sz w:val="18"/>
+                  <w:lang w:val="es-AR"/>
+                </w:rPr>
+                <m:t xml:space="preserve"> m+</m:t>
+              </m:r>
+              <m:sSup>
+                <m:sSupPr>
+                  <m:ctrlPr>
+                    <w:rPr>
+                      <w:rFonts w:ascii="Cambria Math" w:hAnsi="Cambria Math"/>
+                      <w:i/>
+                      <w:sz w:val="18"/>
+                      <w:lang w:val="es-AR"/>
+                    </w:rPr>
+                  </m:ctrlPr>
+                </m:sSupPr>
+                <m:e>
+                  <m:r>
+                    <w:rPr>
+                      <w:rFonts w:ascii="Cambria Math" w:hAnsi="Cambria Math"/>
+                      <w:sz w:val="18"/>
+                      <w:lang w:val="es-AR"/>
+                    </w:rPr>
+                    <m:t>a</m:t>
+                  </m:r>
+                </m:e>
+                <m:sup>
+                  <m:r>
+                    <w:rPr>
+                      <w:rFonts w:ascii="Cambria Math" w:hAnsi="Cambria Math"/>
+                      <w:sz w:val="18"/>
+                      <w:lang w:val="es-AR"/>
+                    </w:rPr>
+                    <m:t>2</m:t>
+                  </m:r>
+                </m:sup>
+              </m:sSup>
+              <m:r>
+                <w:rPr>
+                  <w:rFonts w:ascii="Cambria Math" w:hAnsi="Cambria Math"/>
+                  <w:sz w:val="18"/>
+                  <w:lang w:val="es-AR"/>
+                </w:rPr>
+                <m:t xml:space="preserve"> m</m:t>
+              </m:r>
+            </m:e>
+          </m:d>
+          <m:r>
+            <w:rPr>
+              <w:rFonts w:ascii="Cambria Math" w:hAnsi="Cambria Math"/>
+              <w:sz w:val="18"/>
+              <w:lang w:val="es-AR"/>
+            </w:rPr>
+            <m:t xml:space="preserve"> </m:t>
+          </m:r>
+          <m:acc>
+            <m:accPr>
+              <m:chr m:val="̈"/>
+              <m:ctrlPr>
+                <w:rPr>
+                  <w:rFonts w:ascii="Cambria Math" w:hAnsi="Cambria Math"/>
+                  <w:i/>
+                  <w:sz w:val="18"/>
+                  <w:lang w:val="es-AR"/>
+                </w:rPr>
+              </m:ctrlPr>
+            </m:accPr>
+            <m:e>
+              <m:r>
+                <w:rPr>
+                  <w:rFonts w:ascii="Cambria Math" w:hAnsi="Cambria Math"/>
+                  <w:sz w:val="18"/>
+                  <w:lang w:val="es-AR"/>
+                </w:rPr>
+                <m:t>q</m:t>
+              </m:r>
+            </m:e>
+          </m:acc>
+          <m:r>
+            <w:rPr>
+              <w:rFonts w:ascii="Cambria Math" w:hAnsi="Cambria Math"/>
+              <w:sz w:val="18"/>
+              <w:lang w:val="es-AR"/>
+            </w:rPr>
+            <m:t>+mg</m:t>
+          </m:r>
+          <m:d>
+            <m:dPr>
+              <m:begChr m:val="["/>
+              <m:endChr m:val="]"/>
+              <m:ctrlPr>
+                <w:rPr>
+                  <w:rFonts w:ascii="Cambria Math" w:hAnsi="Cambria Math"/>
+                  <w:i/>
+                  <w:sz w:val="18"/>
+                  <w:lang w:val="es-AR"/>
+                </w:rPr>
+              </m:ctrlPr>
+            </m:dPr>
+            <m:e>
+              <m:r>
+                <w:rPr>
+                  <w:rFonts w:ascii="Cambria Math" w:hAnsi="Cambria Math"/>
+                  <w:sz w:val="20"/>
+                  <w:lang w:val="es-AR"/>
+                </w:rPr>
+                <m:t>c</m:t>
+              </m:r>
+              <m:d>
+                <m:dPr>
+                  <m:ctrlPr>
+                    <w:rPr>
+                      <w:rFonts w:ascii="Cambria Math" w:hAnsi="Cambria Math"/>
+                      <w:i/>
+                      <w:sz w:val="20"/>
+                      <w:lang w:val="es-AR"/>
+                    </w:rPr>
+                  </m:ctrlPr>
+                </m:dPr>
+                <m:e>
+                  <m:r>
+                    <w:rPr>
+                      <w:rFonts w:ascii="Cambria Math" w:hAnsi="Cambria Math"/>
+                      <w:sz w:val="20"/>
+                      <w:lang w:val="es-AR"/>
+                    </w:rPr>
+                    <m:t>q</m:t>
+                  </m:r>
+                </m:e>
+              </m:d>
+              <m:sSub>
+                <m:sSubPr>
+                  <m:ctrlPr>
+                    <w:rPr>
+                      <w:rFonts w:ascii="Cambria Math" w:hAnsi="Cambria Math"/>
+                      <w:i/>
+                      <w:sz w:val="20"/>
+                      <w:lang w:val="es-AR"/>
+                    </w:rPr>
+                  </m:ctrlPr>
+                </m:sSubPr>
+                <m:e>
+                  <m:r>
+                    <w:rPr>
+                      <w:rFonts w:ascii="Cambria Math" w:hAnsi="Cambria Math"/>
+                      <w:sz w:val="20"/>
+                      <w:lang w:val="es-AR"/>
+                    </w:rPr>
+                    <m:t>x</m:t>
+                  </m:r>
+                </m:e>
+                <m:sub>
+                  <m:r>
+                    <w:rPr>
+                      <w:rFonts w:ascii="Cambria Math" w:hAnsi="Cambria Math"/>
+                      <w:sz w:val="20"/>
+                      <w:lang w:val="es-AR"/>
+                    </w:rPr>
+                    <m:t>g</m:t>
+                  </m:r>
+                </m:sub>
+              </m:sSub>
+              <m:r>
+                <w:rPr>
+                  <w:rFonts w:ascii="Cambria Math" w:hAnsi="Cambria Math"/>
+                  <w:sz w:val="20"/>
+                  <w:lang w:val="es-AR"/>
+                </w:rPr>
+                <m:t>-s</m:t>
+              </m:r>
+              <m:d>
+                <m:dPr>
+                  <m:ctrlPr>
+                    <w:rPr>
+                      <w:rFonts w:ascii="Cambria Math" w:hAnsi="Cambria Math"/>
+                      <w:i/>
+                      <w:sz w:val="20"/>
+                      <w:lang w:val="es-AR"/>
+                    </w:rPr>
+                  </m:ctrlPr>
+                </m:dPr>
+                <m:e>
+                  <m:r>
+                    <w:rPr>
+                      <w:rFonts w:ascii="Cambria Math" w:hAnsi="Cambria Math"/>
+                      <w:sz w:val="20"/>
+                      <w:lang w:val="es-AR"/>
+                    </w:rPr>
+                    <m:t>q</m:t>
+                  </m:r>
+                </m:e>
+              </m:d>
+              <m:sSub>
+                <m:sSubPr>
+                  <m:ctrlPr>
+                    <w:rPr>
+                      <w:rFonts w:ascii="Cambria Math" w:hAnsi="Cambria Math"/>
+                      <w:i/>
+                      <w:sz w:val="20"/>
+                      <w:lang w:val="es-AR"/>
+                    </w:rPr>
+                  </m:ctrlPr>
+                </m:sSubPr>
+                <m:e>
+                  <m:r>
+                    <w:rPr>
+                      <w:rFonts w:ascii="Cambria Math" w:hAnsi="Cambria Math"/>
+                      <w:sz w:val="20"/>
+                      <w:lang w:val="es-AR"/>
+                    </w:rPr>
+                    <m:t>y</m:t>
+                  </m:r>
+                </m:e>
+                <m:sub>
+                  <m:r>
+                    <w:rPr>
+                      <w:rFonts w:ascii="Cambria Math" w:hAnsi="Cambria Math"/>
+                      <w:sz w:val="20"/>
+                      <w:lang w:val="es-AR"/>
+                    </w:rPr>
+                    <m:t>g</m:t>
+                  </m:r>
+                </m:sub>
+              </m:sSub>
+              <m:r>
+                <w:rPr>
+                  <w:rFonts w:ascii="Cambria Math" w:hAnsi="Cambria Math"/>
+                  <w:sz w:val="20"/>
+                  <w:lang w:val="es-AR"/>
+                </w:rPr>
+                <m:t>+a c</m:t>
+              </m:r>
+              <m:d>
+                <m:dPr>
+                  <m:ctrlPr>
+                    <w:rPr>
+                      <w:rFonts w:ascii="Cambria Math" w:hAnsi="Cambria Math"/>
+                      <w:i/>
+                      <w:sz w:val="20"/>
+                      <w:lang w:val="es-AR"/>
+                    </w:rPr>
+                  </m:ctrlPr>
+                </m:dPr>
+                <m:e>
+                  <m:r>
+                    <w:rPr>
+                      <w:rFonts w:ascii="Cambria Math" w:hAnsi="Cambria Math"/>
+                      <w:sz w:val="20"/>
+                      <w:lang w:val="es-AR"/>
+                    </w:rPr>
+                    <m:t>q</m:t>
+                  </m:r>
+                </m:e>
+              </m:d>
+            </m:e>
+          </m:d>
+        </m:oMath>
+      </m:oMathPara>
+    </w:p>
+    <w:p>
+      <w:pPr>
+        <w:rPr>
+          <w:lang w:val="es-AR"/>
+        </w:rPr>
+      </w:pPr>
+      <w:r>
+        <w:rPr>
+          <w:lang w:val="es-AR"/>
+        </w:rPr>
+        <w:t>Reordenamos como</w:t>
+      </w:r>
+    </w:p>
+    <w:p>
+      <w:pPr>
+        <w:rPr>
+          <w:sz w:val="20"/>
+          <w:lang w:val="es-AR"/>
+        </w:rPr>
+      </w:pPr>
+      <m:oMathPara>
+        <m:oMath>
+          <m:r>
+            <w:rPr>
+              <w:rFonts w:ascii="Cambria Math" w:hAnsi="Cambria Math"/>
+              <w:sz w:val="24"/>
+              <w:lang w:val="es-AR"/>
+            </w:rPr>
+            <m:t>τ=</m:t>
+          </m:r>
+          <m:acc>
+            <m:accPr>
+              <m:chr m:val="̈"/>
+              <m:ctrlPr>
+                <w:rPr>
+                  <w:rFonts w:ascii="Cambria Math" w:hAnsi="Cambria Math"/>
+                  <w:i/>
+                  <w:sz w:val="18"/>
+                  <w:lang w:val="es-AR"/>
+                </w:rPr>
+              </m:ctrlPr>
+            </m:accPr>
+            <m:e>
+              <m:r>
+                <w:rPr>
+                  <w:rFonts w:ascii="Cambria Math" w:hAnsi="Cambria Math"/>
+                  <w:sz w:val="18"/>
+                  <w:lang w:val="es-AR"/>
+                </w:rPr>
+                <m:t>q</m:t>
+              </m:r>
+            </m:e>
+          </m:acc>
+          <m:r>
+            <w:rPr>
+              <w:rFonts w:ascii="Cambria Math" w:hAnsi="Cambria Math"/>
+              <w:sz w:val="18"/>
+              <w:lang w:val="es-AR"/>
+            </w:rPr>
+            <m:t xml:space="preserve"> </m:t>
+          </m:r>
+          <m:sSub>
+            <m:sSubPr>
+              <m:ctrlPr>
+                <w:rPr>
+                  <w:rFonts w:ascii="Cambria Math" w:hAnsi="Cambria Math"/>
+                  <w:i/>
+                  <w:sz w:val="18"/>
+                  <w:lang w:val="es-AR"/>
+                </w:rPr>
+              </m:ctrlPr>
+            </m:sSubPr>
+            <m:e>
+              <m:r>
+                <w:rPr>
+                  <w:rFonts w:ascii="Cambria Math" w:hAnsi="Cambria Math"/>
+                  <w:sz w:val="18"/>
+                  <w:lang w:val="es-AR"/>
+                </w:rPr>
+                <m:t>I</m:t>
+              </m:r>
+            </m:e>
+            <m:sub>
+              <m:r>
+                <w:rPr>
+                  <w:rFonts w:ascii="Cambria Math" w:hAnsi="Cambria Math"/>
+                  <w:sz w:val="18"/>
+                  <w:lang w:val="es-AR"/>
+                </w:rPr>
+                <m:t>ozz</m:t>
+              </m:r>
+            </m:sub>
+          </m:sSub>
+          <m:r>
+            <w:rPr>
+              <w:rFonts w:ascii="Cambria Math" w:hAnsi="Cambria Math"/>
+              <w:sz w:val="18"/>
+              <w:lang w:val="es-AR"/>
+            </w:rPr>
+            <m:t xml:space="preserve">+2 a m </m:t>
+          </m:r>
+          <m:acc>
+            <m:accPr>
+              <m:chr m:val="̈"/>
+              <m:ctrlPr>
+                <w:rPr>
+                  <w:rFonts w:ascii="Cambria Math" w:hAnsi="Cambria Math"/>
+                  <w:i/>
+                  <w:sz w:val="18"/>
+                  <w:lang w:val="es-AR"/>
+                </w:rPr>
+              </m:ctrlPr>
+            </m:accPr>
+            <m:e>
+              <m:r>
+                <w:rPr>
+                  <w:rFonts w:ascii="Cambria Math" w:hAnsi="Cambria Math"/>
+                  <w:sz w:val="18"/>
+                  <w:lang w:val="es-AR"/>
+                </w:rPr>
+                <m:t>q</m:t>
+              </m:r>
+            </m:e>
+          </m:acc>
+          <m:r>
+            <w:rPr>
+              <w:rFonts w:ascii="Cambria Math" w:hAnsi="Cambria Math"/>
+              <w:sz w:val="18"/>
+              <w:lang w:val="es-AR"/>
+            </w:rPr>
+            <m:t xml:space="preserve"> </m:t>
+          </m:r>
+          <m:sSub>
+            <m:sSubPr>
+              <m:ctrlPr>
+                <w:rPr>
+                  <w:rFonts w:ascii="Cambria Math" w:hAnsi="Cambria Math"/>
+                  <w:i/>
+                  <w:sz w:val="18"/>
+                  <w:lang w:val="es-AR"/>
+                </w:rPr>
+              </m:ctrlPr>
+            </m:sSubPr>
+            <m:e>
+              <m:r>
+                <w:rPr>
+                  <w:rFonts w:ascii="Cambria Math" w:hAnsi="Cambria Math"/>
+                  <w:sz w:val="18"/>
+                  <w:lang w:val="es-AR"/>
+                </w:rPr>
+                <m:t>x</m:t>
+              </m:r>
+            </m:e>
+            <m:sub>
+              <m:r>
+                <w:rPr>
+                  <w:rFonts w:ascii="Cambria Math" w:hAnsi="Cambria Math"/>
+                  <w:sz w:val="18"/>
+                  <w:lang w:val="es-AR"/>
+                </w:rPr>
+                <m:t>g</m:t>
+              </m:r>
+            </m:sub>
+          </m:sSub>
+          <m:r>
+            <w:rPr>
+              <w:rFonts w:ascii="Cambria Math" w:hAnsi="Cambria Math"/>
+              <w:sz w:val="18"/>
+              <w:lang w:val="es-AR"/>
+            </w:rPr>
+            <m:t>+</m:t>
+          </m:r>
+          <m:sSup>
+            <m:sSupPr>
+              <m:ctrlPr>
+                <w:rPr>
+                  <w:rFonts w:ascii="Cambria Math" w:hAnsi="Cambria Math"/>
+                  <w:i/>
+                  <w:sz w:val="18"/>
+                  <w:lang w:val="es-AR"/>
+                </w:rPr>
+              </m:ctrlPr>
+            </m:sSupPr>
+            <m:e>
+              <m:r>
+                <w:rPr>
+                  <w:rFonts w:ascii="Cambria Math" w:hAnsi="Cambria Math"/>
+                  <w:sz w:val="18"/>
+                  <w:lang w:val="es-AR"/>
+                </w:rPr>
+                <m:t>a</m:t>
+              </m:r>
+            </m:e>
+            <m:sup>
+              <m:r>
+                <w:rPr>
+                  <w:rFonts w:ascii="Cambria Math" w:hAnsi="Cambria Math"/>
+                  <w:sz w:val="18"/>
+                  <w:lang w:val="es-AR"/>
+                </w:rPr>
+                <m:t>2</m:t>
+              </m:r>
+            </m:sup>
+          </m:sSup>
+          <m:r>
+            <w:rPr>
+              <w:rFonts w:ascii="Cambria Math" w:hAnsi="Cambria Math"/>
+              <w:sz w:val="18"/>
+              <w:lang w:val="es-AR"/>
+            </w:rPr>
+            <m:t xml:space="preserve"> m </m:t>
+          </m:r>
+          <m:acc>
+            <m:accPr>
+              <m:chr m:val="̈"/>
+              <m:ctrlPr>
+                <w:rPr>
+                  <w:rFonts w:ascii="Cambria Math" w:hAnsi="Cambria Math"/>
+                  <w:i/>
+                  <w:sz w:val="18"/>
+                  <w:lang w:val="es-AR"/>
+                </w:rPr>
+              </m:ctrlPr>
+            </m:accPr>
+            <m:e>
+              <m:r>
+                <w:rPr>
+                  <w:rFonts w:ascii="Cambria Math" w:hAnsi="Cambria Math"/>
+                  <w:sz w:val="18"/>
+                  <w:lang w:val="es-AR"/>
+                </w:rPr>
+                <m:t>q</m:t>
+              </m:r>
+            </m:e>
+          </m:acc>
+          <m:r>
+            <w:rPr>
+              <w:rFonts w:ascii="Cambria Math" w:hAnsi="Cambria Math"/>
+              <w:sz w:val="18"/>
+              <w:lang w:val="es-AR"/>
+            </w:rPr>
+            <m:t xml:space="preserve"> +mg </m:t>
+          </m:r>
+          <m:r>
+            <w:rPr>
+              <w:rFonts w:ascii="Cambria Math" w:hAnsi="Cambria Math"/>
+              <w:sz w:val="20"/>
+              <w:lang w:val="es-AR"/>
+            </w:rPr>
+            <m:t>c</m:t>
+          </m:r>
+          <m:d>
+            <m:dPr>
+              <m:ctrlPr>
+                <w:rPr>
+                  <w:rFonts w:ascii="Cambria Math" w:hAnsi="Cambria Math"/>
+                  <w:i/>
+                  <w:sz w:val="20"/>
+                  <w:lang w:val="es-AR"/>
+                </w:rPr>
+              </m:ctrlPr>
+            </m:dPr>
+            <m:e>
+              <m:r>
+                <w:rPr>
+                  <w:rFonts w:ascii="Cambria Math" w:hAnsi="Cambria Math"/>
+                  <w:sz w:val="20"/>
+                  <w:lang w:val="es-AR"/>
+                </w:rPr>
+                <m:t>q</m:t>
+              </m:r>
+            </m:e>
+          </m:d>
+          <m:r>
+            <w:rPr>
+              <w:rFonts w:ascii="Cambria Math" w:hAnsi="Cambria Math"/>
+              <w:sz w:val="20"/>
+              <w:lang w:val="es-AR"/>
+            </w:rPr>
+            <m:t xml:space="preserve"> </m:t>
+          </m:r>
+          <m:sSub>
+            <m:sSubPr>
+              <m:ctrlPr>
+                <w:rPr>
+                  <w:rFonts w:ascii="Cambria Math" w:hAnsi="Cambria Math"/>
+                  <w:i/>
+                  <w:sz w:val="20"/>
+                  <w:lang w:val="es-AR"/>
+                </w:rPr>
+              </m:ctrlPr>
+            </m:sSubPr>
+            <m:e>
+              <m:r>
+                <w:rPr>
+                  <w:rFonts w:ascii="Cambria Math" w:hAnsi="Cambria Math"/>
+                  <w:sz w:val="20"/>
+                  <w:lang w:val="es-AR"/>
+                </w:rPr>
+                <m:t>x</m:t>
+              </m:r>
+            </m:e>
+            <m:sub>
+              <m:r>
+                <w:rPr>
+                  <w:rFonts w:ascii="Cambria Math" w:hAnsi="Cambria Math"/>
+                  <w:sz w:val="20"/>
+                  <w:lang w:val="es-AR"/>
+                </w:rPr>
+                <m:t>g</m:t>
+              </m:r>
+            </m:sub>
+          </m:sSub>
+          <m:r>
+            <w:rPr>
+              <w:rFonts w:ascii="Cambria Math" w:hAnsi="Cambria Math"/>
+              <w:sz w:val="20"/>
+              <w:lang w:val="es-AR"/>
+            </w:rPr>
+            <m:t>-</m:t>
+          </m:r>
+          <m:r>
+            <w:rPr>
+              <w:rFonts w:ascii="Cambria Math" w:hAnsi="Cambria Math"/>
+              <w:sz w:val="18"/>
+              <w:lang w:val="es-AR"/>
+            </w:rPr>
+            <m:t xml:space="preserve">mg </m:t>
+          </m:r>
+          <m:r>
+            <w:rPr>
+              <w:rFonts w:ascii="Cambria Math" w:hAnsi="Cambria Math"/>
+              <w:sz w:val="20"/>
+              <w:lang w:val="es-AR"/>
+            </w:rPr>
+            <m:t>s</m:t>
+          </m:r>
+          <m:d>
+            <m:dPr>
+              <m:ctrlPr>
+                <w:rPr>
+                  <w:rFonts w:ascii="Cambria Math" w:hAnsi="Cambria Math"/>
+                  <w:i/>
+                  <w:sz w:val="20"/>
+                  <w:lang w:val="es-AR"/>
+                </w:rPr>
+              </m:ctrlPr>
+            </m:dPr>
+            <m:e>
+              <m:r>
+                <w:rPr>
+                  <w:rFonts w:ascii="Cambria Math" w:hAnsi="Cambria Math"/>
+                  <w:sz w:val="20"/>
+                  <w:lang w:val="es-AR"/>
+                </w:rPr>
+                <m:t>q</m:t>
+              </m:r>
+            </m:e>
+          </m:d>
+          <m:r>
+            <w:rPr>
+              <w:rFonts w:ascii="Cambria Math" w:hAnsi="Cambria Math"/>
+              <w:sz w:val="20"/>
+              <w:lang w:val="es-AR"/>
+            </w:rPr>
+            <m:t xml:space="preserve"> </m:t>
+          </m:r>
+          <m:sSub>
+            <m:sSubPr>
+              <m:ctrlPr>
+                <w:rPr>
+                  <w:rFonts w:ascii="Cambria Math" w:hAnsi="Cambria Math"/>
+                  <w:i/>
+                  <w:sz w:val="20"/>
+                  <w:lang w:val="es-AR"/>
+                </w:rPr>
+              </m:ctrlPr>
+            </m:sSubPr>
+            <m:e>
+              <m:r>
+                <w:rPr>
+                  <w:rFonts w:ascii="Cambria Math" w:hAnsi="Cambria Math"/>
+                  <w:sz w:val="20"/>
+                  <w:lang w:val="es-AR"/>
+                </w:rPr>
+                <m:t>y</m:t>
+              </m:r>
+            </m:e>
+            <m:sub>
+              <m:r>
+                <w:rPr>
+                  <w:rFonts w:ascii="Cambria Math" w:hAnsi="Cambria Math"/>
+                  <w:sz w:val="20"/>
+                  <w:lang w:val="es-AR"/>
+                </w:rPr>
+                <m:t>g</m:t>
+              </m:r>
+            </m:sub>
+          </m:sSub>
+          <m:r>
+            <w:rPr>
+              <w:rFonts w:ascii="Cambria Math" w:hAnsi="Cambria Math"/>
+              <w:sz w:val="20"/>
+              <w:lang w:val="es-AR"/>
+            </w:rPr>
+            <m:t>+</m:t>
+          </m:r>
+          <m:r>
+            <w:rPr>
+              <w:rFonts w:ascii="Cambria Math" w:hAnsi="Cambria Math"/>
+              <w:sz w:val="18"/>
+              <w:lang w:val="es-AR"/>
+            </w:rPr>
+            <m:t xml:space="preserve">mg </m:t>
+          </m:r>
+          <m:r>
+            <w:rPr>
+              <w:rFonts w:ascii="Cambria Math" w:hAnsi="Cambria Math"/>
+              <w:sz w:val="20"/>
+              <w:lang w:val="es-AR"/>
+            </w:rPr>
+            <m:t>a c</m:t>
+          </m:r>
+          <m:d>
+            <m:dPr>
+              <m:ctrlPr>
+                <w:rPr>
+                  <w:rFonts w:ascii="Cambria Math" w:hAnsi="Cambria Math"/>
+                  <w:i/>
+                  <w:sz w:val="20"/>
+                  <w:lang w:val="es-AR"/>
+                </w:rPr>
+              </m:ctrlPr>
+            </m:dPr>
+            <m:e>
+              <m:r>
+                <w:rPr>
+                  <w:rFonts w:ascii="Cambria Math" w:hAnsi="Cambria Math"/>
+                  <w:sz w:val="20"/>
+                  <w:lang w:val="es-AR"/>
+                </w:rPr>
+                <m:t>q</m:t>
+              </m:r>
+            </m:e>
+          </m:d>
+        </m:oMath>
+      </m:oMathPara>
+    </w:p>
+    <w:p>
+      <w:pPr>
+        <w:rPr>
+          <w:lang w:val="es-AR"/>
+        </w:rPr>
+      </w:pPr>
+      <w:r>
+        <w:rPr>
+          <w:lang w:val="es-AR"/>
+        </w:rPr>
+        <w:t xml:space="preserve">El problema expresado </w:t>
+      </w:r>
+    </w:p>
+    <w:p>
+      <w:pPr>
+        <w:rPr>
+          <w:lang w:val="es-AR"/>
+        </w:rPr>
+      </w:pPr>
+      <m:oMathPara>
+        <m:oMath>
+          <m:borderBox>
+            <m:borderBoxPr>
+              <m:ctrlPr>
+                <w:rPr>
+                  <w:rFonts w:ascii="Cambria Math" w:hAnsi="Cambria Math"/>
+                  <w:i/>
+                  <w:lang w:val="es-AR"/>
+                </w:rPr>
+              </m:ctrlPr>
+            </m:borderBoxPr>
+            <m:e>
+              <m:limLow>
+                <m:limLowPr>
+                  <m:ctrlPr>
+                    <w:rPr>
+                      <w:rFonts w:ascii="Cambria Math" w:hAnsi="Cambria Math"/>
+                      <w:i/>
+                      <w:lang w:val="es-AR"/>
+                    </w:rPr>
+                  </m:ctrlPr>
+                </m:limLowPr>
+                <m:e>
+                  <m:groupChr>
+                    <m:groupChrPr>
+                      <m:ctrlPr>
+                        <w:rPr>
+                          <w:rFonts w:ascii="Cambria Math" w:hAnsi="Cambria Math"/>
+                          <w:i/>
+                          <w:lang w:val="es-AR"/>
+                        </w:rPr>
+                      </m:ctrlPr>
+                    </m:groupChrPr>
+                    <m:e>
+                      <m:r>
+                        <w:rPr>
+                          <w:rFonts w:ascii="Cambria Math" w:hAnsi="Cambria Math"/>
+                          <w:lang w:val="es-AR"/>
+                        </w:rPr>
+                        <m:t>τ-</m:t>
+                      </m:r>
+                      <m:d>
+                        <m:dPr>
+                          <m:begChr m:val="["/>
+                          <m:endChr m:val="]"/>
+                          <m:ctrlPr>
+                            <w:rPr>
+                              <w:rFonts w:ascii="Cambria Math" w:hAnsi="Cambria Math"/>
+                              <w:i/>
+                              <w:lang w:val="es-AR"/>
+                            </w:rPr>
+                          </m:ctrlPr>
+                        </m:dPr>
+                        <m:e>
+                          <m:sSup>
+                            <m:sSupPr>
+                              <m:ctrlPr>
+                                <w:rPr>
+                                  <w:rFonts w:ascii="Cambria Math" w:hAnsi="Cambria Math"/>
+                                  <w:i/>
+                                  <w:lang w:val="es-AR"/>
+                                </w:rPr>
+                              </m:ctrlPr>
+                            </m:sSupPr>
+                            <m:e>
+                              <m:r>
+                                <w:rPr>
+                                  <w:rFonts w:ascii="Cambria Math" w:hAnsi="Cambria Math"/>
+                                  <w:lang w:val="es-AR"/>
+                                </w:rPr>
+                                <m:t>a</m:t>
+                              </m:r>
+                            </m:e>
+                            <m:sup>
+                              <m:r>
+                                <w:rPr>
+                                  <w:rFonts w:ascii="Cambria Math" w:hAnsi="Cambria Math"/>
+                                  <w:lang w:val="es-AR"/>
+                                </w:rPr>
+                                <m:t>2</m:t>
+                              </m:r>
+                            </m:sup>
+                          </m:sSup>
+                          <m:r>
+                            <w:rPr>
+                              <w:rFonts w:ascii="Cambria Math" w:hAnsi="Cambria Math"/>
+                              <w:lang w:val="es-AR"/>
+                            </w:rPr>
+                            <m:t xml:space="preserve"> m </m:t>
+                          </m:r>
+                          <m:acc>
+                            <m:accPr>
+                              <m:chr m:val="̈"/>
+                              <m:ctrlPr>
+                                <w:rPr>
+                                  <w:rFonts w:ascii="Cambria Math" w:hAnsi="Cambria Math"/>
+                                  <w:i/>
+                                  <w:lang w:val="es-AR"/>
+                                </w:rPr>
+                              </m:ctrlPr>
+                            </m:accPr>
+                            <m:e>
+                              <m:r>
+                                <w:rPr>
+                                  <w:rFonts w:ascii="Cambria Math" w:hAnsi="Cambria Math"/>
+                                  <w:lang w:val="es-AR"/>
+                                </w:rPr>
+                                <m:t>q</m:t>
+                              </m:r>
+                            </m:e>
+                          </m:acc>
+                          <m:r>
+                            <w:rPr>
+                              <w:rFonts w:ascii="Cambria Math" w:hAnsi="Cambria Math"/>
+                              <w:lang w:val="es-AR"/>
+                            </w:rPr>
+                            <m:t>+mg a c</m:t>
+                          </m:r>
+                          <m:d>
+                            <m:dPr>
+                              <m:ctrlPr>
+                                <w:rPr>
+                                  <w:rFonts w:ascii="Cambria Math" w:hAnsi="Cambria Math"/>
+                                  <w:i/>
+                                  <w:lang w:val="es-AR"/>
+                                </w:rPr>
+                              </m:ctrlPr>
+                            </m:dPr>
+                            <m:e>
+                              <m:r>
+                                <w:rPr>
+                                  <w:rFonts w:ascii="Cambria Math" w:hAnsi="Cambria Math"/>
+                                  <w:lang w:val="es-AR"/>
+                                </w:rPr>
+                                <m:t>q</m:t>
+                              </m:r>
+                            </m:e>
+                          </m:d>
+                        </m:e>
+                      </m:d>
+                    </m:e>
+                  </m:groupChr>
+                </m:e>
+                <m:lim>
+                  <m:r>
+                    <w:rPr>
+                      <w:rFonts w:ascii="Cambria Math" w:hAnsi="Cambria Math"/>
+                      <w:lang w:val="es-AR"/>
+                    </w:rPr>
+                    <m:t>Y</m:t>
+                  </m:r>
+                </m:lim>
+              </m:limLow>
+              <m:r>
+                <w:rPr>
+                  <w:rFonts w:ascii="Cambria Math" w:hAnsi="Cambria Math"/>
+                  <w:lang w:val="es-AR"/>
+                </w:rPr>
+                <m:t>=</m:t>
+              </m:r>
+              <m:limLow>
+                <m:limLowPr>
+                  <m:ctrlPr>
+                    <w:rPr>
+                      <w:rFonts w:ascii="Cambria Math" w:hAnsi="Cambria Math"/>
+                      <w:i/>
+                      <w:lang w:val="es-AR"/>
+                    </w:rPr>
+                  </m:ctrlPr>
+                </m:limLowPr>
+                <m:e>
+                  <m:groupChr>
+                    <m:groupChrPr>
+                      <m:ctrlPr>
+                        <w:rPr>
+                          <w:rFonts w:ascii="Cambria Math" w:hAnsi="Cambria Math"/>
+                          <w:i/>
+                          <w:lang w:val="es-AR"/>
+                        </w:rPr>
+                      </m:ctrlPr>
+                    </m:groupChrPr>
+                    <m:e>
+                      <m:d>
+                        <m:dPr>
+                          <m:begChr m:val="["/>
+                          <m:endChr m:val="]"/>
+                          <m:ctrlPr>
+                            <w:rPr>
+                              <w:rFonts w:ascii="Cambria Math" w:hAnsi="Cambria Math"/>
+                              <w:i/>
+                              <w:lang w:val="es-AR"/>
+                            </w:rPr>
+                          </m:ctrlPr>
+                        </m:dPr>
+                        <m:e>
+                          <m:m>
+                            <m:mPr>
+                              <m:mcs>
+                                <m:mc>
+                                  <m:mcPr>
+                                    <m:count m:val="3"/>
+                                    <m:mcJc m:val="center"/>
+                                  </m:mcPr>
+                                </m:mc>
+                              </m:mcs>
+                              <m:ctrlPr>
+                                <w:rPr>
+                                  <w:rFonts w:ascii="Cambria Math" w:hAnsi="Cambria Math"/>
+                                  <w:i/>
+                                  <w:lang w:val="es-AR"/>
+                                </w:rPr>
+                              </m:ctrlPr>
+                            </m:mPr>
+                            <m:mr>
+                              <m:e>
+                                <m:acc>
+                                  <m:accPr>
+                                    <m:chr m:val="̈"/>
+                                    <m:ctrlPr>
+                                      <w:rPr>
+                                        <w:rFonts w:ascii="Cambria Math" w:hAnsi="Cambria Math"/>
+                                        <w:i/>
+                                        <w:lang w:val="es-AR"/>
+                                      </w:rPr>
+                                    </m:ctrlPr>
+                                  </m:accPr>
+                                  <m:e>
+                                    <m:r>
+                                      <w:rPr>
+                                        <w:rFonts w:ascii="Cambria Math" w:hAnsi="Cambria Math"/>
+                                        <w:lang w:val="es-AR"/>
+                                      </w:rPr>
+                                      <m:t>q</m:t>
+                                    </m:r>
+                                  </m:e>
+                                </m:acc>
+                              </m:e>
+                              <m:e>
+                                <m:r>
+                                  <w:rPr>
+                                    <w:rFonts w:ascii="Cambria Math" w:hAnsi="Cambria Math"/>
+                                    <w:lang w:val="es-AR"/>
+                                  </w:rPr>
+                                  <m:t xml:space="preserve">2 a m </m:t>
+                                </m:r>
+                                <m:acc>
+                                  <m:accPr>
+                                    <m:chr m:val="̈"/>
+                                    <m:ctrlPr>
+                                      <w:rPr>
+                                        <w:rFonts w:ascii="Cambria Math" w:hAnsi="Cambria Math"/>
+                                        <w:i/>
+                                        <w:lang w:val="es-AR"/>
+                                      </w:rPr>
+                                    </m:ctrlPr>
+                                  </m:accPr>
+                                  <m:e>
+                                    <m:r>
+                                      <w:rPr>
+                                        <w:rFonts w:ascii="Cambria Math" w:hAnsi="Cambria Math"/>
+                                        <w:lang w:val="es-AR"/>
+                                      </w:rPr>
+                                      <m:t>q</m:t>
+                                    </m:r>
+                                  </m:e>
+                                </m:acc>
+                                <m:r>
+                                  <w:rPr>
+                                    <w:rFonts w:ascii="Cambria Math" w:hAnsi="Cambria Math"/>
+                                    <w:lang w:val="es-AR"/>
+                                  </w:rPr>
+                                  <m:t>+m g c</m:t>
+                                </m:r>
+                                <m:d>
+                                  <m:dPr>
+                                    <m:ctrlPr>
+                                      <w:rPr>
+                                        <w:rFonts w:ascii="Cambria Math" w:hAnsi="Cambria Math"/>
+                                        <w:i/>
+                                        <w:lang w:val="es-AR"/>
+                                      </w:rPr>
+                                    </m:ctrlPr>
+                                  </m:dPr>
+                                  <m:e>
+                                    <m:r>
+                                      <w:rPr>
+                                        <w:rFonts w:ascii="Cambria Math" w:hAnsi="Cambria Math"/>
+                                        <w:lang w:val="es-AR"/>
+                                      </w:rPr>
+                                      <m:t>q</m:t>
+                                    </m:r>
+                                  </m:e>
+                                </m:d>
+                              </m:e>
+                              <m:e>
+                                <m:r>
+                                  <w:rPr>
+                                    <w:rFonts w:ascii="Cambria Math" w:hAnsi="Cambria Math"/>
+                                    <w:lang w:val="es-AR"/>
+                                  </w:rPr>
+                                  <m:t>-mg s</m:t>
+                                </m:r>
+                                <m:d>
+                                  <m:dPr>
+                                    <m:ctrlPr>
+                                      <w:rPr>
+                                        <w:rFonts w:ascii="Cambria Math" w:hAnsi="Cambria Math"/>
+                                        <w:i/>
+                                        <w:lang w:val="es-AR"/>
+                                      </w:rPr>
+                                    </m:ctrlPr>
+                                  </m:dPr>
+                                  <m:e>
+                                    <m:r>
+                                      <w:rPr>
+                                        <w:rFonts w:ascii="Cambria Math" w:hAnsi="Cambria Math"/>
+                                        <w:lang w:val="es-AR"/>
+                                      </w:rPr>
+                                      <m:t>q</m:t>
+                                    </m:r>
+                                  </m:e>
+                                </m:d>
+                              </m:e>
+                            </m:mr>
+                          </m:m>
+                        </m:e>
+                      </m:d>
+                    </m:e>
+                  </m:groupChr>
+                </m:e>
+                <m:lim>
+                  <m:r>
+                    <m:rPr>
+                      <m:sty m:val="p"/>
+                    </m:rPr>
+                    <w:rPr>
+                      <w:rFonts w:ascii="Cambria Math" w:hAnsi="Cambria Math"/>
+                      <w:lang w:val="es-AR"/>
+                    </w:rPr>
+                    <m:t>Φ</m:t>
+                  </m:r>
+                </m:lim>
+              </m:limLow>
+              <m:limLow>
+                <m:limLowPr>
+                  <m:ctrlPr>
+                    <w:rPr>
+                      <w:rFonts w:ascii="Cambria Math" w:hAnsi="Cambria Math"/>
+                      <w:i/>
+                      <w:lang w:val="es-AR"/>
+                    </w:rPr>
+                  </m:ctrlPr>
+                </m:limLowPr>
+                <m:e>
+                  <m:groupChr>
+                    <m:groupChrPr>
+                      <m:ctrlPr>
+                        <w:rPr>
+                          <w:rFonts w:ascii="Cambria Math" w:hAnsi="Cambria Math"/>
+                          <w:i/>
+                          <w:lang w:val="es-AR"/>
+                        </w:rPr>
+                      </m:ctrlPr>
+                    </m:groupChrPr>
+                    <m:e>
+                      <m:d>
+                        <m:dPr>
+                          <m:begChr m:val="["/>
+                          <m:endChr m:val="]"/>
+                          <m:ctrlPr>
+                            <w:rPr>
+                              <w:rFonts w:ascii="Cambria Math" w:hAnsi="Cambria Math"/>
+                              <w:i/>
+                              <w:lang w:val="es-AR"/>
+                            </w:rPr>
+                          </m:ctrlPr>
+                        </m:dPr>
+                        <m:e>
+                          <m:m>
+                            <m:mPr>
+                              <m:mcs>
+                                <m:mc>
+                                  <m:mcPr>
+                                    <m:count m:val="1"/>
+                                    <m:mcJc m:val="center"/>
+                                  </m:mcPr>
+                                </m:mc>
+                              </m:mcs>
+                              <m:ctrlPr>
+                                <w:rPr>
+                                  <w:rFonts w:ascii="Cambria Math" w:hAnsi="Cambria Math"/>
+                                  <w:i/>
+                                  <w:lang w:val="es-AR"/>
+                                </w:rPr>
+                              </m:ctrlPr>
+                            </m:mPr>
+                            <m:mr>
+                              <m:e>
+                                <m:sSub>
+                                  <m:sSubPr>
+                                    <m:ctrlPr>
+                                      <w:rPr>
+                                        <w:rFonts w:ascii="Cambria Math" w:hAnsi="Cambria Math"/>
+                                        <w:i/>
+                                        <w:lang w:val="es-AR"/>
+                                      </w:rPr>
+                                    </m:ctrlPr>
+                                  </m:sSubPr>
+                                  <m:e>
+                                    <m:r>
+                                      <w:rPr>
+                                        <w:rFonts w:ascii="Cambria Math" w:hAnsi="Cambria Math"/>
+                                        <w:lang w:val="es-AR"/>
+                                      </w:rPr>
+                                      <m:t>I</m:t>
+                                    </m:r>
+                                  </m:e>
+                                  <m:sub>
+                                    <m:r>
+                                      <w:rPr>
+                                        <w:rFonts w:ascii="Cambria Math" w:hAnsi="Cambria Math"/>
+                                        <w:lang w:val="es-AR"/>
+                                      </w:rPr>
+                                      <m:t>ozz</m:t>
+                                    </m:r>
+                                  </m:sub>
+                                </m:sSub>
+                              </m:e>
+                            </m:mr>
+                            <m:mr>
+                              <m:e>
+                                <m:sSub>
+                                  <m:sSubPr>
+                                    <m:ctrlPr>
+                                      <w:rPr>
+                                        <w:rFonts w:ascii="Cambria Math" w:hAnsi="Cambria Math"/>
+                                        <w:i/>
+                                        <w:lang w:val="es-AR"/>
+                                      </w:rPr>
+                                    </m:ctrlPr>
+                                  </m:sSubPr>
+                                  <m:e>
+                                    <m:r>
+                                      <w:rPr>
+                                        <w:rFonts w:ascii="Cambria Math" w:hAnsi="Cambria Math"/>
+                                        <w:lang w:val="es-AR"/>
+                                      </w:rPr>
+                                      <m:t>x</m:t>
+                                    </m:r>
+                                  </m:e>
+                                  <m:sub>
+                                    <m:r>
+                                      <w:rPr>
+                                        <w:rFonts w:ascii="Cambria Math" w:hAnsi="Cambria Math"/>
+                                        <w:lang w:val="es-AR"/>
+                                      </w:rPr>
+                                      <m:t>g</m:t>
+                                    </m:r>
+                                  </m:sub>
+                                </m:sSub>
+                              </m:e>
+                            </m:mr>
+                            <m:mr>
+                              <m:e>
+                                <m:sSub>
+                                  <m:sSubPr>
+                                    <m:ctrlPr>
+                                      <w:rPr>
+                                        <w:rFonts w:ascii="Cambria Math" w:hAnsi="Cambria Math"/>
+                                        <w:i/>
+                                        <w:lang w:val="es-AR"/>
+                                      </w:rPr>
+                                    </m:ctrlPr>
+                                  </m:sSubPr>
+                                  <m:e>
+                                    <m:r>
+                                      <w:rPr>
+                                        <w:rFonts w:ascii="Cambria Math" w:hAnsi="Cambria Math"/>
+                                        <w:lang w:val="es-AR"/>
+                                      </w:rPr>
+                                      <m:t>y</m:t>
+                                    </m:r>
+                                  </m:e>
+                                  <m:sub>
+                                    <m:r>
+                                      <w:rPr>
+                                        <w:rFonts w:ascii="Cambria Math" w:hAnsi="Cambria Math"/>
+                                        <w:lang w:val="es-AR"/>
+                                      </w:rPr>
+                                      <m:t>g</m:t>
+                                    </m:r>
+                                  </m:sub>
+                                </m:sSub>
+                              </m:e>
+                            </m:mr>
+                          </m:m>
+                        </m:e>
+                      </m:d>
+                    </m:e>
+                  </m:groupChr>
+                </m:e>
+                <m:lim>
+                  <m:r>
+                    <m:rPr>
+                      <m:sty m:val="bi"/>
+                    </m:rPr>
+                    <w:rPr>
+                      <w:rFonts w:ascii="Cambria Math" w:hAnsi="Cambria Math"/>
+                      <w:lang w:val="es-AR"/>
+                    </w:rPr>
+                    <m:t>P</m:t>
+                  </m:r>
+                </m:lim>
+              </m:limLow>
+            </m:e>
+          </m:borderBox>
+        </m:oMath>
+      </m:oMathPara>
+    </w:p>
+    <w:p>
+      <w:r>
+        <w:pict>
+          <v:rect id="_x0000_i1031" style="width:0;height:1.5pt" o:hralign="center" o:hrstd="t" o:hr="t" fillcolor="#a0a0a0" stroked="f"/>
+        </w:pict>
+      </w:r>
+    </w:p>
+    <w:p>
+      <w:pPr>
+        <w:tabs>
+          <w:tab w:val="left" w:pos="284"/>
+        </w:tabs>
+      </w:pPr>
+      <w:r>
+        <w:tab/>
+      </w:r>
+    </w:p>
+    <w:p>
+      <w:r>
+        <w:br w:type="page"/>
+      </w:r>
+    </w:p>
+    <w:p>
+      <w:pPr>
+        <w:tabs>
+          <w:tab w:val="left" w:pos="284"/>
+        </w:tabs>
+      </w:pPr>
+      <w:r>
+        <w:lastRenderedPageBreak/>
+        <w:tab/>
+      </w:r>
+      <w:r>
+        <w:t xml:space="preserve">A continuación, a partir de un ensayo de laboratorio se obtienen datos entre torques y variables </w:t>
+      </w:r>
+      <m:oMath>
+        <m:r>
+          <w:rPr>
+            <w:rFonts w:ascii="Cambria Math" w:hAnsi="Cambria Math"/>
+          </w:rPr>
+          <m:t>q,</m:t>
+        </m:r>
+        <m:acc>
+          <m:accPr>
+            <m:chr m:val="̇"/>
+            <m:ctrlPr>
+              <w:rPr>
+                <w:rFonts w:ascii="Cambria Math" w:hAnsi="Cambria Math"/>
+                <w:i/>
+              </w:rPr>
+            </m:ctrlPr>
+          </m:accPr>
+          <m:e>
+            <m:r>
+              <w:rPr>
+                <w:rFonts w:ascii="Cambria Math" w:hAnsi="Cambria Math"/>
+              </w:rPr>
+              <m:t>q</m:t>
+            </m:r>
+          </m:e>
+        </m:acc>
+        <m:r>
+          <w:rPr>
+            <w:rFonts w:ascii="Cambria Math" w:hAnsi="Cambria Math"/>
+          </w:rPr>
+          <m:t xml:space="preserve"> y </m:t>
+        </m:r>
+        <m:acc>
+          <m:accPr>
+            <m:chr m:val="̈"/>
+            <m:ctrlPr>
+              <w:rPr>
+                <w:rFonts w:ascii="Cambria Math" w:hAnsi="Cambria Math"/>
+                <w:i/>
+              </w:rPr>
+            </m:ctrlPr>
+          </m:accPr>
+          <m:e>
+            <m:r>
+              <w:rPr>
+                <w:rFonts w:ascii="Cambria Math" w:hAnsi="Cambria Math"/>
+              </w:rPr>
+              <m:t>q</m:t>
+            </m:r>
+          </m:e>
+        </m:acc>
+      </m:oMath>
+      <w:r>
+        <w:t>.</w:t>
+      </w:r>
+    </w:p>
+    <w:p>
+      <w:pPr>
+        <w:tabs>
+          <w:tab w:val="left" w:pos="284"/>
+        </w:tabs>
+      </w:pPr>
+      <w:r>
+        <w:rPr>
+          <w:noProof/>
+          <w:lang w:eastAsia="es-ES"/>
+        </w:rPr>
+        <w:drawing>
+          <wp:inline distT="0" distB="0" distL="0" distR="0">
+            <wp:extent cx="6840855" cy="3258185"/>
+            <wp:effectExtent l="19050" t="0" r="0" b="0"/>
+            <wp:docPr id="1" name="0 Imagen" descr="datos.jpg"/>
+            <wp:cNvGraphicFramePr>
+              <a:graphicFrameLocks xmlns:a="http://schemas.openxmlformats.org/drawingml/2006/main" noChangeAspect="1"/>
+            </wp:cNvGraphicFramePr>
+            <a:graphic xmlns:a="http://schemas.openxmlformats.org/drawingml/2006/main">
+              <a:graphicData uri="http://schemas.openxmlformats.org/drawingml/2006/picture">
+                <pic:pic xmlns:pic="http://schemas.openxmlformats.org/drawingml/2006/picture">
+                  <pic:nvPicPr>
+                    <pic:cNvPr id="0" name="datos.jpg"/>
+                    <pic:cNvPicPr/>
+                  </pic:nvPicPr>
+                  <pic:blipFill>
+                    <a:blip r:embed="rId12"/>
+                    <a:stretch>
+                      <a:fillRect/>
+                    </a:stretch>
+                  </pic:blipFill>
+                  <pic:spPr>
+                    <a:xfrm>
+                      <a:off x="0" y="0"/>
+                      <a:ext cx="6840855" cy="3258185"/>
+                    </a:xfrm>
+                    <a:prstGeom prst="rect">
+                      <a:avLst/>
+                    </a:prstGeom>
+                  </pic:spPr>
+                </pic:pic>
+              </a:graphicData>
+            </a:graphic>
+          </wp:inline>
+        </w:drawing>
+      </w:r>
+    </w:p>
+    <w:p>
+      <w:pPr>
+        <w:tabs>
+          <w:tab w:val="left" w:pos="284"/>
+        </w:tabs>
+      </w:pPr>
+      <w:r>
+        <w:t>S</w:t>
+      </w:r>
+      <w:r>
+        <w:t>e plantea cuadrados mínimos utilizando la expresión recientemente obtenida.</w:t>
+      </w:r>
+    </w:p>
+    <w:p>
+      <w:pPr>
+        <w:tabs>
+          <w:tab w:val="left" w:pos="284"/>
+        </w:tabs>
+        <w:rPr>
+          <w:b/>
+        </w:rPr>
+      </w:pPr>
+      <m:oMathPara>
+        <m:oMath>
+          <m:limLow>
+            <m:limLowPr>
+              <m:ctrlPr>
+                <w:rPr>
+                  <w:rFonts w:ascii="Cambria Math" w:hAnsi="Cambria Math"/>
+                  <w:i/>
+                </w:rPr>
+              </m:ctrlPr>
+            </m:limLowPr>
+            <m:e>
+              <m:groupChr>
+                <m:groupChrPr>
+                  <m:ctrlPr>
+                    <w:rPr>
+                      <w:rFonts w:ascii="Cambria Math" w:hAnsi="Cambria Math"/>
+                      <w:i/>
+                    </w:rPr>
+                  </m:ctrlPr>
+                </m:groupChrPr>
+                <m:e>
+                  <m:d>
+                    <m:dPr>
+                      <m:begChr m:val="["/>
+                      <m:endChr m:val="]"/>
+                      <m:ctrlPr>
+                        <w:rPr>
+                          <w:rFonts w:ascii="Cambria Math" w:hAnsi="Cambria Math"/>
+                          <w:i/>
+                        </w:rPr>
+                      </m:ctrlPr>
+                    </m:dPr>
+                    <m:e>
+                      <m:eqArr>
+                        <m:eqArrPr>
+                          <m:ctrlPr>
+                            <w:rPr>
+                              <w:rFonts w:ascii="Cambria Math" w:hAnsi="Cambria Math"/>
+                              <w:i/>
+                            </w:rPr>
+                          </m:ctrlPr>
+                        </m:eqArrPr>
+                        <m:e>
+                          <m:sSub>
+                            <m:sSubPr>
+                              <m:ctrlPr>
+                                <w:rPr>
+                                  <w:rFonts w:ascii="Cambria Math" w:hAnsi="Cambria Math"/>
+                                  <w:i/>
+                                </w:rPr>
+                              </m:ctrlPr>
+                            </m:sSubPr>
+                            <m:e>
+                              <m:r>
+                                <w:rPr>
+                                  <w:rFonts w:ascii="Cambria Math" w:hAnsi="Cambria Math"/>
+                                </w:rPr>
+                                <m:t>Y</m:t>
+                              </m:r>
+                            </m:e>
+                            <m:sub>
+                              <m:r>
+                                <w:rPr>
+                                  <w:rFonts w:ascii="Cambria Math" w:hAnsi="Cambria Math"/>
+                                </w:rPr>
+                                <m:t>1</m:t>
+                              </m:r>
+                            </m:sub>
+                          </m:sSub>
+                        </m:e>
+                        <m:e>
+                          <m:r>
+                            <w:rPr>
+                              <w:rFonts w:ascii="Cambria Math" w:hAnsi="Cambria Math"/>
+                            </w:rPr>
+                            <m:t>⋮</m:t>
+                          </m:r>
+                          <m:ctrlPr>
+                            <w:rPr>
+                              <w:rFonts w:ascii="Cambria Math" w:eastAsia="Cambria Math" w:hAnsi="Cambria Math" w:cs="Cambria Math"/>
+                              <w:i/>
+                            </w:rPr>
+                          </m:ctrlPr>
+                        </m:e>
+                        <m:e>
+                          <m:sSub>
+                            <m:sSubPr>
+                              <m:ctrlPr>
+                                <w:rPr>
+                                  <w:rFonts w:ascii="Cambria Math" w:eastAsia="Cambria Math" w:hAnsi="Cambria Math" w:cs="Cambria Math"/>
+                                  <w:i/>
+                                </w:rPr>
+                              </m:ctrlPr>
+                            </m:sSubPr>
+                            <m:e>
+                              <m:r>
+                                <w:rPr>
+                                  <w:rFonts w:ascii="Cambria Math" w:eastAsia="Cambria Math" w:hAnsi="Cambria Math" w:cs="Cambria Math"/>
+                                </w:rPr>
+                                <m:t>Y</m:t>
+                              </m:r>
+                            </m:e>
+                            <m:sub>
+                              <m:r>
+                                <w:rPr>
+                                  <w:rFonts w:ascii="Cambria Math" w:eastAsia="Cambria Math" w:hAnsi="Cambria Math" w:cs="Cambria Math"/>
+                                </w:rPr>
+                                <m:t>n</m:t>
+                              </m:r>
+                            </m:sub>
+                          </m:sSub>
+                        </m:e>
+                      </m:eqArr>
+                    </m:e>
+                  </m:d>
+                </m:e>
+              </m:groupChr>
+            </m:e>
+            <m:lim>
+              <m:r>
+                <m:rPr>
+                  <m:sty m:val="bi"/>
+                </m:rPr>
+                <w:rPr>
+                  <w:rFonts w:ascii="Cambria Math" w:hAnsi="Cambria Math"/>
+                </w:rPr>
+                <m:t>Y</m:t>
+              </m:r>
+            </m:lim>
+          </m:limLow>
+          <m:r>
+            <w:rPr>
+              <w:rFonts w:ascii="Cambria Math" w:hAnsi="Cambria Math"/>
+            </w:rPr>
+            <m:t>=</m:t>
+          </m:r>
+          <m:r>
+            <m:rPr>
+              <m:sty m:val="b"/>
+            </m:rPr>
+            <w:rPr>
+              <w:rFonts w:ascii="Cambria Math" w:hAnsi="Cambria Math"/>
+            </w:rPr>
+            <m:t>Φ</m:t>
+          </m:r>
+          <m:d>
+            <m:dPr>
+              <m:begChr m:val="["/>
+              <m:endChr m:val="]"/>
+              <m:ctrlPr>
+                <w:rPr>
+                  <w:rFonts w:ascii="Cambria Math" w:hAnsi="Cambria Math"/>
+                  <w:b/>
+                </w:rPr>
+              </m:ctrlPr>
+            </m:dPr>
+            <m:e>
+              <m:eqArr>
+                <m:eqArrPr>
+                  <m:ctrlPr>
+                    <w:rPr>
+                      <w:rFonts w:ascii="Cambria Math" w:hAnsi="Cambria Math"/>
+                      <w:b/>
+                    </w:rPr>
+                  </m:ctrlPr>
+                </m:eqArrPr>
+                <m:e>
+                  <m:sSub>
+                    <m:sSubPr>
+                      <m:ctrlPr>
+                        <w:rPr>
+                          <w:rFonts w:ascii="Cambria Math" w:hAnsi="Cambria Math"/>
+                          <w:b/>
+                          <w:i/>
+                        </w:rPr>
+                      </m:ctrlPr>
+                    </m:sSubPr>
+                    <m:e>
+                      <m:r>
+                        <m:rPr>
+                          <m:sty m:val="bi"/>
+                        </m:rPr>
+                        <w:rPr>
+                          <w:rFonts w:ascii="Cambria Math" w:hAnsi="Cambria Math"/>
+                        </w:rPr>
+                        <m:t>P</m:t>
+                      </m:r>
+                    </m:e>
+                    <m:sub>
+                      <m:r>
+                        <m:rPr>
+                          <m:sty m:val="bi"/>
+                        </m:rPr>
+                        <w:rPr>
+                          <w:rFonts w:ascii="Cambria Math" w:hAnsi="Cambria Math"/>
+                        </w:rPr>
+                        <m:t>1</m:t>
+                      </m:r>
+                    </m:sub>
+                  </m:sSub>
+                  <m:ctrlPr>
+                    <w:rPr>
+                      <w:rFonts w:ascii="Cambria Math" w:hAnsi="Cambria Math"/>
+                      <w:b/>
+                      <w:i/>
+                    </w:rPr>
+                  </m:ctrlPr>
+                </m:e>
+                <m:e>
+                  <m:r>
+                    <m:rPr>
+                      <m:sty m:val="bi"/>
+                    </m:rPr>
+                    <w:rPr>
+                      <w:rFonts w:ascii="Cambria Math" w:hAnsi="Cambria Math"/>
+                    </w:rPr>
+                    <m:t>⋮</m:t>
+                  </m:r>
+                  <m:ctrlPr>
+                    <w:rPr>
+                      <w:rFonts w:ascii="Cambria Math" w:eastAsia="Cambria Math" w:hAnsi="Cambria Math" w:cs="Cambria Math"/>
+                      <w:b/>
+                      <w:i/>
+                    </w:rPr>
+                  </m:ctrlPr>
+                </m:e>
+                <m:e>
+                  <m:sSub>
+                    <m:sSubPr>
+                      <m:ctrlPr>
+                        <w:rPr>
+                          <w:rFonts w:ascii="Cambria Math" w:eastAsia="Cambria Math" w:hAnsi="Cambria Math" w:cs="Cambria Math"/>
+                          <w:b/>
+                          <w:i/>
+                        </w:rPr>
+                      </m:ctrlPr>
+                    </m:sSubPr>
+                    <m:e>
+                      <m:r>
+                        <m:rPr>
+                          <m:sty m:val="bi"/>
+                        </m:rPr>
+                        <w:rPr>
+                          <w:rFonts w:ascii="Cambria Math" w:eastAsia="Cambria Math" w:hAnsi="Cambria Math" w:cs="Cambria Math"/>
+                        </w:rPr>
+                        <m:t>P</m:t>
+                      </m:r>
+                    </m:e>
+                    <m:sub>
+                      <m:r>
+                        <m:rPr>
+                          <m:sty m:val="bi"/>
+                        </m:rPr>
+                        <w:rPr>
+                          <w:rFonts w:ascii="Cambria Math" w:eastAsia="Cambria Math" w:hAnsi="Cambria Math" w:cs="Cambria Math"/>
+                        </w:rPr>
+                        <m:t>2</m:t>
+                      </m:r>
+                    </m:sub>
+                  </m:sSub>
+                  <m:ctrlPr>
+                    <w:rPr>
+                      <w:rFonts w:ascii="Cambria Math" w:hAnsi="Cambria Math"/>
+                      <w:b/>
+                      <w:i/>
+                    </w:rPr>
+                  </m:ctrlPr>
+                </m:e>
+              </m:eqArr>
+              <m:ctrlPr>
+                <w:rPr>
+                  <w:rFonts w:ascii="Cambria Math" w:hAnsi="Cambria Math"/>
+                  <w:b/>
+                  <w:i/>
+                </w:rPr>
+              </m:ctrlPr>
+            </m:e>
+          </m:d>
+        </m:oMath>
+      </m:oMathPara>
+    </w:p>
+    <w:p>
+      <w:pPr>
+        <w:tabs>
+          <w:tab w:val="left" w:pos="284"/>
+        </w:tabs>
+      </w:pPr>
+      <w:r>
+        <w:t>El cual planteando cuadrados mínimos se obtiene</w:t>
+      </w:r>
+    </w:p>
+    <w:p>
+      <w:pPr>
+        <w:tabs>
+          <w:tab w:val="left" w:pos="284"/>
+        </w:tabs>
+        <w:rPr>
+          <w:b/>
+        </w:rPr>
+      </w:pPr>
+      <m:oMathPara>
+        <m:oMath>
+          <m:acc>
+            <m:accPr>
+              <m:ctrlPr>
+                <w:rPr>
+                  <w:rFonts w:ascii="Cambria Math" w:hAnsi="Cambria Math"/>
+                  <w:b/>
+                  <w:i/>
+                </w:rPr>
+              </m:ctrlPr>
+            </m:accPr>
+            <m:e>
+              <m:r>
+                <m:rPr>
+                  <m:sty m:val="bi"/>
+                </m:rPr>
+                <w:rPr>
+                  <w:rFonts w:ascii="Cambria Math" w:hAnsi="Cambria Math"/>
+                </w:rPr>
+                <m:t>P</m:t>
+              </m:r>
+            </m:e>
+          </m:acc>
+          <m:r>
+            <m:rPr>
+              <m:sty m:val="bi"/>
+            </m:rPr>
+            <w:rPr>
+              <w:rFonts w:ascii="Cambria Math" w:hAnsi="Cambria Math"/>
+            </w:rPr>
+            <m:t>=</m:t>
+          </m:r>
+          <m:sSup>
+            <m:sSupPr>
+              <m:ctrlPr>
+                <w:rPr>
+                  <w:rFonts w:ascii="Cambria Math" w:hAnsi="Cambria Math"/>
+                  <w:b/>
+                  <w:i/>
+                </w:rPr>
+              </m:ctrlPr>
+            </m:sSupPr>
+            <m:e>
+              <m:d>
+                <m:dPr>
+                  <m:ctrlPr>
+                    <w:rPr>
+                      <w:rFonts w:ascii="Cambria Math" w:hAnsi="Cambria Math"/>
+                      <w:b/>
+                      <w:i/>
+                    </w:rPr>
+                  </m:ctrlPr>
+                </m:dPr>
+                <m:e>
+                  <m:sSup>
+                    <m:sSupPr>
+                      <m:ctrlPr>
+                        <w:rPr>
+                          <w:rFonts w:ascii="Cambria Math" w:hAnsi="Cambria Math"/>
+                          <w:b/>
+                          <w:i/>
+                        </w:rPr>
+                      </m:ctrlPr>
+                    </m:sSupPr>
+                    <m:e>
+                      <m:r>
+                        <m:rPr>
+                          <m:sty m:val="b"/>
+                        </m:rPr>
+                        <w:rPr>
+                          <w:rFonts w:ascii="Cambria Math" w:hAnsi="Cambria Math"/>
+                        </w:rPr>
+                        <m:t>Φ</m:t>
+                      </m:r>
+                      <m:ctrlPr>
+                        <w:rPr>
+                          <w:rFonts w:ascii="Cambria Math" w:hAnsi="Cambria Math"/>
+                          <w:b/>
+                        </w:rPr>
+                      </m:ctrlPr>
+                    </m:e>
+                    <m:sup>
+                      <m:r>
+                        <m:rPr>
+                          <m:sty m:val="bi"/>
+                        </m:rPr>
+                        <w:rPr>
+                          <w:rFonts w:ascii="Cambria Math" w:hAnsi="Cambria Math"/>
+                        </w:rPr>
+                        <m:t>t</m:t>
+                      </m:r>
+                    </m:sup>
+                  </m:sSup>
+                  <m:r>
+                    <m:rPr>
+                      <m:sty m:val="b"/>
+                    </m:rPr>
+                    <w:rPr>
+                      <w:rFonts w:ascii="Cambria Math" w:hAnsi="Cambria Math"/>
+                    </w:rPr>
+                    <m:t>Φ</m:t>
+                  </m:r>
+                </m:e>
+              </m:d>
+            </m:e>
+            <m:sup>
+              <m:r>
+                <m:rPr>
+                  <m:sty m:val="bi"/>
+                </m:rPr>
+                <w:rPr>
+                  <w:rFonts w:ascii="Cambria Math" w:hAnsi="Cambria Math"/>
+                </w:rPr>
+                <m:t>-1</m:t>
+              </m:r>
+            </m:sup>
+          </m:sSup>
+          <m:sSup>
+            <m:sSupPr>
+              <m:ctrlPr>
+                <w:rPr>
+                  <w:rFonts w:ascii="Cambria Math" w:hAnsi="Cambria Math"/>
+                  <w:b/>
+                  <w:i/>
+                </w:rPr>
+              </m:ctrlPr>
+            </m:sSupPr>
+            <m:e>
+              <m:r>
+                <m:rPr>
+                  <m:sty m:val="b"/>
+                </m:rPr>
+                <w:rPr>
+                  <w:rFonts w:ascii="Cambria Math" w:hAnsi="Cambria Math"/>
+                </w:rPr>
+                <m:t>Φ</m:t>
+              </m:r>
+              <m:ctrlPr>
+                <w:rPr>
+                  <w:rFonts w:ascii="Cambria Math" w:hAnsi="Cambria Math"/>
+                  <w:b/>
+                </w:rPr>
+              </m:ctrlPr>
+            </m:e>
+            <m:sup>
+              <m:r>
+                <m:rPr>
+                  <m:sty m:val="bi"/>
+                </m:rPr>
+                <w:rPr>
+                  <w:rFonts w:ascii="Cambria Math" w:hAnsi="Cambria Math"/>
+                </w:rPr>
+                <m:t>t</m:t>
+              </m:r>
+            </m:sup>
+          </m:sSup>
+          <m:r>
+            <m:rPr>
+              <m:sty m:val="bi"/>
+            </m:rPr>
+            <w:rPr>
+              <w:rFonts w:ascii="Cambria Math" w:hAnsi="Cambria Math"/>
+            </w:rPr>
+            <m:t xml:space="preserve"> Y</m:t>
+          </m:r>
+        </m:oMath>
+      </m:oMathPara>
+    </w:p>
+    <w:p>
+      <w:pPr>
+        <w:rPr>
+          <w:lang w:val="es-AR"/>
+        </w:rPr>
+      </w:pPr>
+    </w:p>
+    <w:p>
+      <w:pPr>
+        <w:tabs>
+          <w:tab w:val="left" w:pos="284"/>
+        </w:tabs>
+        <w:rPr>
+          <w:lang w:val="es-AR"/>
+        </w:rPr>
+      </w:pPr>
+      <w:r>
+        <w:rPr>
+          <w:lang w:val="es-AR"/>
+        </w:rPr>
+        <w:tab/>
+      </w:r>
+      <w:r>
+        <w:rPr>
+          <w:lang w:val="es-AR"/>
+        </w:rPr>
+        <w:t>Luego, como originalmente se tienen 1000 muestras, y queremos saber también si nuestros parámetros y modelo dan buenos resultados, se propone dividir el dataSet en un porcentaje de entrenamiento y uno de validación.</w:t>
+      </w:r>
+      <w:r>
+        <w:rPr>
+          <w:lang w:val="es-AR"/>
+        </w:rPr>
+        <w:t xml:space="preserve"> Además se quiere ver la relación entre número de muestras, si la matriz </w:t>
+      </w:r>
+      <m:oMath>
+        <m:r>
+          <m:rPr>
+            <m:sty m:val="p"/>
+          </m:rPr>
+          <w:rPr>
+            <w:rFonts w:ascii="Cambria Math" w:hAnsi="Cambria Math"/>
+            <w:lang w:val="es-AR"/>
+          </w:rPr>
+          <m:t>Φ</m:t>
+        </m:r>
+      </m:oMath>
+      <w:r>
+        <w:rPr>
+          <w:lang w:val="es-AR"/>
+        </w:rPr>
+        <w:t xml:space="preserve"> está bien condicionada y si los parámetros elegidos tienen bajo error.</w:t>
+      </w:r>
+    </w:p>
+    <w:tbl>
+      <w:tblPr>
+        <w:tblStyle w:val="Listamedia1-nfasis2"/>
+        <w:tblW w:w="0" w:type="auto"/>
+        <w:jc w:val="center"/>
+        <w:tblLook w:val="04A0"/>
+      </w:tblPr>
+      <w:tblGrid>
+        <w:gridCol w:w="1984"/>
+        <w:gridCol w:w="2186"/>
+        <w:gridCol w:w="2229"/>
+        <w:gridCol w:w="1613"/>
+        <w:gridCol w:w="2379"/>
+      </w:tblGrid>
+      <w:tr>
+        <w:trPr>
+          <w:cnfStyle w:val="100000000000"/>
+          <w:jc w:val="center"/>
+        </w:trPr>
+        <w:tc>
+          <w:tcPr>
+            <w:cnfStyle w:val="001000000000"/>
+            <w:tcW w:w="0" w:type="auto"/>
+            <w:vAlign w:val="center"/>
+          </w:tcPr>
+          <w:p>
+            <w:pPr>
+              <w:jc w:val="center"/>
+              <w:rPr>
+                <w:b w:val="0"/>
+                <w:lang w:val="es-AR"/>
+              </w:rPr>
+            </w:pPr>
+            <w:r>
+              <w:rPr>
+                <w:b w:val="0"/>
+                <w:lang w:val="es-AR"/>
+              </w:rPr>
+              <w:t>Porcentaje de</w:t>
+            </w:r>
+          </w:p>
+          <w:p>
+            <w:pPr>
+              <w:jc w:val="center"/>
+              <w:rPr>
+                <w:lang w:val="es-AR"/>
+              </w:rPr>
+            </w:pPr>
+            <w:r>
+              <w:rPr>
+                <w:b w:val="0"/>
+                <w:lang w:val="es-AR"/>
+              </w:rPr>
+              <w:t>Entrenamiento</w:t>
+            </w:r>
+            <m:oMath>
+              <m:r>
+                <w:rPr>
+                  <w:rFonts w:ascii="Cambria Math" w:hAnsi="Cambria Math"/>
+                  <w:lang w:val="es-AR"/>
+                </w:rPr>
+                <m:t>[%]</m:t>
+              </m:r>
+            </m:oMath>
+          </w:p>
+        </w:tc>
+        <w:tc>
+          <w:tcPr>
+            <w:tcW w:w="0" w:type="auto"/>
+            <w:vAlign w:val="center"/>
+          </w:tcPr>
+          <w:p>
+            <w:pPr>
+              <w:jc w:val="center"/>
+              <w:cnfStyle w:val="100000000000"/>
+              <w:rPr>
+                <w:lang w:val="es-AR"/>
+              </w:rPr>
+            </w:pPr>
+            <w:r>
+              <w:rPr>
+                <w:lang w:val="es-AR"/>
+              </w:rPr>
+              <w:t>Número de muestras</w:t>
+            </w:r>
+          </w:p>
+          <w:p>
+            <w:pPr>
+              <w:jc w:val="center"/>
+              <w:cnfStyle w:val="100000000000"/>
+              <w:rPr>
+                <w:lang w:val="es-AR"/>
+              </w:rPr>
+            </w:pPr>
+            <w:r>
+              <w:rPr>
+                <w:lang w:val="es-AR"/>
+              </w:rPr>
+              <w:t>de entrenamiento</w:t>
+            </w:r>
+          </w:p>
+        </w:tc>
+        <w:tc>
+          <w:tcPr>
+            <w:tcW w:w="0" w:type="auto"/>
+            <w:vAlign w:val="center"/>
+          </w:tcPr>
+          <w:p>
+            <w:pPr>
+              <w:jc w:val="center"/>
+              <w:cnfStyle w:val="100000000000"/>
+              <w:rPr>
+                <w:lang w:val="es-AR"/>
+              </w:rPr>
+            </w:pPr>
+            <w:r>
+              <w:rPr>
+                <w:lang w:val="es-AR"/>
+              </w:rPr>
+              <w:t>Número de condición</w:t>
+            </w:r>
+          </w:p>
+          <w:p>
+            <w:pPr>
+              <w:jc w:val="center"/>
+              <w:cnfStyle w:val="100000000000"/>
+              <w:rPr>
+                <w:lang w:val="es-AR"/>
+              </w:rPr>
+            </w:pPr>
+            <w:r>
+              <w:rPr>
+                <w:lang w:val="es-AR"/>
+              </w:rPr>
+              <w:t xml:space="preserve">de </w:t>
+            </w:r>
+            <m:oMath>
+              <m:r>
+                <m:rPr>
+                  <m:sty m:val="p"/>
+                </m:rPr>
+                <w:rPr>
+                  <w:rFonts w:ascii="Cambria Math" w:hAnsi="Cambria Math"/>
+                  <w:lang w:val="es-AR"/>
+                </w:rPr>
+                <m:t>Φ</m:t>
+              </m:r>
+            </m:oMath>
+          </w:p>
+        </w:tc>
+        <w:tc>
+          <w:tcPr>
+            <w:tcW w:w="0" w:type="auto"/>
+          </w:tcPr>
+          <w:p>
+            <w:pPr>
+              <w:jc w:val="center"/>
+              <w:cnfStyle w:val="100000000000"/>
+              <w:rPr>
+                <w:lang w:val="es-AR"/>
+              </w:rPr>
+            </w:pPr>
+            <w:r>
+              <w:rPr>
+                <w:lang w:val="es-AR"/>
+              </w:rPr>
+              <w:t>Error sobre</w:t>
+            </w:r>
+          </w:p>
+          <w:p>
+            <w:pPr>
+              <w:jc w:val="center"/>
+              <w:cnfStyle w:val="100000000000"/>
+              <w:rPr>
+                <w:lang w:val="es-AR"/>
+              </w:rPr>
+            </w:pPr>
+            <w:r>
+              <w:rPr>
+                <w:lang w:val="es-AR"/>
+              </w:rPr>
+              <w:t>todo el dataSet</w:t>
+            </w:r>
+          </w:p>
+        </w:tc>
+        <w:tc>
+          <w:tcPr>
+            <w:tcW w:w="0" w:type="auto"/>
+            <w:vAlign w:val="center"/>
+          </w:tcPr>
+          <w:p>
+            <w:pPr>
+              <w:jc w:val="center"/>
+              <w:cnfStyle w:val="100000000000"/>
+              <w:rPr>
+                <w:lang w:val="es-AR"/>
+              </w:rPr>
+            </w:pPr>
+            <w:r>
+              <w:rPr>
+                <w:lang w:val="es-AR"/>
+              </w:rPr>
+              <w:t>Error sobre las</w:t>
+            </w:r>
+          </w:p>
+          <w:p>
+            <w:pPr>
+              <w:jc w:val="center"/>
+              <w:cnfStyle w:val="100000000000"/>
+              <w:rPr>
+                <w:lang w:val="es-AR"/>
+              </w:rPr>
+            </w:pPr>
+            <w:r>
+              <w:rPr>
+                <w:lang w:val="es-AR"/>
+              </w:rPr>
+              <w:t>Muestras de validación</w:t>
+            </w:r>
+          </w:p>
+        </w:tc>
+      </w:tr>
+      <w:tr>
+        <w:trPr>
+          <w:cnfStyle w:val="000000100000"/>
+          <w:jc w:val="center"/>
+        </w:trPr>
+        <w:tc>
+          <w:tcPr>
+            <w:cnfStyle w:val="001000000000"/>
+            <w:tcW w:w="0" w:type="auto"/>
+            <w:vAlign w:val="center"/>
+          </w:tcPr>
+          <w:p>
+            <w:pPr>
+              <w:jc w:val="center"/>
+              <w:rPr>
+                <w:lang w:val="es-AR"/>
+              </w:rPr>
+            </w:pPr>
+            <w:r>
+              <w:rPr>
+                <w:lang w:val="es-AR"/>
+              </w:rPr>
+              <w:t>0.1</w:t>
+            </w:r>
+          </w:p>
+        </w:tc>
+        <w:tc>
+          <w:tcPr>
+            <w:tcW w:w="0" w:type="auto"/>
+            <w:vAlign w:val="center"/>
+          </w:tcPr>
+          <w:p>
+            <w:pPr>
+              <w:jc w:val="center"/>
+              <w:cnfStyle w:val="000000100000"/>
+              <w:rPr>
+                <w:lang w:val="es-AR"/>
+              </w:rPr>
+            </w:pPr>
+            <w:r>
+              <w:rPr>
+                <w:lang w:val="es-AR"/>
+              </w:rPr>
+              <w:t>100</w:t>
+            </w:r>
+          </w:p>
+        </w:tc>
+        <w:tc>
+          <w:tcPr>
+            <w:tcW w:w="0" w:type="auto"/>
+            <w:vAlign w:val="center"/>
+          </w:tcPr>
+          <w:p>
+            <w:pPr>
+              <w:jc w:val="center"/>
+              <w:cnfStyle w:val="000000100000"/>
+              <w:rPr>
+                <w:lang w:val="es-AR"/>
+              </w:rPr>
+            </w:pPr>
+            <w:r>
+              <w:rPr>
+                <w:lang w:val="es-AR"/>
+              </w:rPr>
+              <w:t>1140</w:t>
+            </w:r>
+          </w:p>
+        </w:tc>
+        <w:tc>
+          <w:tcPr>
+            <w:tcW w:w="0" w:type="auto"/>
+          </w:tcPr>
+          <w:p>
+            <w:pPr>
+              <w:jc w:val="center"/>
+              <w:cnfStyle w:val="000000100000"/>
+              <w:rPr>
+                <w:lang w:val="es-AR"/>
+              </w:rPr>
+            </w:pPr>
+            <w:r>
+              <w:rPr>
+                <w:lang w:val="es-AR"/>
+              </w:rPr>
+              <w:t>1.49</w:t>
+            </w:r>
+          </w:p>
+        </w:tc>
+        <w:tc>
+          <w:tcPr>
+            <w:tcW w:w="0" w:type="auto"/>
+            <w:vAlign w:val="center"/>
+          </w:tcPr>
+          <w:p>
+            <w:pPr>
+              <w:jc w:val="center"/>
+              <w:cnfStyle w:val="000000100000"/>
+              <w:rPr>
+                <w:lang w:val="es-AR"/>
+              </w:rPr>
+            </w:pPr>
+            <w:r>
+              <w:rPr>
+                <w:lang w:val="es-AR"/>
+              </w:rPr>
+              <w:t>1.48</w:t>
+            </w:r>
+          </w:p>
+        </w:tc>
+      </w:tr>
+      <w:tr>
+        <w:trPr>
+          <w:jc w:val="center"/>
+        </w:trPr>
+        <w:tc>
+          <w:tcPr>
+            <w:cnfStyle w:val="001000000000"/>
+            <w:tcW w:w="0" w:type="auto"/>
+            <w:vAlign w:val="center"/>
+          </w:tcPr>
+          <w:p>
+            <w:pPr>
+              <w:jc w:val="center"/>
+              <w:rPr>
+                <w:lang w:val="es-AR"/>
+              </w:rPr>
+            </w:pPr>
+            <w:r>
+              <w:rPr>
+                <w:lang w:val="es-AR"/>
+              </w:rPr>
+              <w:t>0.3</w:t>
+            </w:r>
+          </w:p>
+        </w:tc>
+        <w:tc>
+          <w:tcPr>
+            <w:tcW w:w="0" w:type="auto"/>
+            <w:vAlign w:val="center"/>
+          </w:tcPr>
+          <w:p>
+            <w:pPr>
+              <w:jc w:val="center"/>
+              <w:cnfStyle w:val="000000000000"/>
+              <w:rPr>
+                <w:lang w:val="es-AR"/>
+              </w:rPr>
+            </w:pPr>
+            <w:r>
+              <w:rPr>
+                <w:lang w:val="es-AR"/>
+              </w:rPr>
+              <w:t>300</w:t>
+            </w:r>
+          </w:p>
+        </w:tc>
+        <w:tc>
+          <w:tcPr>
+            <w:tcW w:w="0" w:type="auto"/>
+            <w:vAlign w:val="center"/>
+          </w:tcPr>
+          <w:p>
+            <w:pPr>
+              <w:jc w:val="center"/>
+              <w:cnfStyle w:val="000000000000"/>
+              <w:rPr>
+                <w:lang w:val="es-AR"/>
+              </w:rPr>
+            </w:pPr>
+            <w:r>
+              <w:rPr>
+                <w:lang w:val="es-AR"/>
+              </w:rPr>
+              <w:t>55</w:t>
+            </w:r>
+          </w:p>
+        </w:tc>
+        <w:tc>
+          <w:tcPr>
+            <w:tcW w:w="0" w:type="auto"/>
+          </w:tcPr>
+          <w:p>
+            <w:pPr>
+              <w:jc w:val="center"/>
+              <w:cnfStyle w:val="000000000000"/>
+              <w:rPr>
+                <w:lang w:val="es-AR"/>
+              </w:rPr>
+            </w:pPr>
+            <w:r>
+              <w:rPr>
+                <w:lang w:val="es-AR"/>
+              </w:rPr>
+              <w:t>0.69</w:t>
+            </w:r>
+          </w:p>
+        </w:tc>
+        <w:tc>
+          <w:tcPr>
+            <w:tcW w:w="0" w:type="auto"/>
+            <w:vAlign w:val="center"/>
+          </w:tcPr>
+          <w:p>
+            <w:pPr>
+              <w:jc w:val="center"/>
+              <w:cnfStyle w:val="000000000000"/>
+              <w:rPr>
+                <w:lang w:val="es-AR"/>
+              </w:rPr>
+            </w:pPr>
+            <w:r>
+              <w:rPr>
+                <w:lang w:val="es-AR"/>
+              </w:rPr>
+              <w:t>0.59</w:t>
+            </w:r>
+          </w:p>
+        </w:tc>
+      </w:tr>
+      <w:tr>
+        <w:trPr>
+          <w:cnfStyle w:val="000000100000"/>
+          <w:jc w:val="center"/>
+        </w:trPr>
+        <w:tc>
+          <w:tcPr>
+            <w:cnfStyle w:val="001000000000"/>
+            <w:tcW w:w="0" w:type="auto"/>
+            <w:vAlign w:val="center"/>
+          </w:tcPr>
+          <w:p>
+            <w:pPr>
+              <w:jc w:val="center"/>
+              <w:rPr>
+                <w:lang w:val="es-AR"/>
+              </w:rPr>
+            </w:pPr>
+            <w:r>
+              <w:rPr>
+                <w:lang w:val="es-AR"/>
+              </w:rPr>
+              <w:t>0.4</w:t>
+            </w:r>
+          </w:p>
+        </w:tc>
+        <w:tc>
+          <w:tcPr>
+            <w:tcW w:w="0" w:type="auto"/>
+            <w:vAlign w:val="center"/>
+          </w:tcPr>
+          <w:p>
+            <w:pPr>
+              <w:jc w:val="center"/>
+              <w:cnfStyle w:val="000000100000"/>
+              <w:rPr>
+                <w:lang w:val="es-AR"/>
+              </w:rPr>
+            </w:pPr>
+            <w:r>
+              <w:rPr>
+                <w:lang w:val="es-AR"/>
+              </w:rPr>
+              <w:t>400</w:t>
+            </w:r>
+          </w:p>
+        </w:tc>
+        <w:tc>
+          <w:tcPr>
+            <w:tcW w:w="0" w:type="auto"/>
+            <w:vAlign w:val="center"/>
+          </w:tcPr>
+          <w:p>
+            <w:pPr>
+              <w:jc w:val="center"/>
+              <w:cnfStyle w:val="000000100000"/>
+              <w:rPr>
+                <w:lang w:val="es-AR"/>
+              </w:rPr>
+            </w:pPr>
+            <w:r>
+              <w:rPr>
+                <w:lang w:val="es-AR"/>
+              </w:rPr>
+              <w:t>56</w:t>
+            </w:r>
+          </w:p>
+        </w:tc>
+        <w:tc>
+          <w:tcPr>
+            <w:tcW w:w="0" w:type="auto"/>
+          </w:tcPr>
+          <w:p>
+            <w:pPr>
+              <w:jc w:val="center"/>
+              <w:cnfStyle w:val="000000100000"/>
+              <w:rPr>
+                <w:lang w:val="es-AR"/>
+              </w:rPr>
+            </w:pPr>
+            <w:r>
+              <w:rPr>
+                <w:lang w:val="es-AR"/>
+              </w:rPr>
+              <w:t>0.65</w:t>
+            </w:r>
+          </w:p>
+        </w:tc>
+        <w:tc>
+          <w:tcPr>
+            <w:tcW w:w="0" w:type="auto"/>
+            <w:vAlign w:val="center"/>
+          </w:tcPr>
+          <w:p>
+            <w:pPr>
+              <w:jc w:val="center"/>
+              <w:cnfStyle w:val="000000100000"/>
+              <w:rPr>
+                <w:lang w:val="es-AR"/>
+              </w:rPr>
+            </w:pPr>
+            <w:r>
+              <w:rPr>
+                <w:lang w:val="es-AR"/>
+              </w:rPr>
+              <w:t>0.47</w:t>
+            </w:r>
+          </w:p>
+        </w:tc>
+      </w:tr>
+      <w:tr>
+        <w:trPr>
+          <w:jc w:val="center"/>
+        </w:trPr>
+        <w:tc>
+          <w:tcPr>
+            <w:cnfStyle w:val="001000000000"/>
+            <w:tcW w:w="0" w:type="auto"/>
+            <w:vAlign w:val="center"/>
+          </w:tcPr>
+          <w:p>
+            <w:pPr>
+              <w:jc w:val="center"/>
+              <w:rPr>
+                <w:lang w:val="es-AR"/>
+              </w:rPr>
+            </w:pPr>
+            <w:r>
+              <w:rPr>
+                <w:lang w:val="es-AR"/>
+              </w:rPr>
+              <w:t>0.5</w:t>
+            </w:r>
+          </w:p>
+        </w:tc>
+        <w:tc>
+          <w:tcPr>
+            <w:tcW w:w="0" w:type="auto"/>
+            <w:vAlign w:val="center"/>
+          </w:tcPr>
+          <w:p>
+            <w:pPr>
+              <w:jc w:val="center"/>
+              <w:cnfStyle w:val="000000000000"/>
+              <w:rPr>
+                <w:lang w:val="es-AR"/>
+              </w:rPr>
+            </w:pPr>
+            <w:r>
+              <w:rPr>
+                <w:lang w:val="es-AR"/>
+              </w:rPr>
+              <w:t>500</w:t>
+            </w:r>
+          </w:p>
+        </w:tc>
+        <w:tc>
+          <w:tcPr>
+            <w:tcW w:w="0" w:type="auto"/>
+            <w:vAlign w:val="center"/>
+          </w:tcPr>
+          <w:p>
+            <w:pPr>
+              <w:jc w:val="center"/>
+              <w:cnfStyle w:val="000000000000"/>
+              <w:rPr>
+                <w:lang w:val="es-AR"/>
+              </w:rPr>
+            </w:pPr>
+            <w:r>
+              <w:rPr>
+                <w:lang w:val="es-AR"/>
+              </w:rPr>
+              <w:t>50</w:t>
+            </w:r>
+          </w:p>
+        </w:tc>
+        <w:tc>
+          <w:tcPr>
+            <w:tcW w:w="0" w:type="auto"/>
+          </w:tcPr>
+          <w:p>
+            <w:pPr>
+              <w:jc w:val="center"/>
+              <w:cnfStyle w:val="000000000000"/>
+              <w:rPr>
+                <w:lang w:val="es-AR"/>
+              </w:rPr>
+            </w:pPr>
+            <w:r>
+              <w:rPr>
+                <w:lang w:val="es-AR"/>
+              </w:rPr>
+              <w:t>0.81</w:t>
+            </w:r>
+          </w:p>
+        </w:tc>
+        <w:tc>
+          <w:tcPr>
+            <w:tcW w:w="0" w:type="auto"/>
+            <w:vAlign w:val="center"/>
+          </w:tcPr>
+          <w:p>
+            <w:pPr>
+              <w:jc w:val="center"/>
+              <w:cnfStyle w:val="000000000000"/>
+              <w:rPr>
+                <w:lang w:val="es-AR"/>
+              </w:rPr>
+            </w:pPr>
+            <w:r>
+              <w:rPr>
+                <w:lang w:val="es-AR"/>
+              </w:rPr>
+              <w:t>0.54</w:t>
+            </w:r>
+          </w:p>
+        </w:tc>
+      </w:tr>
+      <w:tr>
+        <w:trPr>
+          <w:cnfStyle w:val="000000100000"/>
+          <w:jc w:val="center"/>
+        </w:trPr>
+        <w:tc>
+          <w:tcPr>
+            <w:cnfStyle w:val="001000000000"/>
+            <w:tcW w:w="0" w:type="auto"/>
+            <w:vAlign w:val="center"/>
+          </w:tcPr>
+          <w:p>
+            <w:pPr>
+              <w:jc w:val="center"/>
+              <w:rPr>
+                <w:lang w:val="es-AR"/>
+              </w:rPr>
+            </w:pPr>
+            <w:r>
+              <w:rPr>
+                <w:lang w:val="es-AR"/>
+              </w:rPr>
+              <w:t>0.7</w:t>
+            </w:r>
+          </w:p>
+        </w:tc>
+        <w:tc>
+          <w:tcPr>
+            <w:tcW w:w="0" w:type="auto"/>
+            <w:vAlign w:val="center"/>
+          </w:tcPr>
+          <w:p>
+            <w:pPr>
+              <w:jc w:val="center"/>
+              <w:cnfStyle w:val="000000100000"/>
+              <w:rPr>
+                <w:lang w:val="es-AR"/>
+              </w:rPr>
+            </w:pPr>
+            <w:r>
+              <w:rPr>
+                <w:lang w:val="es-AR"/>
+              </w:rPr>
+              <w:t>700</w:t>
+            </w:r>
+          </w:p>
+        </w:tc>
+        <w:tc>
+          <w:tcPr>
+            <w:tcW w:w="0" w:type="auto"/>
+            <w:vAlign w:val="center"/>
+          </w:tcPr>
+          <w:p>
+            <w:pPr>
+              <w:jc w:val="center"/>
+              <w:cnfStyle w:val="000000100000"/>
+              <w:rPr>
+                <w:lang w:val="es-AR"/>
+              </w:rPr>
+            </w:pPr>
+            <w:r>
+              <w:rPr>
+                <w:lang w:val="es-AR"/>
+              </w:rPr>
+              <w:t>25</w:t>
+            </w:r>
+          </w:p>
+        </w:tc>
+        <w:tc>
+          <w:tcPr>
+            <w:tcW w:w="0" w:type="auto"/>
+          </w:tcPr>
+          <w:p>
+            <w:pPr>
+              <w:jc w:val="center"/>
+              <w:cnfStyle w:val="000000100000"/>
+              <w:rPr>
+                <w:lang w:val="es-AR"/>
+              </w:rPr>
+            </w:pPr>
+            <w:r>
+              <w:rPr>
+                <w:lang w:val="es-AR"/>
+              </w:rPr>
+              <w:t>0.69</w:t>
+            </w:r>
+          </w:p>
+        </w:tc>
+        <w:tc>
+          <w:tcPr>
+            <w:tcW w:w="0" w:type="auto"/>
+            <w:vAlign w:val="center"/>
+          </w:tcPr>
+          <w:p>
+            <w:pPr>
+              <w:jc w:val="center"/>
+              <w:cnfStyle w:val="000000100000"/>
+              <w:rPr>
+                <w:lang w:val="es-AR"/>
+              </w:rPr>
+            </w:pPr>
+            <w:r>
+              <w:rPr>
+                <w:lang w:val="es-AR"/>
+              </w:rPr>
+              <w:t>0.37</w:t>
+            </w:r>
+          </w:p>
+        </w:tc>
+      </w:tr>
+      <w:tr>
+        <w:trPr>
+          <w:jc w:val="center"/>
+        </w:trPr>
+        <w:tc>
+          <w:tcPr>
+            <w:cnfStyle w:val="001000000000"/>
+            <w:tcW w:w="0" w:type="auto"/>
+            <w:vAlign w:val="center"/>
+          </w:tcPr>
+          <w:p>
+            <w:pPr>
+              <w:jc w:val="center"/>
+              <w:rPr>
+                <w:lang w:val="es-AR"/>
+              </w:rPr>
+            </w:pPr>
+            <w:r>
+              <w:rPr>
+                <w:lang w:val="es-AR"/>
+              </w:rPr>
+              <w:t>0.9</w:t>
+            </w:r>
+          </w:p>
+        </w:tc>
+        <w:tc>
+          <w:tcPr>
+            <w:tcW w:w="0" w:type="auto"/>
+            <w:vAlign w:val="center"/>
+          </w:tcPr>
+          <w:p>
+            <w:pPr>
+              <w:jc w:val="center"/>
+              <w:cnfStyle w:val="000000000000"/>
+              <w:rPr>
+                <w:lang w:val="es-AR"/>
+              </w:rPr>
+            </w:pPr>
+            <w:r>
+              <w:rPr>
+                <w:lang w:val="es-AR"/>
+              </w:rPr>
+              <w:t>900</w:t>
+            </w:r>
+          </w:p>
+        </w:tc>
+        <w:tc>
+          <w:tcPr>
+            <w:tcW w:w="0" w:type="auto"/>
+            <w:vAlign w:val="center"/>
+          </w:tcPr>
+          <w:p>
+            <w:pPr>
+              <w:jc w:val="center"/>
+              <w:cnfStyle w:val="000000000000"/>
+              <w:rPr>
+                <w:lang w:val="es-AR"/>
+              </w:rPr>
+            </w:pPr>
+            <w:r>
+              <w:rPr>
+                <w:lang w:val="es-AR"/>
+              </w:rPr>
+              <w:t>24</w:t>
+            </w:r>
+          </w:p>
+        </w:tc>
+        <w:tc>
+          <w:tcPr>
+            <w:tcW w:w="0" w:type="auto"/>
+          </w:tcPr>
+          <w:p>
+            <w:pPr>
+              <w:jc w:val="center"/>
+              <w:cnfStyle w:val="000000000000"/>
+              <w:rPr>
+                <w:lang w:val="es-AR"/>
+              </w:rPr>
+            </w:pPr>
+            <w:r>
+              <w:rPr>
+                <w:lang w:val="es-AR"/>
+              </w:rPr>
+              <w:t>0.64</w:t>
+            </w:r>
+          </w:p>
+        </w:tc>
+        <w:tc>
+          <w:tcPr>
+            <w:tcW w:w="0" w:type="auto"/>
+            <w:vAlign w:val="center"/>
+          </w:tcPr>
+          <w:p>
+            <w:pPr>
+              <w:jc w:val="center"/>
+              <w:cnfStyle w:val="000000000000"/>
+              <w:rPr>
+                <w:lang w:val="es-AR"/>
+              </w:rPr>
+            </w:pPr>
+            <w:r>
+              <w:rPr>
+                <w:lang w:val="es-AR"/>
+              </w:rPr>
+              <w:t>0.08</w:t>
+            </w:r>
+          </w:p>
+        </w:tc>
+      </w:tr>
+    </w:tbl>
+    <w:p>
+      <w:pPr>
+        <w:tabs>
+          <w:tab w:val="left" w:pos="284"/>
+        </w:tabs>
+        <w:rPr>
+          <w:lang w:val="es-AR"/>
+        </w:rPr>
+      </w:pPr>
+    </w:p>
+    <w:p>
+      <w:pPr>
+        <w:tabs>
+          <w:tab w:val="left" w:pos="284"/>
+        </w:tabs>
+        <w:rPr>
+          <w:lang w:val="es-AR"/>
+        </w:rPr>
+      </w:pPr>
+      <w:r>
+        <w:rPr>
+          <w:lang w:val="es-AR"/>
+        </w:rPr>
+        <w:lastRenderedPageBreak/>
+        <w:tab/>
+        <w:t xml:space="preserve">Según la ley de los grandes números, la estimación de error será más certera sobre aquellas variables con más muestras. Por ende para tener una buena estimación del error sobre las muestras de validación, se divide el set de datos en </w:t>
+      </w:r>
+      <w:r>
+        <w:rPr>
+          <w:lang w:val="es-AR"/>
+        </w:rPr>
+        <w:t>400 muestras de entrenamiento y 600 de validación. Los resultados fueron los siguientes</w:t>
+      </w:r>
+    </w:p>
+    <w:p>
+      <w:pPr>
+        <w:rPr>
+          <w:lang w:val="es-AR"/>
+        </w:rPr>
+      </w:pPr>
+      <m:oMathPara>
+        <m:oMath>
+          <m:sSub>
+            <m:sSubPr>
+              <m:ctrlPr>
+                <w:rPr>
+                  <w:rFonts w:ascii="Cambria Math" w:hAnsi="Cambria Math"/>
+                  <w:b/>
+                  <w:i/>
+                  <w:lang w:val="es-AR"/>
+                </w:rPr>
+              </m:ctrlPr>
+            </m:sSubPr>
+            <m:e>
+              <m:r>
+                <m:rPr>
+                  <m:sty m:val="bi"/>
+                </m:rPr>
+                <w:rPr>
+                  <w:rFonts w:ascii="Cambria Math" w:hAnsi="Cambria Math"/>
+                  <w:lang w:val="es-AR"/>
+                </w:rPr>
+                <m:t>P</m:t>
+              </m:r>
+            </m:e>
+            <m:sub>
+              <m:r>
+                <m:rPr>
+                  <m:sty m:val="bi"/>
+                </m:rPr>
+                <w:rPr>
+                  <w:rFonts w:ascii="Cambria Math" w:hAnsi="Cambria Math"/>
+                  <w:lang w:val="es-AR"/>
+                </w:rPr>
+                <m:t>400 muestras</m:t>
+              </m:r>
+            </m:sub>
+          </m:sSub>
+          <m:r>
+            <w:rPr>
+              <w:rFonts w:ascii="Cambria Math" w:hAnsi="Cambria Math"/>
+              <w:lang w:val="es-AR"/>
+            </w:rPr>
+            <m:t>=</m:t>
+          </m:r>
+          <m:d>
+            <m:dPr>
+              <m:begChr m:val="["/>
+              <m:endChr m:val="]"/>
+              <m:ctrlPr>
+                <w:rPr>
+                  <w:rFonts w:ascii="Cambria Math" w:hAnsi="Cambria Math"/>
+                  <w:i/>
+                  <w:lang w:val="es-AR"/>
+                </w:rPr>
+              </m:ctrlPr>
+            </m:dPr>
+            <m:e>
+              <m:m>
+                <m:mPr>
+                  <m:mcs>
+                    <m:mc>
+                      <m:mcPr>
+                        <m:count m:val="1"/>
+                        <m:mcJc m:val="center"/>
+                      </m:mcPr>
+                    </m:mc>
+                  </m:mcs>
+                  <m:ctrlPr>
+                    <w:rPr>
+                      <w:rFonts w:ascii="Cambria Math" w:hAnsi="Cambria Math"/>
+                      <w:i/>
+                      <w:lang w:val="es-AR"/>
+                    </w:rPr>
+                  </m:ctrlPr>
+                </m:mPr>
+                <m:mr>
+                  <m:e>
+                    <m:sSub>
+                      <m:sSubPr>
+                        <m:ctrlPr>
+                          <w:rPr>
+                            <w:rFonts w:ascii="Cambria Math" w:hAnsi="Cambria Math"/>
+                            <w:i/>
+                            <w:lang w:val="es-AR"/>
+                          </w:rPr>
+                        </m:ctrlPr>
+                      </m:sSubPr>
+                      <m:e>
+                        <m:r>
+                          <w:rPr>
+                            <w:rFonts w:ascii="Cambria Math" w:hAnsi="Cambria Math"/>
+                            <w:lang w:val="es-AR"/>
+                          </w:rPr>
+                          <m:t>I</m:t>
+                        </m:r>
+                      </m:e>
+                      <m:sub>
+                        <m:r>
+                          <w:rPr>
+                            <w:rFonts w:ascii="Cambria Math" w:hAnsi="Cambria Math"/>
+                            <w:lang w:val="es-AR"/>
+                          </w:rPr>
+                          <m:t>ozz</m:t>
+                        </m:r>
+                      </m:sub>
+                    </m:sSub>
+                  </m:e>
+                </m:mr>
+                <m:mr>
+                  <m:e>
+                    <m:sSub>
+                      <m:sSubPr>
+                        <m:ctrlPr>
+                          <w:rPr>
+                            <w:rFonts w:ascii="Cambria Math" w:hAnsi="Cambria Math"/>
+                            <w:i/>
+                            <w:lang w:val="es-AR"/>
+                          </w:rPr>
+                        </m:ctrlPr>
+                      </m:sSubPr>
+                      <m:e>
+                        <m:r>
+                          <w:rPr>
+                            <w:rFonts w:ascii="Cambria Math" w:hAnsi="Cambria Math"/>
+                            <w:lang w:val="es-AR"/>
+                          </w:rPr>
+                          <m:t>x</m:t>
+                        </m:r>
+                      </m:e>
+                      <m:sub>
+                        <m:r>
+                          <w:rPr>
+                            <w:rFonts w:ascii="Cambria Math" w:hAnsi="Cambria Math"/>
+                            <w:lang w:val="es-AR"/>
+                          </w:rPr>
+                          <m:t>g</m:t>
+                        </m:r>
+                      </m:sub>
+                    </m:sSub>
+                  </m:e>
+                </m:mr>
+                <m:mr>
+                  <m:e>
+                    <m:sSub>
+                      <m:sSubPr>
+                        <m:ctrlPr>
+                          <w:rPr>
+                            <w:rFonts w:ascii="Cambria Math" w:hAnsi="Cambria Math"/>
+                            <w:i/>
+                            <w:lang w:val="es-AR"/>
+                          </w:rPr>
+                        </m:ctrlPr>
+                      </m:sSubPr>
+                      <m:e>
+                        <m:r>
+                          <w:rPr>
+                            <w:rFonts w:ascii="Cambria Math" w:hAnsi="Cambria Math"/>
+                            <w:lang w:val="es-AR"/>
+                          </w:rPr>
+                          <m:t>y</m:t>
+                        </m:r>
+                      </m:e>
+                      <m:sub>
+                        <m:r>
+                          <w:rPr>
+                            <w:rFonts w:ascii="Cambria Math" w:hAnsi="Cambria Math"/>
+                            <w:lang w:val="es-AR"/>
+                          </w:rPr>
+                          <m:t>g</m:t>
+                        </m:r>
+                      </m:sub>
+                    </m:sSub>
+                  </m:e>
+                </m:mr>
+              </m:m>
+            </m:e>
+          </m:d>
+          <m:r>
+            <w:rPr>
+              <w:rFonts w:ascii="Cambria Math" w:hAnsi="Cambria Math"/>
+              <w:lang w:val="es-AR"/>
+            </w:rPr>
+            <m:t>=</m:t>
+          </m:r>
+          <m:d>
+            <m:dPr>
+              <m:begChr m:val="["/>
+              <m:endChr m:val="]"/>
+              <m:ctrlPr>
+                <w:rPr>
+                  <w:rFonts w:ascii="Cambria Math" w:hAnsi="Cambria Math"/>
+                  <w:i/>
+                  <w:lang w:val="es-AR"/>
+                </w:rPr>
+              </m:ctrlPr>
+            </m:dPr>
+            <m:e>
+              <m:m>
+                <m:mPr>
+                  <m:mcs>
+                    <m:mc>
+                      <m:mcPr>
+                        <m:count m:val="1"/>
+                        <m:mcJc m:val="center"/>
+                      </m:mcPr>
+                    </m:mc>
+                  </m:mcs>
+                  <m:ctrlPr>
+                    <w:rPr>
+                      <w:rFonts w:ascii="Cambria Math" w:hAnsi="Cambria Math"/>
+                      <w:i/>
+                      <w:lang w:val="es-AR"/>
+                    </w:rPr>
+                  </m:ctrlPr>
+                </m:mPr>
+                <m:mr>
+                  <m:e>
+                    <m:r>
+                      <w:rPr>
+                        <w:rFonts w:ascii="Cambria Math" w:hAnsi="Cambria Math"/>
+                        <w:lang w:val="es-AR"/>
+                      </w:rPr>
+                      <m:t xml:space="preserve">0.006 kg </m:t>
+                    </m:r>
+                    <m:sSup>
+                      <m:sSupPr>
+                        <m:ctrlPr>
+                          <w:rPr>
+                            <w:rFonts w:ascii="Cambria Math" w:hAnsi="Cambria Math"/>
+                            <w:i/>
+                            <w:lang w:val="es-AR"/>
+                          </w:rPr>
+                        </m:ctrlPr>
+                      </m:sSupPr>
+                      <m:e>
+                        <m:r>
+                          <w:rPr>
+                            <w:rFonts w:ascii="Cambria Math" w:hAnsi="Cambria Math"/>
+                            <w:lang w:val="es-AR"/>
+                          </w:rPr>
+                          <m:t>m</m:t>
+                        </m:r>
+                      </m:e>
+                      <m:sup>
+                        <m:r>
+                          <w:rPr>
+                            <w:rFonts w:ascii="Cambria Math" w:hAnsi="Cambria Math"/>
+                            <w:lang w:val="es-AR"/>
+                          </w:rPr>
+                          <m:t>2</m:t>
+                        </m:r>
+                      </m:sup>
+                    </m:sSup>
+                  </m:e>
+                </m:mr>
+                <m:mr>
+                  <m:e>
+                    <m:r>
+                      <w:rPr>
+                        <w:rFonts w:ascii="Cambria Math" w:hAnsi="Cambria Math"/>
+                        <w:lang w:val="es-AR"/>
+                      </w:rPr>
+                      <m:t>-0.05 m</m:t>
+                    </m:r>
+                  </m:e>
+                </m:mr>
+                <m:mr>
+                  <m:e>
+                    <m:r>
+                      <w:rPr>
+                        <w:rFonts w:ascii="Cambria Math" w:hAnsi="Cambria Math"/>
+                        <w:lang w:val="es-AR"/>
+                      </w:rPr>
+                      <m:t>0</m:t>
+                    </m:r>
+                  </m:e>
+                </m:mr>
+              </m:m>
+            </m:e>
+          </m:d>
+        </m:oMath>
+      </m:oMathPara>
+    </w:p>
+    <w:p>
+      <w:pPr>
+        <w:tabs>
+          <w:tab w:val="left" w:pos="284"/>
+        </w:tabs>
+        <w:rPr>
+          <w:lang w:val="es-AR"/>
+        </w:rPr>
+      </w:pPr>
+      <w:r>
+        <w:pict>
+          <v:rect id="_x0000_i1032" style="width:0;height:1.5pt" o:hralign="center" o:hrstd="t" o:hr="t" fillcolor="#a0a0a0" stroked="f"/>
+        </w:pict>
+      </w:r>
+    </w:p>
+    <w:p>
+      <w:pPr>
+        <w:rPr>
+          <w:lang w:val="es-AR"/>
+        </w:rPr>
+      </w:pPr>
+      <w:r>
+        <w:rPr>
+          <w:b/>
+          <w:lang w:val="es-AR"/>
+        </w:rPr>
+        <w:t>PARTE 3,</w:t>
+      </w:r>
+      <w:r>
+        <w:rPr>
+          <w:lang w:val="es-AR"/>
+        </w:rPr>
+        <w:t xml:space="preserve"> simulación</w:t>
+      </w:r>
+    </w:p>
+    <w:p>
+      <w:pPr>
+        <w:rPr>
+          <w:lang w:val="es-AR"/>
+        </w:rPr>
+      </w:pPr>
+    </w:p>
+    <w:p>
+      <w:pPr>
+        <w:rPr>
+          <w:lang w:val="es-AR"/>
+        </w:rPr>
+      </w:pPr>
+    </w:p>
+    <w:p>
+      <w:pPr>
+        <w:rPr>
+          <w:lang w:val="es-AR"/>
+        </w:rPr>
+      </w:pPr>
+    </w:p>
+    <w:p>
+      <w:pPr>
+        <w:rPr>
+          <w:lang w:val="es-AR"/>
+        </w:rPr>
+      </w:pPr>
+    </w:p>
+    <w:p>
+      <w:pPr>
+        <w:rPr>
+          <w:lang w:val="es-AR"/>
+        </w:rPr>
+      </w:pPr>
+    </w:p>
+    <w:p>
+      <w:pPr>
+        <w:rPr>
+          <w:lang w:val="es-AR"/>
+        </w:rPr>
+      </w:pPr>
+      <w:r>
+        <w:rPr>
+          <w:lang w:val="es-AR"/>
+        </w:rPr>
+        <w:t>Conclusiones</w:t>
+      </w:r>
+    </w:p>
     <w:sectPr>
-      <w:footerReference w:type="default" r:id="rId12"/>
+      <w:footerReference w:type="default" r:id="rId13"/>
       <w:pgSz w:w="12240" w:h="15840"/>
       <w:pgMar w:top="709" w:right="616" w:bottom="851" w:left="851" w:header="708" w:footer="708" w:gutter="0"/>
       <w:cols w:space="708"/>
@@ -17254,7 +20705,7 @@
                 <w:b/>
                 <w:noProof/>
               </w:rPr>
-              <w:t>5</w:t>
+              <w:t>8</w:t>
             </w:r>
             <w:r>
               <w:rPr>
@@ -17294,7 +20745,7 @@
                 <w:b/>
                 <w:noProof/>
               </w:rPr>
-              <w:t>5</w:t>
+              <w:t>8</w:t>
             </w:r>
             <w:r>
               <w:rPr>
@@ -18108,6 +21559,90 @@
       <w:u w:val="single"/>
     </w:rPr>
   </w:style>
+  <w:style w:type="table" w:styleId="Listamedia1-nfasis2">
+    <w:name w:val="Medium List 1 Accent 2"/>
+    <w:basedOn w:val="Tablanormal"/>
+    <w:uiPriority w:val="65"/>
+    <w:rsid w:val="00676324"/>
+    <w:pPr>
+      <w:spacing w:after="0" w:line="240" w:lineRule="auto"/>
+    </w:pPr>
+    <w:rPr>
+      <w:color w:val="000000" w:themeColor="text1"/>
+    </w:rPr>
+    <w:tblPr>
+      <w:tblStyleRowBandSize w:val="1"/>
+      <w:tblStyleColBandSize w:val="1"/>
+      <w:tblInd w:w="0" w:type="dxa"/>
+      <w:tblBorders>
+        <w:top w:val="single" w:sz="8" w:space="0" w:color="C0504D" w:themeColor="accent2"/>
+        <w:bottom w:val="single" w:sz="8" w:space="0" w:color="C0504D" w:themeColor="accent2"/>
+      </w:tblBorders>
+      <w:tblCellMar>
+        <w:top w:w="0" w:type="dxa"/>
+        <w:left w:w="108" w:type="dxa"/>
+        <w:bottom w:w="0" w:type="dxa"/>
+        <w:right w:w="108" w:type="dxa"/>
+      </w:tblCellMar>
+    </w:tblPr>
+    <w:tblStylePr w:type="firstRow">
+      <w:rPr>
+        <w:rFonts w:asciiTheme="majorHAnsi" w:eastAsiaTheme="majorEastAsia" w:hAnsiTheme="majorHAnsi" w:cstheme="majorBidi"/>
+      </w:rPr>
+      <w:tblPr/>
+      <w:tcPr>
+        <w:tcBorders>
+          <w:top w:val="nil"/>
+          <w:bottom w:val="single" w:sz="8" w:space="0" w:color="C0504D" w:themeColor="accent2"/>
+        </w:tcBorders>
+      </w:tcPr>
+    </w:tblStylePr>
+    <w:tblStylePr w:type="lastRow">
+      <w:rPr>
+        <w:b/>
+        <w:bCs/>
+        <w:color w:val="1F497D" w:themeColor="text2"/>
+      </w:rPr>
+      <w:tblPr/>
+      <w:tcPr>
+        <w:tcBorders>
+          <w:top w:val="single" w:sz="8" w:space="0" w:color="C0504D" w:themeColor="accent2"/>
+          <w:bottom w:val="single" w:sz="8" w:space="0" w:color="C0504D" w:themeColor="accent2"/>
+        </w:tcBorders>
+      </w:tcPr>
+    </w:tblStylePr>
+    <w:tblStylePr w:type="firstCol">
+      <w:rPr>
+        <w:b/>
+        <w:bCs/>
+      </w:rPr>
+    </w:tblStylePr>
+    <w:tblStylePr w:type="lastCol">
+      <w:rPr>
+        <w:b/>
+        <w:bCs/>
+      </w:rPr>
+      <w:tblPr/>
+      <w:tcPr>
+        <w:tcBorders>
+          <w:top w:val="single" w:sz="8" w:space="0" w:color="C0504D" w:themeColor="accent2"/>
+          <w:bottom w:val="single" w:sz="8" w:space="0" w:color="C0504D" w:themeColor="accent2"/>
+        </w:tcBorders>
+      </w:tcPr>
+    </w:tblStylePr>
+    <w:tblStylePr w:type="band1Vert">
+      <w:tblPr/>
+      <w:tcPr>
+        <w:shd w:val="clear" w:color="auto" w:fill="EFD3D2" w:themeFill="accent2" w:themeFillTint="3F"/>
+      </w:tcPr>
+    </w:tblStylePr>
+    <w:tblStylePr w:type="band1Horz">
+      <w:tblPr/>
+      <w:tcPr>
+        <w:shd w:val="clear" w:color="auto" w:fill="EFD3D2" w:themeFill="accent2" w:themeFillTint="3F"/>
+      </w:tcPr>
+    </w:tblStylePr>
+  </w:style>
 </w:styles>
 </file>
 
@@ -18203,14 +21738,14 @@
     <w:pitch w:val="default"/>
     <w:sig w:usb0="00000000" w:usb1="00000000" w:usb2="00000000" w:usb3="00000000" w:csb0="00000000" w:csb1="00000000"/>
   </w:font>
-  <w:font w:name="Cambria Math">
+  <w:font w:name="Cambria">
     <w:panose1 w:val="02040503050406030204"/>
     <w:charset w:val="00"/>
     <w:family w:val="roman"/>
     <w:pitch w:val="variable"/>
     <w:sig w:usb0="E00006FF" w:usb1="420024FF" w:usb2="02000000" w:usb3="00000000" w:csb0="0000019F" w:csb1="00000000"/>
   </w:font>
-  <w:font w:name="Cambria">
+  <w:font w:name="Cambria Math">
     <w:panose1 w:val="02040503050406030204"/>
     <w:charset w:val="00"/>
     <w:family w:val="roman"/>
@@ -18234,6 +21769,8 @@
     <w:rsid w:val="000D7893"/>
     <w:rsid w:val="0039749C"/>
     <w:rsid w:val="005E744E"/>
+    <w:rsid w:val="00B012E3"/>
+    <w:rsid w:val="00CB5665"/>
     <w:rsid w:val="00CF2180"/>
   </w:rsids>
   <m:mathPr>
@@ -18450,7 +21987,7 @@
     <w:basedOn w:val="Fuentedeprrafopredeter"/>
     <w:uiPriority w:val="99"/>
     <w:semiHidden/>
-    <w:rsid w:val="0039749C"/>
+    <w:rsid w:val="00CB5665"/>
     <w:rPr>
       <w:color w:val="808080"/>
     </w:rPr>

</xml_diff>

<commit_message>
terminado tp5 corregi errores gramaticales
</commit_message>
<xml_diff>
--- a/TP5/TP5.docx
+++ b/TP5/TP5.docx
@@ -9148,7 +9148,15 @@
                                       <w:sz w:val="14"/>
                                       <w:lang w:val="es-AR"/>
                                     </w:rPr>
-                                    <m:t>ozz</m:t>
+                                    <m:t>o</m:t>
+                                  </m:r>
+                                  <m:r>
+                                    <w:rPr>
+                                      <w:rFonts w:ascii="Cambria Math" w:hAnsi="Cambria Math"/>
+                                      <w:sz w:val="14"/>
+                                      <w:lang w:val="es-AR"/>
+                                    </w:rPr>
+                                    <m:t>zz</m:t>
                                   </m:r>
                                 </m:sub>
                               </m:sSub>
@@ -10816,15 +10824,7 @@
                                       <w:sz w:val="14"/>
                                       <w:lang w:val="es-AR"/>
                                     </w:rPr>
-                                    <m:t>oy</m:t>
-                                  </m:r>
-                                  <m:r>
-                                    <w:rPr>
-                                      <w:rFonts w:ascii="Cambria Math" w:hAnsi="Cambria Math"/>
-                                      <w:sz w:val="14"/>
-                                      <w:lang w:val="es-AR"/>
-                                    </w:rPr>
-                                    <m:t>y</m:t>
+                                    <m:t>oyy</m:t>
                                   </m:r>
                                 </m:sub>
                               </m:sSub>
@@ -19718,6 +19718,9 @@
             </w:r>
             <m:oMath>
               <m:r>
+                <m:rPr>
+                  <m:sty m:val="bi"/>
+                </m:rPr>
                 <w:rPr>
                   <w:rFonts w:ascii="Cambria Math" w:hAnsi="Cambria Math"/>
                   <w:lang w:val="es-AR"/>
@@ -22392,14 +22395,7 @@
                               <w:rFonts w:ascii="Cambria Math" w:hAnsi="Cambria Math"/>
                               <w:lang w:val="es-AR"/>
                             </w:rPr>
-                            <m:t>u</m:t>
-                          </m:r>
-                          <m:r>
-                            <w:rPr>
-                              <w:rFonts w:ascii="Cambria Math" w:hAnsi="Cambria Math"/>
-                              <w:lang w:val="es-AR"/>
-                            </w:rPr>
-                            <m:t>-mg</m:t>
+                            <m:t>u-mg</m:t>
                           </m:r>
                           <m:d>
                             <m:dPr>
@@ -22829,7 +22825,8 @@
       </w:pPr>
       <w:r>
         <w:rPr>
-          <w:lang w:val="es-AR"/>
+          <w:noProof/>
+          <w:lang w:eastAsia="es-ES"/>
         </w:rPr>
         <w:drawing>
           <wp:inline distT="0" distB="0" distL="0" distR="0">
@@ -22895,7 +22892,51 @@
         <w:rPr>
           <w:lang w:val="es-AR"/>
         </w:rPr>
-        <w:t>La respuesta del sistema para un torque de 0.1 nm se muestra en la figura a continuación, debajo el ángulo q donde se trazó en rojo los 0º y en magenta los 180º para facilitar la visualización. El último gráfico corresponde a la velocidad angular en función del tiempo.</w:t>
+        <w:t xml:space="preserve">La respuesta del sistema para un torque de 0.1 nm se muestra en la figura a continuación, debajo el ángulo </w:t>
+      </w:r>
+      <m:oMath>
+        <m:r>
+          <m:rPr>
+            <m:sty m:val="bi"/>
+          </m:rPr>
+          <w:rPr>
+            <w:rFonts w:ascii="Cambria Math" w:hAnsi="Cambria Math"/>
+            <w:lang w:val="es-AR"/>
+          </w:rPr>
+          <m:t>q</m:t>
+        </m:r>
+      </m:oMath>
+      <w:r>
+        <w:rPr>
+          <w:lang w:val="es-AR"/>
+        </w:rPr>
+        <w:t xml:space="preserve"> donde se trazó en rojo los </w:t>
+      </w:r>
+      <w:r>
+        <w:rPr>
+          <w:b/>
+          <w:lang w:val="es-AR"/>
+        </w:rPr>
+        <w:t>0º</w:t>
+      </w:r>
+      <w:r>
+        <w:rPr>
+          <w:lang w:val="es-AR"/>
+        </w:rPr>
+        <w:t xml:space="preserve"> y en magenta los </w:t>
+      </w:r>
+      <w:r>
+        <w:rPr>
+          <w:b/>
+          <w:lang w:val="es-AR"/>
+        </w:rPr>
+        <w:t>180º</w:t>
+      </w:r>
+      <w:r>
+        <w:rPr>
+          <w:lang w:val="es-AR"/>
+        </w:rPr>
+        <w:t xml:space="preserve"> para facilitar la visualización. El último gráfico corresponde a la velocidad angular en función del tiempo.</w:t>
       </w:r>
       <w:r>
         <w:rPr>
@@ -24759,15 +24800,7 @@
                                       <w:sz w:val="18"/>
                                       <w:lang w:val="es-AR"/>
                                     </w:rPr>
-                                    <m:t>oz</m:t>
-                                  </m:r>
-                                  <m:r>
-                                    <w:rPr>
-                                      <w:rFonts w:ascii="Cambria Math" w:hAnsi="Cambria Math"/>
-                                      <w:sz w:val="18"/>
-                                      <w:lang w:val="es-AR"/>
-                                    </w:rPr>
-                                    <m:t>z</m:t>
+                                    <m:t>ozz</m:t>
                                   </m:r>
                                 </m:sub>
                               </m:sSub>
@@ -25446,7 +25479,19 @@
         <w:rPr>
           <w:lang w:val="es-AR"/>
         </w:rPr>
-        <w:t xml:space="preserve">Se observa cómo no es novedad, que las oscilaciones </w:t>
+        <w:t>Se observa c</w:t>
+      </w:r>
+      <w:r>
+        <w:rPr>
+          <w:lang w:val="es-AR"/>
+        </w:rPr>
+        <w:t>o</w:t>
+      </w:r>
+      <w:r>
+        <w:rPr>
+          <w:lang w:val="es-AR"/>
+        </w:rPr>
+        <w:t xml:space="preserve">mo no es novedad, que las oscilaciones </w:t>
       </w:r>
       <w:r>
         <w:rPr>
@@ -26420,7 +26465,7 @@
                 <w:b/>
                 <w:noProof/>
               </w:rPr>
-              <w:t>1</w:t>
+              <w:t>13</w:t>
             </w:r>
             <w:r>
               <w:rPr>
@@ -27361,361 +27406,6 @@
 </w:styles>
 </file>
 
-<file path=word/glossary/document.xml><?xml version="1.0" encoding="utf-8"?>
-<w:glossaryDocument xmlns:ve="http://schemas.openxmlformats.org/markup-compatibility/2006" xmlns:o="urn:schemas-microsoft-com:office:office" xmlns:r="http://schemas.openxmlformats.org/officeDocument/2006/relationships" xmlns:m="http://schemas.openxmlformats.org/officeDocument/2006/math" xmlns:v="urn:schemas-microsoft-com:vml" xmlns:wp="http://schemas.openxmlformats.org/drawingml/2006/wordprocessingDrawing" xmlns:w10="urn:schemas-microsoft-com:office:word" xmlns:w="http://schemas.openxmlformats.org/wordprocessingml/2006/main" xmlns:wne="http://schemas.microsoft.com/office/word/2006/wordml">
-  <w:docParts/>
-</w:glossaryDocument>
-</file>
-
-<file path=word/glossary/fontTable.xml><?xml version="1.0" encoding="utf-8"?>
-<w:fonts xmlns:r="http://schemas.openxmlformats.org/officeDocument/2006/relationships" xmlns:w="http://schemas.openxmlformats.org/wordprocessingml/2006/main">
-  <w:font w:name="Symbol">
-    <w:panose1 w:val="05050102010706020507"/>
-    <w:charset w:val="02"/>
-    <w:family w:val="roman"/>
-    <w:pitch w:val="variable"/>
-    <w:sig w:usb0="00000000" w:usb1="10000000" w:usb2="00000000" w:usb3="00000000" w:csb0="80000000" w:csb1="00000000"/>
-  </w:font>
-  <w:font w:name="Times New Roman">
-    <w:panose1 w:val="02020603050405020304"/>
-    <w:charset w:val="00"/>
-    <w:family w:val="roman"/>
-    <w:pitch w:val="variable"/>
-    <w:sig w:usb0="E0002EFF" w:usb1="C000785B" w:usb2="00000009" w:usb3="00000000" w:csb0="000001FF" w:csb1="00000000"/>
-  </w:font>
-  <w:font w:name="Courier New">
-    <w:panose1 w:val="02070309020205020404"/>
-    <w:charset w:val="00"/>
-    <w:family w:val="modern"/>
-    <w:pitch w:val="fixed"/>
-    <w:sig w:usb0="E0002EFF" w:usb1="C0007843" w:usb2="00000009" w:usb3="00000000" w:csb0="000001FF" w:csb1="00000000"/>
-  </w:font>
-  <w:font w:name="Wingdings">
-    <w:panose1 w:val="05000000000000000000"/>
-    <w:charset w:val="02"/>
-    <w:family w:val="auto"/>
-    <w:pitch w:val="variable"/>
-    <w:sig w:usb0="00000000" w:usb1="10000000" w:usb2="00000000" w:usb3="00000000" w:csb0="80000000" w:csb1="00000000"/>
-  </w:font>
-  <w:font w:name="Calibri">
-    <w:panose1 w:val="020F0502020204030204"/>
-    <w:charset w:val="00"/>
-    <w:family w:val="swiss"/>
-    <w:pitch w:val="variable"/>
-    <w:sig w:usb0="E4002EFF" w:usb1="C000247B" w:usb2="00000009" w:usb3="00000000" w:csb0="000001FF" w:csb1="00000000"/>
-  </w:font>
-  <w:font w:name="Arial">
-    <w:panose1 w:val="020B0604020202020204"/>
-    <w:charset w:val="00"/>
-    <w:family w:val="swiss"/>
-    <w:pitch w:val="variable"/>
-    <w:sig w:usb0="E0002EFF" w:usb1="C000785B" w:usb2="00000009" w:usb3="00000000" w:csb0="000001FF" w:csb1="00000000"/>
-  </w:font>
-  <w:font w:name="Tahoma">
-    <w:panose1 w:val="020B0604030504040204"/>
-    <w:charset w:val="00"/>
-    <w:family w:val="swiss"/>
-    <w:pitch w:val="variable"/>
-    <w:sig w:usb0="E1002EFF" w:usb1="C000605B" w:usb2="00000029" w:usb3="00000000" w:csb0="000101FF" w:csb1="00000000"/>
-  </w:font>
-  <w:font w:name="TimesNewRomanPSMT">
-    <w:altName w:val="Times New Roman"/>
-    <w:panose1 w:val="00000000000000000000"/>
-    <w:charset w:val="00"/>
-    <w:family w:val="roman"/>
-    <w:notTrueType/>
-    <w:pitch w:val="default"/>
-    <w:sig w:usb0="00000000" w:usb1="00000000" w:usb2="00000000" w:usb3="00000000" w:csb0="00000000" w:csb1="00000000"/>
-  </w:font>
-  <w:font w:name="Gautami">
-    <w:panose1 w:val="02000500000000000000"/>
-    <w:charset w:val="01"/>
-    <w:family w:val="roman"/>
-    <w:notTrueType/>
-    <w:pitch w:val="variable"/>
-    <w:sig w:usb0="00000000" w:usb1="00000000" w:usb2="00000000" w:usb3="00000000" w:csb0="00000000" w:csb1="00000000"/>
-  </w:font>
-  <w:font w:name="TimesNewRomanPS-ItalicMT">
-    <w:altName w:val="Times New Roman"/>
-    <w:panose1 w:val="00000000000000000000"/>
-    <w:charset w:val="00"/>
-    <w:family w:val="roman"/>
-    <w:notTrueType/>
-    <w:pitch w:val="default"/>
-    <w:sig w:usb0="00000000" w:usb1="00000000" w:usb2="00000000" w:usb3="00000000" w:csb0="00000000" w:csb1="00000000"/>
-  </w:font>
-  <w:font w:name="MS-Gothic">
-    <w:altName w:val="Times New Roman"/>
-    <w:panose1 w:val="00000000000000000000"/>
-    <w:charset w:val="00"/>
-    <w:family w:val="roman"/>
-    <w:notTrueType/>
-    <w:pitch w:val="default"/>
-    <w:sig w:usb0="00000000" w:usb1="00000000" w:usb2="00000000" w:usb3="00000000" w:csb0="00000000" w:csb1="00000000"/>
-  </w:font>
-  <w:font w:name="Cambria">
-    <w:panose1 w:val="02040503050406030204"/>
-    <w:charset w:val="00"/>
-    <w:family w:val="roman"/>
-    <w:pitch w:val="variable"/>
-    <w:sig w:usb0="E00006FF" w:usb1="420024FF" w:usb2="02000000" w:usb3="00000000" w:csb0="0000019F" w:csb1="00000000"/>
-  </w:font>
-  <w:font w:name="Cambria Math">
-    <w:panose1 w:val="02040503050406030204"/>
-    <w:charset w:val="00"/>
-    <w:family w:val="roman"/>
-    <w:pitch w:val="variable"/>
-    <w:sig w:usb0="E00006FF" w:usb1="420024FF" w:usb2="02000000" w:usb3="00000000" w:csb0="0000019F" w:csb1="00000000"/>
-  </w:font>
-</w:fonts>
-</file>
-
-<file path=word/glossary/settings.xml><?xml version="1.0" encoding="utf-8"?>
-<w:settings xmlns:o="urn:schemas-microsoft-com:office:office" xmlns:r="http://schemas.openxmlformats.org/officeDocument/2006/relationships" xmlns:m="http://schemas.openxmlformats.org/officeDocument/2006/math" xmlns:v="urn:schemas-microsoft-com:vml" xmlns:w10="urn:schemas-microsoft-com:office:word" xmlns:w="http://schemas.openxmlformats.org/wordprocessingml/2006/main" xmlns:sl="http://schemas.openxmlformats.org/schemaLibrary/2006/main">
-  <w:view w:val="normal"/>
-  <w:defaultTabStop w:val="708"/>
-  <w:hyphenationZone w:val="425"/>
-  <w:characterSpacingControl w:val="doNotCompress"/>
-  <w:compat>
-    <w:useFELayout/>
-  </w:compat>
-  <w:rsids>
-    <w:rsidRoot w:val="000D7893"/>
-    <w:rsid w:val="000D7893"/>
-    <w:rsid w:val="0039749C"/>
-    <w:rsid w:val="005E744E"/>
-    <w:rsid w:val="00B012E3"/>
-    <w:rsid w:val="00CB5665"/>
-    <w:rsid w:val="00CF2180"/>
-  </w:rsids>
-  <m:mathPr>
-    <m:mathFont m:val="Cambria Math"/>
-    <m:brkBin m:val="before"/>
-    <m:brkBinSub m:val="--"/>
-    <m:smallFrac m:val="off"/>
-    <m:dispDef/>
-    <m:lMargin m:val="0"/>
-    <m:rMargin m:val="0"/>
-    <m:defJc m:val="centerGroup"/>
-    <m:wrapIndent m:val="1440"/>
-    <m:intLim m:val="subSup"/>
-    <m:naryLim m:val="undOvr"/>
-  </m:mathPr>
-  <w:themeFontLang w:val="es-ES"/>
-  <w:clrSchemeMapping w:bg1="light1" w:t1="dark1" w:bg2="light2" w:t2="dark2" w:accent1="accent1" w:accent2="accent2" w:accent3="accent3" w:accent4="accent4" w:accent5="accent5" w:accent6="accent6" w:hyperlink="hyperlink" w:followedHyperlink="followedHyperlink"/>
-  <w:decimalSymbol w:val=","/>
-  <w:listSeparator w:val=";"/>
-</w:settings>
-</file>
-
-<file path=word/glossary/styles.xml><?xml version="1.0" encoding="utf-8"?>
-<w:styles xmlns:r="http://schemas.openxmlformats.org/officeDocument/2006/relationships" xmlns:w="http://schemas.openxmlformats.org/wordprocessingml/2006/main">
-  <w:docDefaults>
-    <w:rPrDefault>
-      <w:rPr>
-        <w:rFonts w:asciiTheme="minorHAnsi" w:eastAsiaTheme="minorEastAsia" w:hAnsiTheme="minorHAnsi" w:cstheme="minorBidi"/>
-        <w:sz w:val="22"/>
-        <w:szCs w:val="22"/>
-        <w:lang w:val="es-ES" w:eastAsia="es-ES" w:bidi="ar-SA"/>
-      </w:rPr>
-    </w:rPrDefault>
-    <w:pPrDefault>
-      <w:pPr>
-        <w:spacing w:after="200" w:line="276" w:lineRule="auto"/>
-      </w:pPr>
-    </w:pPrDefault>
-  </w:docDefaults>
-  <w:latentStyles w:defLockedState="0" w:defUIPriority="99" w:defSemiHidden="1" w:defUnhideWhenUsed="1" w:defQFormat="0" w:count="267">
-    <w:lsdException w:name="Normal" w:semiHidden="0" w:uiPriority="0" w:unhideWhenUsed="0" w:qFormat="1"/>
-    <w:lsdException w:name="heading 1" w:semiHidden="0" w:uiPriority="9" w:unhideWhenUsed="0" w:qFormat="1"/>
-    <w:lsdException w:name="heading 2" w:uiPriority="9" w:qFormat="1"/>
-    <w:lsdException w:name="heading 3" w:uiPriority="9" w:qFormat="1"/>
-    <w:lsdException w:name="heading 4" w:uiPriority="9" w:qFormat="1"/>
-    <w:lsdException w:name="heading 5" w:uiPriority="9" w:qFormat="1"/>
-    <w:lsdException w:name="heading 6" w:uiPriority="9" w:qFormat="1"/>
-    <w:lsdException w:name="heading 7" w:uiPriority="9" w:qFormat="1"/>
-    <w:lsdException w:name="heading 8" w:uiPriority="9" w:qFormat="1"/>
-    <w:lsdException w:name="heading 9" w:uiPriority="9" w:qFormat="1"/>
-    <w:lsdException w:name="toc 1" w:uiPriority="39"/>
-    <w:lsdException w:name="toc 2" w:uiPriority="39"/>
-    <w:lsdException w:name="toc 3" w:uiPriority="39"/>
-    <w:lsdException w:name="toc 4" w:uiPriority="39"/>
-    <w:lsdException w:name="toc 5" w:uiPriority="39"/>
-    <w:lsdException w:name="toc 6" w:uiPriority="39"/>
-    <w:lsdException w:name="toc 7" w:uiPriority="39"/>
-    <w:lsdException w:name="toc 8" w:uiPriority="39"/>
-    <w:lsdException w:name="toc 9" w:uiPriority="39"/>
-    <w:lsdException w:name="caption" w:uiPriority="35" w:qFormat="1"/>
-    <w:lsdException w:name="Title" w:semiHidden="0" w:uiPriority="10" w:unhideWhenUsed="0" w:qFormat="1"/>
-    <w:lsdException w:name="Default Paragraph Font" w:uiPriority="1"/>
-    <w:lsdException w:name="Subtitle" w:semiHidden="0" w:uiPriority="11" w:unhideWhenUsed="0" w:qFormat="1"/>
-    <w:lsdException w:name="Strong" w:semiHidden="0" w:uiPriority="22" w:unhideWhenUsed="0" w:qFormat="1"/>
-    <w:lsdException w:name="Emphasis" w:semiHidden="0" w:uiPriority="20" w:unhideWhenUsed="0" w:qFormat="1"/>
-    <w:lsdException w:name="Table Grid" w:semiHidden="0" w:uiPriority="59" w:unhideWhenUsed="0"/>
-    <w:lsdException w:name="Placeholder Text" w:unhideWhenUsed="0"/>
-    <w:lsdException w:name="No Spacing" w:semiHidden="0" w:uiPriority="1" w:unhideWhenUsed="0" w:qFormat="1"/>
-    <w:lsdException w:name="Light Shading" w:semiHidden="0" w:uiPriority="60" w:unhideWhenUsed="0"/>
-    <w:lsdException w:name="Light List" w:semiHidden="0" w:uiPriority="61" w:unhideWhenUsed="0"/>
-    <w:lsdException w:name="Light Grid" w:semiHidden="0" w:uiPriority="62" w:unhideWhenUsed="0"/>
-    <w:lsdException w:name="Medium Shading 1" w:semiHidden="0" w:uiPriority="63" w:unhideWhenUsed="0"/>
-    <w:lsdException w:name="Medium Shading 2" w:semiHidden="0" w:uiPriority="64" w:unhideWhenUsed="0"/>
-    <w:lsdException w:name="Medium List 1" w:semiHidden="0" w:uiPriority="65" w:unhideWhenUsed="0"/>
-    <w:lsdException w:name="Medium List 2" w:semiHidden="0" w:uiPriority="66" w:unhideWhenUsed="0"/>
-    <w:lsdException w:name="Medium Grid 1" w:semiHidden="0" w:uiPriority="67" w:unhideWhenUsed="0"/>
-    <w:lsdException w:name="Medium Grid 2" w:semiHidden="0" w:uiPriority="68" w:unhideWhenUsed="0"/>
-    <w:lsdException w:name="Medium Grid 3" w:semiHidden="0" w:uiPriority="69" w:unhideWhenUsed="0"/>
-    <w:lsdException w:name="Dark List" w:semiHidden="0" w:uiPriority="70" w:unhideWhenUsed="0"/>
-    <w:lsdException w:name="Colorful Shading" w:semiHidden="0" w:uiPriority="71" w:unhideWhenUsed="0"/>
-    <w:lsdException w:name="Colorful List" w:semiHidden="0" w:uiPriority="72" w:unhideWhenUsed="0"/>
-    <w:lsdException w:name="Colorful Grid" w:semiHidden="0" w:uiPriority="73" w:unhideWhenUsed="0"/>
-    <w:lsdException w:name="Light Shading Accent 1" w:semiHidden="0" w:uiPriority="60" w:unhideWhenUsed="0"/>
-    <w:lsdException w:name="Light List Accent 1" w:semiHidden="0" w:uiPriority="61" w:unhideWhenUsed="0"/>
-    <w:lsdException w:name="Light Grid Accent 1" w:semiHidden="0" w:uiPriority="62" w:unhideWhenUsed="0"/>
-    <w:lsdException w:name="Medium Shading 1 Accent 1" w:semiHidden="0" w:uiPriority="63" w:unhideWhenUsed="0"/>
-    <w:lsdException w:name="Medium Shading 2 Accent 1" w:semiHidden="0" w:uiPriority="64" w:unhideWhenUsed="0"/>
-    <w:lsdException w:name="Medium List 1 Accent 1" w:semiHidden="0" w:uiPriority="65" w:unhideWhenUsed="0"/>
-    <w:lsdException w:name="Revision" w:unhideWhenUsed="0"/>
-    <w:lsdException w:name="List Paragraph" w:semiHidden="0" w:uiPriority="34" w:unhideWhenUsed="0" w:qFormat="1"/>
-    <w:lsdException w:name="Quote" w:semiHidden="0" w:uiPriority="29" w:unhideWhenUsed="0" w:qFormat="1"/>
-    <w:lsdException w:name="Intense Quote" w:semiHidden="0" w:uiPriority="30" w:unhideWhenUsed="0" w:qFormat="1"/>
-    <w:lsdException w:name="Medium List 2 Accent 1" w:semiHidden="0" w:uiPriority="66" w:unhideWhenUsed="0"/>
-    <w:lsdException w:name="Medium Grid 1 Accent 1" w:semiHidden="0" w:uiPriority="67" w:unhideWhenUsed="0"/>
-    <w:lsdException w:name="Medium Grid 2 Accent 1" w:semiHidden="0" w:uiPriority="68" w:unhideWhenUsed="0"/>
-    <w:lsdException w:name="Medium Grid 3 Accent 1" w:semiHidden="0" w:uiPriority="69" w:unhideWhenUsed="0"/>
-    <w:lsdException w:name="Dark List Accent 1" w:semiHidden="0" w:uiPriority="70" w:unhideWhenUsed="0"/>
-    <w:lsdException w:name="Colorful Shading Accent 1" w:semiHidden="0" w:uiPriority="71" w:unhideWhenUsed="0"/>
-    <w:lsdException w:name="Colorful List Accent 1" w:semiHidden="0" w:uiPriority="72" w:unhideWhenUsed="0"/>
-    <w:lsdException w:name="Colorful Grid Accent 1" w:semiHidden="0" w:uiPriority="73" w:unhideWhenUsed="0"/>
-    <w:lsdException w:name="Light Shading Accent 2" w:semiHidden="0" w:uiPriority="60" w:unhideWhenUsed="0"/>
-    <w:lsdException w:name="Light List Accent 2" w:semiHidden="0" w:uiPriority="61" w:unhideWhenUsed="0"/>
-    <w:lsdException w:name="Light Grid Accent 2" w:semiHidden="0" w:uiPriority="62" w:unhideWhenUsed="0"/>
-    <w:lsdException w:name="Medium Shading 1 Accent 2" w:semiHidden="0" w:uiPriority="63" w:unhideWhenUsed="0"/>
-    <w:lsdException w:name="Medium Shading 2 Accent 2" w:semiHidden="0" w:uiPriority="64" w:unhideWhenUsed="0"/>
-    <w:lsdException w:name="Medium List 1 Accent 2" w:semiHidden="0" w:uiPriority="65" w:unhideWhenUsed="0"/>
-    <w:lsdException w:name="Medium List 2 Accent 2" w:semiHidden="0" w:uiPriority="66" w:unhideWhenUsed="0"/>
-    <w:lsdException w:name="Medium Grid 1 Accent 2" w:semiHidden="0" w:uiPriority="67" w:unhideWhenUsed="0"/>
-    <w:lsdException w:name="Medium Grid 2 Accent 2" w:semiHidden="0" w:uiPriority="68" w:unhideWhenUsed="0"/>
-    <w:lsdException w:name="Medium Grid 3 Accent 2" w:semiHidden="0" w:uiPriority="69" w:unhideWhenUsed="0"/>
-    <w:lsdException w:name="Dark List Accent 2" w:semiHidden="0" w:uiPriority="70" w:unhideWhenUsed="0"/>
-    <w:lsdException w:name="Colorful Shading Accent 2" w:semiHidden="0" w:uiPriority="71" w:unhideWhenUsed="0"/>
-    <w:lsdException w:name="Colorful List Accent 2" w:semiHidden="0" w:uiPriority="72" w:unhideWhenUsed="0"/>
-    <w:lsdException w:name="Colorful Grid Accent 2" w:semiHidden="0" w:uiPriority="73" w:unhideWhenUsed="0"/>
-    <w:lsdException w:name="Light Shading Accent 3" w:semiHidden="0" w:uiPriority="60" w:unhideWhenUsed="0"/>
-    <w:lsdException w:name="Light List Accent 3" w:semiHidden="0" w:uiPriority="61" w:unhideWhenUsed="0"/>
-    <w:lsdException w:name="Light Grid Accent 3" w:semiHidden="0" w:uiPriority="62" w:unhideWhenUsed="0"/>
-    <w:lsdException w:name="Medium Shading 1 Accent 3" w:semiHidden="0" w:uiPriority="63" w:unhideWhenUsed="0"/>
-    <w:lsdException w:name="Medium Shading 2 Accent 3" w:semiHidden="0" w:uiPriority="64" w:unhideWhenUsed="0"/>
-    <w:lsdException w:name="Medium List 1 Accent 3" w:semiHidden="0" w:uiPriority="65" w:unhideWhenUsed="0"/>
-    <w:lsdException w:name="Medium List 2 Accent 3" w:semiHidden="0" w:uiPriority="66" w:unhideWhenUsed="0"/>
-    <w:lsdException w:name="Medium Grid 1 Accent 3" w:semiHidden="0" w:uiPriority="67" w:unhideWhenUsed="0"/>
-    <w:lsdException w:name="Medium Grid 2 Accent 3" w:semiHidden="0" w:uiPriority="68" w:unhideWhenUsed="0"/>
-    <w:lsdException w:name="Medium Grid 3 Accent 3" w:semiHidden="0" w:uiPriority="69" w:unhideWhenUsed="0"/>
-    <w:lsdException w:name="Dark List Accent 3" w:semiHidden="0" w:uiPriority="70" w:unhideWhenUsed="0"/>
-    <w:lsdException w:name="Colorful Shading Accent 3" w:semiHidden="0" w:uiPriority="71" w:unhideWhenUsed="0"/>
-    <w:lsdException w:name="Colorful List Accent 3" w:semiHidden="0" w:uiPriority="72" w:unhideWhenUsed="0"/>
-    <w:lsdException w:name="Colorful Grid Accent 3" w:semiHidden="0" w:uiPriority="73" w:unhideWhenUsed="0"/>
-    <w:lsdException w:name="Light Shading Accent 4" w:semiHidden="0" w:uiPriority="60" w:unhideWhenUsed="0"/>
-    <w:lsdException w:name="Light List Accent 4" w:semiHidden="0" w:uiPriority="61" w:unhideWhenUsed="0"/>
-    <w:lsdException w:name="Light Grid Accent 4" w:semiHidden="0" w:uiPriority="62" w:unhideWhenUsed="0"/>
-    <w:lsdException w:name="Medium Shading 1 Accent 4" w:semiHidden="0" w:uiPriority="63" w:unhideWhenUsed="0"/>
-    <w:lsdException w:name="Medium Shading 2 Accent 4" w:semiHidden="0" w:uiPriority="64" w:unhideWhenUsed="0"/>
-    <w:lsdException w:name="Medium List 1 Accent 4" w:semiHidden="0" w:uiPriority="65" w:unhideWhenUsed="0"/>
-    <w:lsdException w:name="Medium List 2 Accent 4" w:semiHidden="0" w:uiPriority="66" w:unhideWhenUsed="0"/>
-    <w:lsdException w:name="Medium Grid 1 Accent 4" w:semiHidden="0" w:uiPriority="67" w:unhideWhenUsed="0"/>
-    <w:lsdException w:name="Medium Grid 2 Accent 4" w:semiHidden="0" w:uiPriority="68" w:unhideWhenUsed="0"/>
-    <w:lsdException w:name="Medium Grid 3 Accent 4" w:semiHidden="0" w:uiPriority="69" w:unhideWhenUsed="0"/>
-    <w:lsdException w:name="Dark List Accent 4" w:semiHidden="0" w:uiPriority="70" w:unhideWhenUsed="0"/>
-    <w:lsdException w:name="Colorful Shading Accent 4" w:semiHidden="0" w:uiPriority="71" w:unhideWhenUsed="0"/>
-    <w:lsdException w:name="Colorful List Accent 4" w:semiHidden="0" w:uiPriority="72" w:unhideWhenUsed="0"/>
-    <w:lsdException w:name="Colorful Grid Accent 4" w:semiHidden="0" w:uiPriority="73" w:unhideWhenUsed="0"/>
-    <w:lsdException w:name="Light Shading Accent 5" w:semiHidden="0" w:uiPriority="60" w:unhideWhenUsed="0"/>
-    <w:lsdException w:name="Light List Accent 5" w:semiHidden="0" w:uiPriority="61" w:unhideWhenUsed="0"/>
-    <w:lsdException w:name="Light Grid Accent 5" w:semiHidden="0" w:uiPriority="62" w:unhideWhenUsed="0"/>
-    <w:lsdException w:name="Medium Shading 1 Accent 5" w:semiHidden="0" w:uiPriority="63" w:unhideWhenUsed="0"/>
-    <w:lsdException w:name="Medium Shading 2 Accent 5" w:semiHidden="0" w:uiPriority="64" w:unhideWhenUsed="0"/>
-    <w:lsdException w:name="Medium List 1 Accent 5" w:semiHidden="0" w:uiPriority="65" w:unhideWhenUsed="0"/>
-    <w:lsdException w:name="Medium List 2 Accent 5" w:semiHidden="0" w:uiPriority="66" w:unhideWhenUsed="0"/>
-    <w:lsdException w:name="Medium Grid 1 Accent 5" w:semiHidden="0" w:uiPriority="67" w:unhideWhenUsed="0"/>
-    <w:lsdException w:name="Medium Grid 2 Accent 5" w:semiHidden="0" w:uiPriority="68" w:unhideWhenUsed="0"/>
-    <w:lsdException w:name="Medium Grid 3 Accent 5" w:semiHidden="0" w:uiPriority="69" w:unhideWhenUsed="0"/>
-    <w:lsdException w:name="Dark List Accent 5" w:semiHidden="0" w:uiPriority="70" w:unhideWhenUsed="0"/>
-    <w:lsdException w:name="Colorful Shading Accent 5" w:semiHidden="0" w:uiPriority="71" w:unhideWhenUsed="0"/>
-    <w:lsdException w:name="Colorful List Accent 5" w:semiHidden="0" w:uiPriority="72" w:unhideWhenUsed="0"/>
-    <w:lsdException w:name="Colorful Grid Accent 5" w:semiHidden="0" w:uiPriority="73" w:unhideWhenUsed="0"/>
-    <w:lsdException w:name="Light Shading Accent 6" w:semiHidden="0" w:uiPriority="60" w:unhideWhenUsed="0"/>
-    <w:lsdException w:name="Light List Accent 6" w:semiHidden="0" w:uiPriority="61" w:unhideWhenUsed="0"/>
-    <w:lsdException w:name="Light Grid Accent 6" w:semiHidden="0" w:uiPriority="62" w:unhideWhenUsed="0"/>
-    <w:lsdException w:name="Medium Shading 1 Accent 6" w:semiHidden="0" w:uiPriority="63" w:unhideWhenUsed="0"/>
-    <w:lsdException w:name="Medium Shading 2 Accent 6" w:semiHidden="0" w:uiPriority="64" w:unhideWhenUsed="0"/>
-    <w:lsdException w:name="Medium List 1 Accent 6" w:semiHidden="0" w:uiPriority="65" w:unhideWhenUsed="0"/>
-    <w:lsdException w:name="Medium List 2 Accent 6" w:semiHidden="0" w:uiPriority="66" w:unhideWhenUsed="0"/>
-    <w:lsdException w:name="Medium Grid 1 Accent 6" w:semiHidden="0" w:uiPriority="67" w:unhideWhenUsed="0"/>
-    <w:lsdException w:name="Medium Grid 2 Accent 6" w:semiHidden="0" w:uiPriority="68" w:unhideWhenUsed="0"/>
-    <w:lsdException w:name="Medium Grid 3 Accent 6" w:semiHidden="0" w:uiPriority="69" w:unhideWhenUsed="0"/>
-    <w:lsdException w:name="Dark List Accent 6" w:semiHidden="0" w:uiPriority="70" w:unhideWhenUsed="0"/>
-    <w:lsdException w:name="Colorful Shading Accent 6" w:semiHidden="0" w:uiPriority="71" w:unhideWhenUsed="0"/>
-    <w:lsdException w:name="Colorful List Accent 6" w:semiHidden="0" w:uiPriority="72" w:unhideWhenUsed="0"/>
-    <w:lsdException w:name="Colorful Grid Accent 6" w:semiHidden="0" w:uiPriority="73" w:unhideWhenUsed="0"/>
-    <w:lsdException w:name="Subtle Emphasis" w:semiHidden="0" w:uiPriority="19" w:unhideWhenUsed="0" w:qFormat="1"/>
-    <w:lsdException w:name="Intense Emphasis" w:semiHidden="0" w:uiPriority="21" w:unhideWhenUsed="0" w:qFormat="1"/>
-    <w:lsdException w:name="Subtle Reference" w:semiHidden="0" w:uiPriority="31" w:unhideWhenUsed="0" w:qFormat="1"/>
-    <w:lsdException w:name="Intense Reference" w:semiHidden="0" w:uiPriority="32" w:unhideWhenUsed="0" w:qFormat="1"/>
-    <w:lsdException w:name="Book Title" w:semiHidden="0" w:uiPriority="33" w:unhideWhenUsed="0" w:qFormat="1"/>
-    <w:lsdException w:name="Bibliography" w:uiPriority="37"/>
-    <w:lsdException w:name="TOC Heading" w:uiPriority="39" w:qFormat="1"/>
-  </w:latentStyles>
-  <w:style w:type="paragraph" w:default="1" w:styleId="Normal">
-    <w:name w:val="Normal"/>
-    <w:qFormat/>
-    <w:rsid w:val="005E744E"/>
-  </w:style>
-  <w:style w:type="character" w:default="1" w:styleId="Fuentedeprrafopredeter">
-    <w:name w:val="Default Paragraph Font"/>
-    <w:uiPriority w:val="1"/>
-    <w:semiHidden/>
-    <w:unhideWhenUsed/>
-  </w:style>
-  <w:style w:type="table" w:default="1" w:styleId="Tablanormal">
-    <w:name w:val="Normal Table"/>
-    <w:uiPriority w:val="99"/>
-    <w:semiHidden/>
-    <w:unhideWhenUsed/>
-    <w:qFormat/>
-    <w:tblPr>
-      <w:tblInd w:w="0" w:type="dxa"/>
-      <w:tblCellMar>
-        <w:top w:w="0" w:type="dxa"/>
-        <w:left w:w="108" w:type="dxa"/>
-        <w:bottom w:w="0" w:type="dxa"/>
-        <w:right w:w="108" w:type="dxa"/>
-      </w:tblCellMar>
-    </w:tblPr>
-  </w:style>
-  <w:style w:type="numbering" w:default="1" w:styleId="Sinlista">
-    <w:name w:val="No List"/>
-    <w:uiPriority w:val="99"/>
-    <w:semiHidden/>
-    <w:unhideWhenUsed/>
-  </w:style>
-  <w:style w:type="character" w:styleId="Textodelmarcadordeposicin">
-    <w:name w:val="Placeholder Text"/>
-    <w:basedOn w:val="Fuentedeprrafopredeter"/>
-    <w:uiPriority w:val="99"/>
-    <w:semiHidden/>
-    <w:rsid w:val="00CB5665"/>
-    <w:rPr>
-      <w:color w:val="808080"/>
-    </w:rPr>
-  </w:style>
-</w:styles>
-</file>
-
-<file path=word/glossary/webSettings.xml><?xml version="1.0" encoding="utf-8"?>
-<w:webSettings xmlns:r="http://schemas.openxmlformats.org/officeDocument/2006/relationships" xmlns:w="http://schemas.openxmlformats.org/wordprocessingml/2006/main">
-  <w:optimizeForBrowser/>
-</w:webSettings>
-</file>
-
 <file path=word/theme/theme1.xml><?xml version="1.0" encoding="utf-8"?>
 <a:theme xmlns:a="http://schemas.openxmlformats.org/drawingml/2006/main" name="Tema de Office">
   <a:themeElements>

</xml_diff>